<commit_message>
chinh sua yeu cau tuong thich + DFD
</commit_message>
<xml_diff>
--- a/My task/DFD.docx
+++ b/My task/DFD.docx
@@ -5,6 +5,89 @@
     <w:p>
       <w:pPr>
         <w:spacing w:line="240" w:lineRule="auto"/>
+        <w:jc w:val="center"/>
+        <w:rPr>
+          <w:rFonts w:ascii="Arial" w:eastAsia="Times New Roman" w:hAnsi="Arial" w:cs="Arial"/>
+          <w:color w:val="000000"/>
+          <w:sz w:val="34"/>
+          <w:szCs w:val="34"/>
+        </w:rPr>
+      </w:pPr>
+      <w:proofErr w:type="spellStart"/>
+      <w:r>
+        <w:rPr>
+          <w:rFonts w:ascii="Times New Roman" w:eastAsia="Times New Roman" w:hAnsi="Times New Roman" w:cs="Times New Roman"/>
+          <w:color w:val="000000"/>
+          <w:sz w:val="34"/>
+          <w:szCs w:val="34"/>
+        </w:rPr>
+        <w:t>Quản</w:t>
+      </w:r>
+      <w:proofErr w:type="spellEnd"/>
+      <w:r>
+        <w:rPr>
+          <w:rFonts w:ascii="Times New Roman" w:eastAsia="Times New Roman" w:hAnsi="Times New Roman" w:cs="Times New Roman"/>
+          <w:color w:val="000000"/>
+          <w:sz w:val="34"/>
+          <w:szCs w:val="34"/>
+        </w:rPr>
+        <w:t xml:space="preserve"> </w:t>
+      </w:r>
+      <w:proofErr w:type="spellStart"/>
+      <w:r>
+        <w:rPr>
+          <w:rFonts w:ascii="Times New Roman" w:eastAsia="Times New Roman" w:hAnsi="Times New Roman" w:cs="Times New Roman"/>
+          <w:color w:val="000000"/>
+          <w:sz w:val="34"/>
+          <w:szCs w:val="34"/>
+        </w:rPr>
+        <w:t>lý</w:t>
+      </w:r>
+      <w:proofErr w:type="spellEnd"/>
+      <w:r>
+        <w:rPr>
+          <w:rFonts w:ascii="Times New Roman" w:eastAsia="Times New Roman" w:hAnsi="Times New Roman" w:cs="Times New Roman"/>
+          <w:color w:val="000000"/>
+          <w:sz w:val="34"/>
+          <w:szCs w:val="34"/>
+        </w:rPr>
+        <w:t xml:space="preserve"> </w:t>
+      </w:r>
+      <w:proofErr w:type="spellStart"/>
+      <w:r>
+        <w:rPr>
+          <w:rFonts w:ascii="Times New Roman" w:eastAsia="Times New Roman" w:hAnsi="Times New Roman" w:cs="Times New Roman"/>
+          <w:color w:val="000000"/>
+          <w:sz w:val="34"/>
+          <w:szCs w:val="34"/>
+        </w:rPr>
+        <w:t>khách</w:t>
+      </w:r>
+      <w:proofErr w:type="spellEnd"/>
+      <w:r>
+        <w:rPr>
+          <w:rFonts w:ascii="Times New Roman" w:eastAsia="Times New Roman" w:hAnsi="Times New Roman" w:cs="Times New Roman"/>
+          <w:color w:val="000000"/>
+          <w:sz w:val="34"/>
+          <w:szCs w:val="34"/>
+        </w:rPr>
+        <w:t xml:space="preserve"> </w:t>
+      </w:r>
+      <w:proofErr w:type="spellStart"/>
+      <w:r>
+        <w:rPr>
+          <w:rFonts w:ascii="Times New Roman" w:eastAsia="Times New Roman" w:hAnsi="Times New Roman" w:cs="Times New Roman"/>
+          <w:color w:val="000000"/>
+          <w:sz w:val="34"/>
+          <w:szCs w:val="34"/>
+        </w:rPr>
+        <w:t>hàng</w:t>
+      </w:r>
+      <w:proofErr w:type="spellEnd"/>
+    </w:p>
+    <w:p>
+      <w:pPr>
+        <w:spacing w:line="240" w:lineRule="auto"/>
         <w:rPr>
           <w:rFonts w:ascii="Times New Roman" w:eastAsia="Times New Roman" w:hAnsi="Times New Roman" w:cs="Times New Roman"/>
           <w:color w:val="000000"/>
@@ -14,15 +97,6 @@
       </w:pPr>
       <w:r>
         <w:rPr>
-          <w:rFonts w:ascii="Arial" w:eastAsia="Times New Roman" w:hAnsi="Arial" w:cs="Arial"/>
-          <w:color w:val="000000"/>
-          <w:sz w:val="28"/>
-          <w:szCs w:val="28"/>
-        </w:rPr>
-        <w:t xml:space="preserve"> </w:t>
-      </w:r>
-      <w:r>
-        <w:rPr>
           <w:rFonts w:ascii="Times New Roman" w:eastAsia="Times New Roman" w:hAnsi="Times New Roman" w:cs="Times New Roman"/>
           <w:color w:val="000000"/>
           <w:sz w:val="30"/>
@@ -70,77 +144,6 @@
         </w:rPr>
         <w:t xml:space="preserve">: </w:t>
       </w:r>
-      <w:proofErr w:type="spellStart"/>
-      <w:r>
-        <w:rPr>
-          <w:rFonts w:ascii="Times New Roman" w:eastAsia="Times New Roman" w:hAnsi="Times New Roman" w:cs="Times New Roman"/>
-          <w:color w:val="000000"/>
-          <w:sz w:val="26"/>
-          <w:szCs w:val="26"/>
-        </w:rPr>
-        <w:t>Quản</w:t>
-      </w:r>
-      <w:proofErr w:type="spellEnd"/>
-      <w:r>
-        <w:rPr>
-          <w:rFonts w:ascii="Times New Roman" w:eastAsia="Times New Roman" w:hAnsi="Times New Roman" w:cs="Times New Roman"/>
-          <w:color w:val="000000"/>
-          <w:sz w:val="26"/>
-          <w:szCs w:val="26"/>
-        </w:rPr>
-        <w:t xml:space="preserve"> </w:t>
-      </w:r>
-      <w:proofErr w:type="spellStart"/>
-      <w:r>
-        <w:rPr>
-          <w:rFonts w:ascii="Times New Roman" w:eastAsia="Times New Roman" w:hAnsi="Times New Roman" w:cs="Times New Roman"/>
-          <w:color w:val="000000"/>
-          <w:sz w:val="26"/>
-          <w:szCs w:val="26"/>
-        </w:rPr>
-        <w:t>lý</w:t>
-      </w:r>
-      <w:proofErr w:type="spellEnd"/>
-      <w:r>
-        <w:rPr>
-          <w:rFonts w:ascii="Times New Roman" w:eastAsia="Times New Roman" w:hAnsi="Times New Roman" w:cs="Times New Roman"/>
-          <w:color w:val="000000"/>
-          <w:sz w:val="26"/>
-          <w:szCs w:val="26"/>
-        </w:rPr>
-        <w:t xml:space="preserve"> </w:t>
-      </w:r>
-      <w:proofErr w:type="spellStart"/>
-      <w:r>
-        <w:rPr>
-          <w:rFonts w:ascii="Times New Roman" w:eastAsia="Times New Roman" w:hAnsi="Times New Roman" w:cs="Times New Roman"/>
-          <w:color w:val="000000"/>
-          <w:sz w:val="26"/>
-          <w:szCs w:val="26"/>
-        </w:rPr>
-        <w:t>khách</w:t>
-      </w:r>
-      <w:proofErr w:type="spellEnd"/>
-      <w:r>
-        <w:rPr>
-          <w:rFonts w:ascii="Times New Roman" w:eastAsia="Times New Roman" w:hAnsi="Times New Roman" w:cs="Times New Roman"/>
-          <w:color w:val="000000"/>
-          <w:sz w:val="26"/>
-          <w:szCs w:val="26"/>
-        </w:rPr>
-        <w:t xml:space="preserve"> </w:t>
-      </w:r>
-      <w:proofErr w:type="spellStart"/>
-      <w:r>
-        <w:rPr>
-          <w:rFonts w:ascii="Times New Roman" w:eastAsia="Times New Roman" w:hAnsi="Times New Roman" w:cs="Times New Roman"/>
-          <w:color w:val="000000"/>
-          <w:sz w:val="26"/>
-          <w:szCs w:val="26"/>
-        </w:rPr>
-        <w:t>hàng</w:t>
-      </w:r>
-      <w:proofErr w:type="spellEnd"/>
     </w:p>
     <w:p>
       <w:pPr>
@@ -161,7 +164,7 @@
           <w:bdr w:val="none" w:sz="0" w:space="0" w:color="auto" w:frame="1"/>
         </w:rPr>
         <w:drawing>
-          <wp:inline distT="0" distB="0" distL="0" distR="0" wp14:anchorId="2D152EE1" wp14:editId="20B44050">
+          <wp:inline distT="0" distB="0" distL="0" distR="0" wp14:anchorId="2D152EE1" wp14:editId="0166193D">
             <wp:extent cx="5943600" cy="3403600"/>
             <wp:effectExtent l="0" t="0" r="0" b="6350"/>
             <wp:docPr id="14" name="Hình ảnh 14"/>
@@ -178,7 +181,7 @@
                     </pic:cNvPicPr>
                   </pic:nvPicPr>
                   <pic:blipFill>
-                    <a:blip r:embed="rId4">
+                    <a:blip r:embed="rId7">
                       <a:extLst>
                         <a:ext uri="{28A0092B-C50C-407E-A947-70E740481C1C}">
                           <a14:useLocalDpi xmlns:a14="http://schemas.microsoft.com/office/drawing/2010/main" val="0"/>
@@ -1065,6 +1068,7 @@
         <w:spacing w:line="240" w:lineRule="auto"/>
         <w:rPr>
           <w:rFonts w:ascii="Times New Roman" w:eastAsia="Times New Roman" w:hAnsi="Times New Roman" w:cs="Times New Roman"/>
+          <w:color w:val="000000"/>
           <w:sz w:val="26"/>
           <w:szCs w:val="26"/>
         </w:rPr>
@@ -1230,7 +1234,193 @@
       </w:r>
       <w:proofErr w:type="spellEnd"/>
     </w:p>
-    <w:p/>
+    <w:p>
+      <w:pPr>
+        <w:spacing w:line="240" w:lineRule="auto"/>
+        <w:rPr>
+          <w:rFonts w:ascii="Times New Roman" w:eastAsia="Times New Roman" w:hAnsi="Times New Roman" w:cs="Times New Roman"/>
+          <w:color w:val="000000"/>
+          <w:sz w:val="26"/>
+          <w:szCs w:val="26"/>
+        </w:rPr>
+      </w:pPr>
+    </w:p>
+    <w:p>
+      <w:pPr>
+        <w:spacing w:line="240" w:lineRule="auto"/>
+        <w:rPr>
+          <w:rFonts w:ascii="Times New Roman" w:eastAsia="Times New Roman" w:hAnsi="Times New Roman" w:cs="Times New Roman"/>
+          <w:color w:val="000000"/>
+          <w:sz w:val="26"/>
+          <w:szCs w:val="26"/>
+        </w:rPr>
+      </w:pPr>
+    </w:p>
+    <w:p>
+      <w:pPr>
+        <w:spacing w:line="240" w:lineRule="auto"/>
+        <w:rPr>
+          <w:rFonts w:ascii="Times New Roman" w:eastAsia="Times New Roman" w:hAnsi="Times New Roman" w:cs="Times New Roman"/>
+          <w:color w:val="000000"/>
+          <w:sz w:val="26"/>
+          <w:szCs w:val="26"/>
+        </w:rPr>
+      </w:pPr>
+    </w:p>
+    <w:p>
+      <w:pPr>
+        <w:spacing w:line="240" w:lineRule="auto"/>
+        <w:rPr>
+          <w:rFonts w:ascii="Times New Roman" w:eastAsia="Times New Roman" w:hAnsi="Times New Roman" w:cs="Times New Roman"/>
+          <w:color w:val="000000"/>
+          <w:sz w:val="26"/>
+          <w:szCs w:val="26"/>
+        </w:rPr>
+      </w:pPr>
+    </w:p>
+    <w:p>
+      <w:pPr>
+        <w:spacing w:line="240" w:lineRule="auto"/>
+        <w:rPr>
+          <w:rFonts w:ascii="Times New Roman" w:eastAsia="Times New Roman" w:hAnsi="Times New Roman" w:cs="Times New Roman"/>
+          <w:color w:val="000000"/>
+          <w:sz w:val="26"/>
+          <w:szCs w:val="26"/>
+        </w:rPr>
+      </w:pPr>
+    </w:p>
+    <w:p>
+      <w:pPr>
+        <w:spacing w:line="240" w:lineRule="auto"/>
+        <w:rPr>
+          <w:rFonts w:ascii="Times New Roman" w:eastAsia="Times New Roman" w:hAnsi="Times New Roman" w:cs="Times New Roman"/>
+          <w:color w:val="000000"/>
+          <w:sz w:val="26"/>
+          <w:szCs w:val="26"/>
+        </w:rPr>
+      </w:pPr>
+    </w:p>
+    <w:p>
+      <w:pPr>
+        <w:spacing w:line="240" w:lineRule="auto"/>
+        <w:rPr>
+          <w:rFonts w:ascii="Times New Roman" w:eastAsia="Times New Roman" w:hAnsi="Times New Roman" w:cs="Times New Roman"/>
+          <w:color w:val="000000"/>
+          <w:sz w:val="26"/>
+          <w:szCs w:val="26"/>
+        </w:rPr>
+      </w:pPr>
+    </w:p>
+    <w:p>
+      <w:pPr>
+        <w:spacing w:line="240" w:lineRule="auto"/>
+        <w:rPr>
+          <w:rFonts w:ascii="Times New Roman" w:eastAsia="Times New Roman" w:hAnsi="Times New Roman" w:cs="Times New Roman"/>
+          <w:color w:val="000000"/>
+          <w:sz w:val="26"/>
+          <w:szCs w:val="26"/>
+        </w:rPr>
+      </w:pPr>
+    </w:p>
+    <w:p>
+      <w:pPr>
+        <w:spacing w:line="240" w:lineRule="auto"/>
+        <w:rPr>
+          <w:rFonts w:ascii="Times New Roman" w:eastAsia="Times New Roman" w:hAnsi="Times New Roman" w:cs="Times New Roman"/>
+          <w:color w:val="000000"/>
+          <w:sz w:val="26"/>
+          <w:szCs w:val="26"/>
+        </w:rPr>
+      </w:pPr>
+      <w:r>
+        <w:rPr>
+          <w:rFonts w:ascii="Times New Roman" w:eastAsia="Times New Roman" w:hAnsi="Times New Roman" w:cs="Times New Roman"/>
+          <w:color w:val="000000"/>
+          <w:sz w:val="26"/>
+          <w:szCs w:val="26"/>
+        </w:rPr>
+        <w:lastRenderedPageBreak/>
+        <w:t xml:space="preserve">DFD </w:t>
+      </w:r>
+      <w:proofErr w:type="spellStart"/>
+      <w:r>
+        <w:rPr>
+          <w:rFonts w:ascii="Times New Roman" w:eastAsia="Times New Roman" w:hAnsi="Times New Roman" w:cs="Times New Roman"/>
+          <w:color w:val="000000"/>
+          <w:sz w:val="26"/>
+          <w:szCs w:val="26"/>
+        </w:rPr>
+        <w:t>mức</w:t>
+      </w:r>
+      <w:proofErr w:type="spellEnd"/>
+      <w:r>
+        <w:rPr>
+          <w:rFonts w:ascii="Times New Roman" w:eastAsia="Times New Roman" w:hAnsi="Times New Roman" w:cs="Times New Roman"/>
+          <w:color w:val="000000"/>
+          <w:sz w:val="26"/>
+          <w:szCs w:val="26"/>
+        </w:rPr>
+        <w:t xml:space="preserve"> 1:</w:t>
+      </w:r>
+    </w:p>
+    <w:p>
+      <w:pPr>
+        <w:spacing w:line="240" w:lineRule="auto"/>
+        <w:rPr>
+          <w:noProof/>
+        </w:rPr>
+      </w:pPr>
+    </w:p>
+    <w:p>
+      <w:pPr>
+        <w:spacing w:line="240" w:lineRule="auto"/>
+        <w:rPr>
+          <w:rFonts w:ascii="Times New Roman" w:eastAsia="Times New Roman" w:hAnsi="Times New Roman" w:cs="Times New Roman"/>
+          <w:sz w:val="26"/>
+          <w:szCs w:val="26"/>
+        </w:rPr>
+      </w:pPr>
+      <w:r>
+        <w:rPr>
+          <w:noProof/>
+        </w:rPr>
+        <w:drawing>
+          <wp:inline distT="0" distB="0" distL="0" distR="0" wp14:anchorId="20E8C116" wp14:editId="4CBC6972">
+            <wp:extent cx="5943600" cy="5275580"/>
+            <wp:effectExtent l="0" t="0" r="0" b="1270"/>
+            <wp:docPr id="1" name="Hình ảnh 1"/>
+            <wp:cNvGraphicFramePr>
+              <a:graphicFrameLocks xmlns:a="http://schemas.openxmlformats.org/drawingml/2006/main" noChangeAspect="1"/>
+            </wp:cNvGraphicFramePr>
+            <a:graphic xmlns:a="http://schemas.openxmlformats.org/drawingml/2006/main">
+              <a:graphicData uri="http://schemas.openxmlformats.org/drawingml/2006/picture">
+                <pic:pic xmlns:pic="http://schemas.openxmlformats.org/drawingml/2006/picture">
+                  <pic:nvPicPr>
+                    <pic:cNvPr id="1" name=""/>
+                    <pic:cNvPicPr/>
+                  </pic:nvPicPr>
+                  <pic:blipFill>
+                    <a:blip r:embed="rId8"/>
+                    <a:stretch>
+                      <a:fillRect/>
+                    </a:stretch>
+                  </pic:blipFill>
+                  <pic:spPr>
+                    <a:xfrm>
+                      <a:off x="0" y="0"/>
+                      <a:ext cx="5943600" cy="5275580"/>
+                    </a:xfrm>
+                    <a:prstGeom prst="rect">
+                      <a:avLst/>
+                    </a:prstGeom>
+                  </pic:spPr>
+                </pic:pic>
+              </a:graphicData>
+            </a:graphic>
+          </wp:inline>
+        </w:drawing>
+      </w:r>
+    </w:p>
     <w:sectPr>
       <w:pgSz w:w="12240" w:h="15840"/>
       <w:pgMar w:top="1440" w:right="1440" w:bottom="1440" w:left="1440" w:header="720" w:footer="720" w:gutter="0"/>
@@ -1239,6 +1429,56 @@
     </w:sectPr>
   </w:body>
 </w:document>
+</file>
+
+<file path=word/endnotes.xml><?xml version="1.0" encoding="utf-8"?>
+<w:endnotes xmlns:wpc="http://schemas.microsoft.com/office/word/2010/wordprocessingCanvas" xmlns:cx="http://schemas.microsoft.com/office/drawing/2014/chartex" xmlns:cx1="http://schemas.microsoft.com/office/drawing/2015/9/8/chartex" xmlns:cx2="http://schemas.microsoft.com/office/drawing/2015/10/21/chartex" xmlns:cx3="http://schemas.microsoft.com/office/drawing/2016/5/9/chartex" xmlns:cx4="http://schemas.microsoft.com/office/drawing/2016/5/10/chartex" xmlns:cx5="http://schemas.microsoft.com/office/drawing/2016/5/11/chartex" xmlns:cx6="http://schemas.microsoft.com/office/drawing/2016/5/12/chartex" xmlns:cx7="http://schemas.microsoft.com/office/drawing/2016/5/13/chartex" xmlns:cx8="http://schemas.microsoft.com/office/drawing/2016/5/14/chartex" xmlns:mc="http://schemas.openxmlformats.org/markup-compatibility/2006" xmlns:aink="http://schemas.microsoft.com/office/drawing/2016/ink" xmlns:am3d="http://schemas.microsoft.com/office/drawing/2017/model3d" xmlns:o="urn:schemas-microsoft-com:office:office" xmlns:r="http://schemas.openxmlformats.org/officeDocument/2006/relationships" xmlns:m="http://schemas.openxmlformats.org/officeDocument/2006/math" xmlns:v="urn:schemas-microsoft-com:vml" xmlns:wp14="http://schemas.microsoft.com/office/word/2010/wordprocessingDrawing" xmlns:wp="http://schemas.openxmlformats.org/drawingml/2006/wordprocessingDrawing" xmlns:w10="urn:schemas-microsoft-com:office:word" xmlns:w="http://schemas.openxmlformats.org/wordprocessingml/2006/main" xmlns:w14="http://schemas.microsoft.com/office/word/2010/wordml" xmlns:w15="http://schemas.microsoft.com/office/word/2012/wordml" xmlns:w16cex="http://schemas.microsoft.com/office/word/2018/wordml/cex" xmlns:w16cid="http://schemas.microsoft.com/office/word/2016/wordml/cid" xmlns:w16="http://schemas.microsoft.com/office/word/2018/wordml" xmlns:w16se="http://schemas.microsoft.com/office/word/2015/wordml/symex" xmlns:wpg="http://schemas.microsoft.com/office/word/2010/wordprocessingGroup" xmlns:wpi="http://schemas.microsoft.com/office/word/2010/wordprocessingInk" xmlns:wne="http://schemas.microsoft.com/office/word/2006/wordml" xmlns:wps="http://schemas.microsoft.com/office/word/2010/wordprocessingShape" mc:Ignorable="w14 w15 w16se w16cid w16 w16cex wp14">
+  <w:endnote w:type="separator" w:id="-1">
+    <w:p>
+      <w:pPr>
+        <w:spacing w:after="0" w:line="240" w:lineRule="auto"/>
+      </w:pPr>
+      <w:r>
+        <w:separator/>
+      </w:r>
+    </w:p>
+  </w:endnote>
+  <w:endnote w:type="continuationSeparator" w:id="0">
+    <w:p>
+      <w:pPr>
+        <w:spacing w:after="0" w:line="240" w:lineRule="auto"/>
+      </w:pPr>
+      <w:r>
+        <w:continuationSeparator/>
+      </w:r>
+    </w:p>
+  </w:endnote>
+</w:endnotes>
+</file>
+
+<file path=word/footnotes.xml><?xml version="1.0" encoding="utf-8"?>
+<w:footnotes xmlns:wpc="http://schemas.microsoft.com/office/word/2010/wordprocessingCanvas" xmlns:cx="http://schemas.microsoft.com/office/drawing/2014/chartex" xmlns:cx1="http://schemas.microsoft.com/office/drawing/2015/9/8/chartex" xmlns:cx2="http://schemas.microsoft.com/office/drawing/2015/10/21/chartex" xmlns:cx3="http://schemas.microsoft.com/office/drawing/2016/5/9/chartex" xmlns:cx4="http://schemas.microsoft.com/office/drawing/2016/5/10/chartex" xmlns:cx5="http://schemas.microsoft.com/office/drawing/2016/5/11/chartex" xmlns:cx6="http://schemas.microsoft.com/office/drawing/2016/5/12/chartex" xmlns:cx7="http://schemas.microsoft.com/office/drawing/2016/5/13/chartex" xmlns:cx8="http://schemas.microsoft.com/office/drawing/2016/5/14/chartex" xmlns:mc="http://schemas.openxmlformats.org/markup-compatibility/2006" xmlns:aink="http://schemas.microsoft.com/office/drawing/2016/ink" xmlns:am3d="http://schemas.microsoft.com/office/drawing/2017/model3d" xmlns:o="urn:schemas-microsoft-com:office:office" xmlns:r="http://schemas.openxmlformats.org/officeDocument/2006/relationships" xmlns:m="http://schemas.openxmlformats.org/officeDocument/2006/math" xmlns:v="urn:schemas-microsoft-com:vml" xmlns:wp14="http://schemas.microsoft.com/office/word/2010/wordprocessingDrawing" xmlns:wp="http://schemas.openxmlformats.org/drawingml/2006/wordprocessingDrawing" xmlns:w10="urn:schemas-microsoft-com:office:word" xmlns:w="http://schemas.openxmlformats.org/wordprocessingml/2006/main" xmlns:w14="http://schemas.microsoft.com/office/word/2010/wordml" xmlns:w15="http://schemas.microsoft.com/office/word/2012/wordml" xmlns:w16cex="http://schemas.microsoft.com/office/word/2018/wordml/cex" xmlns:w16cid="http://schemas.microsoft.com/office/word/2016/wordml/cid" xmlns:w16="http://schemas.microsoft.com/office/word/2018/wordml" xmlns:w16se="http://schemas.microsoft.com/office/word/2015/wordml/symex" xmlns:wpg="http://schemas.microsoft.com/office/word/2010/wordprocessingGroup" xmlns:wpi="http://schemas.microsoft.com/office/word/2010/wordprocessingInk" xmlns:wne="http://schemas.microsoft.com/office/word/2006/wordml" xmlns:wps="http://schemas.microsoft.com/office/word/2010/wordprocessingShape" mc:Ignorable="w14 w15 w16se w16cid w16 w16cex wp14">
+  <w:footnote w:type="separator" w:id="-1">
+    <w:p>
+      <w:pPr>
+        <w:spacing w:after="0" w:line="240" w:lineRule="auto"/>
+      </w:pPr>
+      <w:r>
+        <w:separator/>
+      </w:r>
+    </w:p>
+  </w:footnote>
+  <w:footnote w:type="continuationSeparator" w:id="0">
+    <w:p>
+      <w:pPr>
+        <w:spacing w:after="0" w:line="240" w:lineRule="auto"/>
+      </w:pPr>
+      <w:r>
+        <w:continuationSeparator/>
+      </w:r>
+    </w:p>
+  </w:footnote>
+</w:footnotes>
 </file>
 
 <file path=word/styles.xml><?xml version="1.0" encoding="utf-8"?>
@@ -1364,6 +1604,7 @@
     <w:lsdException w:name="HTML Sample" w:semiHidden="1" w:unhideWhenUsed="1"/>
     <w:lsdException w:name="HTML Typewriter" w:semiHidden="1" w:unhideWhenUsed="1"/>
     <w:lsdException w:name="HTML Variable" w:semiHidden="1" w:unhideWhenUsed="1"/>
+    <w:lsdException w:name="Normal Table" w:semiHidden="1" w:unhideWhenUsed="1"/>
     <w:lsdException w:name="annotation subject" w:semiHidden="1" w:unhideWhenUsed="1"/>
     <w:lsdException w:name="No List" w:semiHidden="1" w:unhideWhenUsed="1"/>
     <w:lsdException w:name="Outline List 1" w:semiHidden="1" w:unhideWhenUsed="1"/>
@@ -1406,8 +1647,11 @@
     <w:lsdException w:name="Table Contemporary" w:semiHidden="1" w:unhideWhenUsed="1"/>
     <w:lsdException w:name="Table Elegant" w:semiHidden="1" w:unhideWhenUsed="1"/>
     <w:lsdException w:name="Table Professional" w:semiHidden="1" w:unhideWhenUsed="1"/>
+    <w:lsdException w:name="Table Subtle 1" w:semiHidden="1" w:unhideWhenUsed="1"/>
     <w:lsdException w:name="Table Subtle 2" w:semiHidden="1" w:unhideWhenUsed="1"/>
     <w:lsdException w:name="Table Web 1" w:semiHidden="1" w:unhideWhenUsed="1"/>
+    <w:lsdException w:name="Table Web 2" w:semiHidden="1" w:unhideWhenUsed="1"/>
+    <w:lsdException w:name="Table Web 3" w:semiHidden="1" w:unhideWhenUsed="1"/>
     <w:lsdException w:name="Balloon Text" w:semiHidden="1" w:unhideWhenUsed="1"/>
     <w:lsdException w:name="Table Grid" w:uiPriority="39"/>
     <w:lsdException w:name="Table Theme" w:semiHidden="1" w:unhideWhenUsed="1"/>
@@ -1663,6 +1907,50 @@
     <w:uiPriority w:val="99"/>
     <w:semiHidden/>
     <w:unhideWhenUsed/>
+  </w:style>
+  <w:style w:type="paragraph" w:styleId="utrang">
+    <w:name w:val="header"/>
+    <w:basedOn w:val="Binhthng"/>
+    <w:link w:val="utrangChar"/>
+    <w:uiPriority w:val="99"/>
+    <w:unhideWhenUsed/>
+    <w:rsid w:val="003515F6"/>
+    <w:pPr>
+      <w:tabs>
+        <w:tab w:val="center" w:pos="4680"/>
+        <w:tab w:val="right" w:pos="9360"/>
+      </w:tabs>
+      <w:spacing w:after="0" w:line="240" w:lineRule="auto"/>
+    </w:pPr>
+  </w:style>
+  <w:style w:type="character" w:customStyle="1" w:styleId="utrangChar">
+    <w:name w:val="Đầu trang Char"/>
+    <w:basedOn w:val="Phngmcinhcuaoanvn"/>
+    <w:link w:val="utrang"/>
+    <w:uiPriority w:val="99"/>
+    <w:rsid w:val="003515F6"/>
+  </w:style>
+  <w:style w:type="paragraph" w:styleId="Chntrang">
+    <w:name w:val="footer"/>
+    <w:basedOn w:val="Binhthng"/>
+    <w:link w:val="ChntrangChar"/>
+    <w:uiPriority w:val="99"/>
+    <w:unhideWhenUsed/>
+    <w:rsid w:val="003515F6"/>
+    <w:pPr>
+      <w:tabs>
+        <w:tab w:val="center" w:pos="4680"/>
+        <w:tab w:val="right" w:pos="9360"/>
+      </w:tabs>
+      <w:spacing w:after="0" w:line="240" w:lineRule="auto"/>
+    </w:pPr>
+  </w:style>
+  <w:style w:type="character" w:customStyle="1" w:styleId="ChntrangChar">
+    <w:name w:val="Chân trang Char"/>
+    <w:basedOn w:val="Phngmcinhcuaoanvn"/>
+    <w:link w:val="Chntrang"/>
+    <w:uiPriority w:val="99"/>
+    <w:rsid w:val="003515F6"/>
   </w:style>
 </w:styles>
 </file>
@@ -1926,4 +2214,16 @@
     </a:ext>
   </a:extLst>
 </a:theme>
+</file>
+
+<file path=customXml/item1.xml><?xml version="1.0" encoding="utf-8"?>
+<b:Sources xmlns:b="http://schemas.openxmlformats.org/officeDocument/2006/bibliography" xmlns="http://schemas.openxmlformats.org/officeDocument/2006/bibliography" SelectedStyle="\APASixthEditionOfficeOnline.xsl" StyleName="APA" Version="6"/>
+</file>
+
+<file path=customXml/itemProps1.xml><?xml version="1.0" encoding="utf-8"?>
+<ds:datastoreItem xmlns:ds="http://schemas.openxmlformats.org/officeDocument/2006/customXml" ds:itemID="{4ABC65C0-73F2-41EC-A1DF-9EBC75315F67}">
+  <ds:schemaRefs>
+    <ds:schemaRef ds:uri="http://schemas.openxmlformats.org/officeDocument/2006/bibliography"/>
+  </ds:schemaRefs>
+</ds:datastoreItem>
 </file>
</xml_diff>

<commit_message>
Thiet ke Activity Diagram cua chuc nang lap hoa don & giu tra xe
</commit_message>
<xml_diff>
--- a/My task/DFD.docx
+++ b/My task/DFD.docx
@@ -67,9 +67,9 @@
       <w:r>
         <w:drawing>
           <wp:inline distT="0" distB="0" distL="114300" distR="114300">
-            <wp:extent cx="5728335" cy="3202305"/>
-            <wp:effectExtent l="0" t="0" r="1905" b="13335"/>
-            <wp:docPr id="5" name="Picture 2"/>
+            <wp:extent cx="5732780" cy="3168650"/>
+            <wp:effectExtent l="0" t="0" r="12700" b="1270"/>
+            <wp:docPr id="4" name="Picture 1"/>
             <wp:cNvGraphicFramePr>
               <a:graphicFrameLocks xmlns:a="http://schemas.openxmlformats.org/drawingml/2006/main" noChangeAspect="1"/>
             </wp:cNvGraphicFramePr>
@@ -77,7 +77,7 @@
               <a:graphicData uri="http://schemas.openxmlformats.org/drawingml/2006/picture">
                 <pic:pic xmlns:pic="http://schemas.openxmlformats.org/drawingml/2006/picture">
                   <pic:nvPicPr>
-                    <pic:cNvPr id="5" name="Picture 2"/>
+                    <pic:cNvPr id="4" name="Picture 1"/>
                     <pic:cNvPicPr>
                       <a:picLocks noChangeAspect="1"/>
                     </pic:cNvPicPr>
@@ -91,7 +91,7 @@
                   <pic:spPr>
                     <a:xfrm>
                       <a:off x="0" y="0"/>
-                      <a:ext cx="5728335" cy="3202305"/>
+                      <a:ext cx="5732780" cy="3168650"/>
                     </a:xfrm>
                     <a:prstGeom prst="rect">
                       <a:avLst/>
@@ -107,6 +107,8 @@
           </wp:inline>
         </w:drawing>
       </w:r>
+      <w:bookmarkStart w:id="0" w:name="_GoBack"/>
+      <w:bookmarkEnd w:id="0"/>
     </w:p>
     <w:p>
       <w:pPr>
@@ -356,7 +358,19 @@
           <w:u w:val="none"/>
           <w:vertAlign w:val="baseline"/>
         </w:rPr>
-        <w:t>D5: Thông tin xe nhận (chỉ có trong một số yêu cầu đặc biệt).</w:t>
+        <w:t xml:space="preserve">D5: </w:t>
+      </w:r>
+      <w:r>
+        <w:rPr>
+          <w:rFonts w:ascii="Arial" w:hAnsi="Arial" w:cs="Arial"/>
+          <w:i w:val="0"/>
+          <w:color w:val="000000"/>
+          <w:sz w:val="28"/>
+          <w:szCs w:val="28"/>
+          <w:u w:val="none"/>
+          <w:vertAlign w:val="baseline"/>
+        </w:rPr>
+        <w:t>Thẻ giữ xe.</w:t>
       </w:r>
     </w:p>
     <w:p>
@@ -379,10 +393,8 @@
           <w:u w:val="none"/>
           <w:vertAlign w:val="baseline"/>
         </w:rPr>
-        <w:t>D6: Thẻ giữ xe</w:t>
-      </w:r>
-      <w:bookmarkStart w:id="0" w:name="_GoBack"/>
-      <w:bookmarkEnd w:id="0"/>
+        <w:t>D6: Không có.</w:t>
+      </w:r>
     </w:p>
     <w:p>
       <w:pPr>

</xml_diff>

<commit_message>
Chinh sua va bo sung bài
</commit_message>
<xml_diff>
--- a/My task/DFD.docx
+++ b/My task/DFD.docx
@@ -21,7 +21,7 @@
           <w:sz w:val="34"/>
           <w:szCs w:val="34"/>
         </w:rPr>
-        <w:t>Quản</w:t>
+        <w:t>Tiếp</w:t>
       </w:r>
       <w:proofErr w:type="spellEnd"/>
       <w:r>
@@ -41,7 +41,7 @@
           <w:sz w:val="34"/>
           <w:szCs w:val="34"/>
         </w:rPr>
-        <w:t>lý</w:t>
+        <w:t>nhận</w:t>
       </w:r>
       <w:proofErr w:type="spellEnd"/>
       <w:r>
@@ -132,7 +132,16 @@
           <w:sz w:val="30"/>
           <w:szCs w:val="30"/>
         </w:rPr>
-        <w:t>Quát</w:t>
+        <w:t>q</w:t>
+      </w:r>
+      <w:r>
+        <w:rPr>
+          <w:rFonts w:ascii="Times New Roman" w:eastAsia="Times New Roman" w:hAnsi="Times New Roman" w:cs="Times New Roman"/>
+          <w:color w:val="000000"/>
+          <w:sz w:val="30"/>
+          <w:szCs w:val="30"/>
+        </w:rPr>
+        <w:t>uát</w:t>
       </w:r>
       <w:proofErr w:type="spellEnd"/>
       <w:r>
@@ -1375,9 +1384,7 @@
       <w:pPr>
         <w:spacing w:line="240" w:lineRule="auto"/>
         <w:rPr>
-          <w:rFonts w:ascii="Times New Roman" w:eastAsia="Times New Roman" w:hAnsi="Times New Roman" w:cs="Times New Roman"/>
-          <w:sz w:val="26"/>
-          <w:szCs w:val="26"/>
+          <w:noProof/>
         </w:rPr>
       </w:pPr>
       <w:r>
@@ -1420,6 +1427,1630 @@
           </wp:inline>
         </w:drawing>
       </w:r>
+    </w:p>
+    <w:p>
+      <w:pPr>
+        <w:rPr>
+          <w:rFonts w:ascii="Times New Roman" w:eastAsia="Times New Roman" w:hAnsi="Times New Roman" w:cs="Times New Roman"/>
+          <w:sz w:val="26"/>
+          <w:szCs w:val="26"/>
+        </w:rPr>
+      </w:pPr>
+    </w:p>
+    <w:p>
+      <w:pPr>
+        <w:rPr>
+          <w:rFonts w:ascii="Times New Roman" w:eastAsia="Times New Roman" w:hAnsi="Times New Roman" w:cs="Times New Roman"/>
+          <w:sz w:val="26"/>
+          <w:szCs w:val="26"/>
+        </w:rPr>
+      </w:pPr>
+    </w:p>
+    <w:p>
+      <w:pPr>
+        <w:rPr>
+          <w:noProof/>
+        </w:rPr>
+      </w:pPr>
+    </w:p>
+    <w:p>
+      <w:pPr>
+        <w:tabs>
+          <w:tab w:val="left" w:pos="2557"/>
+        </w:tabs>
+        <w:rPr>
+          <w:rFonts w:ascii="Times New Roman" w:eastAsia="Times New Roman" w:hAnsi="Times New Roman" w:cs="Times New Roman"/>
+          <w:sz w:val="26"/>
+          <w:szCs w:val="26"/>
+        </w:rPr>
+      </w:pPr>
+      <w:r>
+        <w:rPr>
+          <w:rFonts w:ascii="Times New Roman" w:eastAsia="Times New Roman" w:hAnsi="Times New Roman" w:cs="Times New Roman"/>
+          <w:sz w:val="26"/>
+          <w:szCs w:val="26"/>
+        </w:rPr>
+        <w:tab/>
+      </w:r>
+    </w:p>
+    <w:p>
+      <w:pPr>
+        <w:tabs>
+          <w:tab w:val="left" w:pos="2557"/>
+        </w:tabs>
+        <w:rPr>
+          <w:rFonts w:ascii="Times New Roman" w:eastAsia="Times New Roman" w:hAnsi="Times New Roman" w:cs="Times New Roman"/>
+          <w:sz w:val="26"/>
+          <w:szCs w:val="26"/>
+        </w:rPr>
+      </w:pPr>
+    </w:p>
+    <w:p>
+      <w:pPr>
+        <w:tabs>
+          <w:tab w:val="left" w:pos="2557"/>
+        </w:tabs>
+        <w:rPr>
+          <w:rFonts w:ascii="Times New Roman" w:eastAsia="Times New Roman" w:hAnsi="Times New Roman" w:cs="Times New Roman"/>
+          <w:sz w:val="26"/>
+          <w:szCs w:val="26"/>
+        </w:rPr>
+      </w:pPr>
+    </w:p>
+    <w:p>
+      <w:pPr>
+        <w:tabs>
+          <w:tab w:val="left" w:pos="2557"/>
+        </w:tabs>
+        <w:rPr>
+          <w:rFonts w:ascii="Times New Roman" w:eastAsia="Times New Roman" w:hAnsi="Times New Roman" w:cs="Times New Roman"/>
+          <w:sz w:val="26"/>
+          <w:szCs w:val="26"/>
+        </w:rPr>
+      </w:pPr>
+    </w:p>
+    <w:p>
+      <w:pPr>
+        <w:tabs>
+          <w:tab w:val="left" w:pos="2557"/>
+        </w:tabs>
+        <w:rPr>
+          <w:rFonts w:ascii="Times New Roman" w:eastAsia="Times New Roman" w:hAnsi="Times New Roman" w:cs="Times New Roman"/>
+          <w:sz w:val="26"/>
+          <w:szCs w:val="26"/>
+        </w:rPr>
+      </w:pPr>
+      <w:proofErr w:type="spellStart"/>
+      <w:r>
+        <w:rPr>
+          <w:rFonts w:ascii="Times New Roman" w:eastAsia="Times New Roman" w:hAnsi="Times New Roman" w:cs="Times New Roman"/>
+          <w:sz w:val="26"/>
+          <w:szCs w:val="26"/>
+        </w:rPr>
+        <w:lastRenderedPageBreak/>
+        <w:t>Quản</w:t>
+      </w:r>
+      <w:proofErr w:type="spellEnd"/>
+      <w:r>
+        <w:rPr>
+          <w:rFonts w:ascii="Times New Roman" w:eastAsia="Times New Roman" w:hAnsi="Times New Roman" w:cs="Times New Roman"/>
+          <w:sz w:val="26"/>
+          <w:szCs w:val="26"/>
+        </w:rPr>
+        <w:t xml:space="preserve"> </w:t>
+      </w:r>
+      <w:proofErr w:type="spellStart"/>
+      <w:r>
+        <w:rPr>
+          <w:rFonts w:ascii="Times New Roman" w:eastAsia="Times New Roman" w:hAnsi="Times New Roman" w:cs="Times New Roman"/>
+          <w:sz w:val="26"/>
+          <w:szCs w:val="26"/>
+        </w:rPr>
+        <w:t>lý</w:t>
+      </w:r>
+      <w:proofErr w:type="spellEnd"/>
+      <w:r>
+        <w:rPr>
+          <w:rFonts w:ascii="Times New Roman" w:eastAsia="Times New Roman" w:hAnsi="Times New Roman" w:cs="Times New Roman"/>
+          <w:sz w:val="26"/>
+          <w:szCs w:val="26"/>
+        </w:rPr>
+        <w:t xml:space="preserve"> </w:t>
+      </w:r>
+      <w:proofErr w:type="spellStart"/>
+      <w:r>
+        <w:rPr>
+          <w:rFonts w:ascii="Times New Roman" w:eastAsia="Times New Roman" w:hAnsi="Times New Roman" w:cs="Times New Roman"/>
+          <w:sz w:val="26"/>
+          <w:szCs w:val="26"/>
+        </w:rPr>
+        <w:t>chức</w:t>
+      </w:r>
+      <w:proofErr w:type="spellEnd"/>
+      <w:r>
+        <w:rPr>
+          <w:rFonts w:ascii="Times New Roman" w:eastAsia="Times New Roman" w:hAnsi="Times New Roman" w:cs="Times New Roman"/>
+          <w:sz w:val="26"/>
+          <w:szCs w:val="26"/>
+        </w:rPr>
+        <w:t xml:space="preserve"> </w:t>
+      </w:r>
+      <w:proofErr w:type="spellStart"/>
+      <w:r>
+        <w:rPr>
+          <w:rFonts w:ascii="Times New Roman" w:eastAsia="Times New Roman" w:hAnsi="Times New Roman" w:cs="Times New Roman"/>
+          <w:sz w:val="26"/>
+          <w:szCs w:val="26"/>
+        </w:rPr>
+        <w:t>vụ</w:t>
+      </w:r>
+      <w:proofErr w:type="spellEnd"/>
+    </w:p>
+    <w:p>
+      <w:pPr>
+        <w:tabs>
+          <w:tab w:val="left" w:pos="2557"/>
+        </w:tabs>
+        <w:rPr>
+          <w:rFonts w:ascii="Times New Roman" w:eastAsia="Times New Roman" w:hAnsi="Times New Roman" w:cs="Times New Roman"/>
+          <w:sz w:val="26"/>
+          <w:szCs w:val="26"/>
+        </w:rPr>
+      </w:pPr>
+      <w:r>
+        <w:rPr>
+          <w:rFonts w:ascii="Times New Roman" w:eastAsia="Times New Roman" w:hAnsi="Times New Roman" w:cs="Times New Roman"/>
+          <w:sz w:val="26"/>
+          <w:szCs w:val="26"/>
+        </w:rPr>
+        <w:t xml:space="preserve">DFD </w:t>
+      </w:r>
+      <w:proofErr w:type="spellStart"/>
+      <w:r>
+        <w:rPr>
+          <w:rFonts w:ascii="Times New Roman" w:eastAsia="Times New Roman" w:hAnsi="Times New Roman" w:cs="Times New Roman"/>
+          <w:sz w:val="26"/>
+          <w:szCs w:val="26"/>
+        </w:rPr>
+        <w:t>tổng</w:t>
+      </w:r>
+      <w:proofErr w:type="spellEnd"/>
+      <w:r>
+        <w:rPr>
+          <w:rFonts w:ascii="Times New Roman" w:eastAsia="Times New Roman" w:hAnsi="Times New Roman" w:cs="Times New Roman"/>
+          <w:sz w:val="26"/>
+          <w:szCs w:val="26"/>
+        </w:rPr>
+        <w:t xml:space="preserve"> </w:t>
+      </w:r>
+      <w:proofErr w:type="spellStart"/>
+      <w:r>
+        <w:rPr>
+          <w:rFonts w:ascii="Times New Roman" w:eastAsia="Times New Roman" w:hAnsi="Times New Roman" w:cs="Times New Roman"/>
+          <w:sz w:val="26"/>
+          <w:szCs w:val="26"/>
+        </w:rPr>
+        <w:t>quát</w:t>
+      </w:r>
+      <w:proofErr w:type="spellEnd"/>
+      <w:r>
+        <w:rPr>
+          <w:rFonts w:ascii="Times New Roman" w:eastAsia="Times New Roman" w:hAnsi="Times New Roman" w:cs="Times New Roman"/>
+          <w:sz w:val="26"/>
+          <w:szCs w:val="26"/>
+        </w:rPr>
+        <w:t>:</w:t>
+      </w:r>
+    </w:p>
+    <w:p>
+      <w:pPr>
+        <w:tabs>
+          <w:tab w:val="left" w:pos="2557"/>
+        </w:tabs>
+        <w:rPr>
+          <w:rFonts w:ascii="Times New Roman" w:eastAsia="Times New Roman" w:hAnsi="Times New Roman" w:cs="Times New Roman"/>
+          <w:sz w:val="26"/>
+          <w:szCs w:val="26"/>
+        </w:rPr>
+      </w:pPr>
+      <w:r>
+        <w:rPr>
+          <w:rFonts w:ascii="Arial" w:hAnsi="Arial" w:cs="Arial"/>
+          <w:noProof/>
+          <w:color w:val="000000"/>
+          <w:sz w:val="28"/>
+          <w:szCs w:val="28"/>
+          <w:bdr w:val="none" w:sz="0" w:space="0" w:color="auto" w:frame="1"/>
+        </w:rPr>
+        <w:drawing>
+          <wp:inline distT="0" distB="0" distL="0" distR="0" wp14:anchorId="154F508F" wp14:editId="31E92A5E">
+            <wp:extent cx="5943600" cy="3669030"/>
+            <wp:effectExtent l="0" t="0" r="0" b="7620"/>
+            <wp:docPr id="2" name="Hình ảnh 2"/>
+            <wp:cNvGraphicFramePr>
+              <a:graphicFrameLocks xmlns:a="http://schemas.openxmlformats.org/drawingml/2006/main" noChangeAspect="1"/>
+            </wp:cNvGraphicFramePr>
+            <a:graphic xmlns:a="http://schemas.openxmlformats.org/drawingml/2006/main">
+              <a:graphicData uri="http://schemas.openxmlformats.org/drawingml/2006/picture">
+                <pic:pic xmlns:pic="http://schemas.openxmlformats.org/drawingml/2006/picture">
+                  <pic:nvPicPr>
+                    <pic:cNvPr id="0" name="Picture 1"/>
+                    <pic:cNvPicPr>
+                      <a:picLocks noChangeAspect="1" noChangeArrowheads="1"/>
+                    </pic:cNvPicPr>
+                  </pic:nvPicPr>
+                  <pic:blipFill>
+                    <a:blip r:embed="rId9">
+                      <a:extLst>
+                        <a:ext uri="{28A0092B-C50C-407E-A947-70E740481C1C}">
+                          <a14:useLocalDpi xmlns:a14="http://schemas.microsoft.com/office/drawing/2010/main" val="0"/>
+                        </a:ext>
+                      </a:extLst>
+                    </a:blip>
+                    <a:srcRect/>
+                    <a:stretch>
+                      <a:fillRect/>
+                    </a:stretch>
+                  </pic:blipFill>
+                  <pic:spPr bwMode="auto">
+                    <a:xfrm>
+                      <a:off x="0" y="0"/>
+                      <a:ext cx="5943600" cy="3669030"/>
+                    </a:xfrm>
+                    <a:prstGeom prst="rect">
+                      <a:avLst/>
+                    </a:prstGeom>
+                    <a:noFill/>
+                    <a:ln>
+                      <a:noFill/>
+                    </a:ln>
+                  </pic:spPr>
+                </pic:pic>
+              </a:graphicData>
+            </a:graphic>
+          </wp:inline>
+        </w:drawing>
+      </w:r>
+    </w:p>
+    <w:p>
+      <w:pPr>
+        <w:pStyle w:val="ThngthngWeb"/>
+        <w:spacing w:before="240" w:beforeAutospacing="0" w:after="240" w:afterAutospacing="0"/>
+      </w:pPr>
+      <w:r>
+        <w:rPr>
+          <w:rFonts w:ascii="Arial" w:hAnsi="Arial" w:cs="Arial"/>
+          <w:color w:val="000000"/>
+          <w:sz w:val="26"/>
+          <w:szCs w:val="26"/>
+        </w:rPr>
+        <w:t xml:space="preserve">D1: </w:t>
+      </w:r>
+      <w:proofErr w:type="spellStart"/>
+      <w:r>
+        <w:rPr>
+          <w:rFonts w:ascii="Arial" w:hAnsi="Arial" w:cs="Arial"/>
+          <w:color w:val="000000"/>
+          <w:sz w:val="26"/>
+          <w:szCs w:val="26"/>
+        </w:rPr>
+        <w:t>Thông</w:t>
+      </w:r>
+      <w:proofErr w:type="spellEnd"/>
+      <w:r>
+        <w:rPr>
+          <w:rFonts w:ascii="Arial" w:hAnsi="Arial" w:cs="Arial"/>
+          <w:color w:val="000000"/>
+          <w:sz w:val="26"/>
+          <w:szCs w:val="26"/>
+        </w:rPr>
+        <w:t xml:space="preserve"> tin </w:t>
+      </w:r>
+      <w:proofErr w:type="spellStart"/>
+      <w:r>
+        <w:rPr>
+          <w:rFonts w:ascii="Arial" w:hAnsi="Arial" w:cs="Arial"/>
+          <w:color w:val="000000"/>
+          <w:sz w:val="26"/>
+          <w:szCs w:val="26"/>
+        </w:rPr>
+        <w:t>số</w:t>
+      </w:r>
+      <w:proofErr w:type="spellEnd"/>
+      <w:r>
+        <w:rPr>
+          <w:rFonts w:ascii="Arial" w:hAnsi="Arial" w:cs="Arial"/>
+          <w:color w:val="000000"/>
+          <w:sz w:val="26"/>
+          <w:szCs w:val="26"/>
+        </w:rPr>
+        <w:t xml:space="preserve"> </w:t>
+      </w:r>
+      <w:proofErr w:type="spellStart"/>
+      <w:r>
+        <w:rPr>
+          <w:rFonts w:ascii="Arial" w:hAnsi="Arial" w:cs="Arial"/>
+          <w:color w:val="000000"/>
+          <w:sz w:val="26"/>
+          <w:szCs w:val="26"/>
+        </w:rPr>
+        <w:t>lượng</w:t>
+      </w:r>
+      <w:proofErr w:type="spellEnd"/>
+      <w:r>
+        <w:rPr>
+          <w:rFonts w:ascii="Arial" w:hAnsi="Arial" w:cs="Arial"/>
+          <w:color w:val="000000"/>
+          <w:sz w:val="26"/>
+          <w:szCs w:val="26"/>
+        </w:rPr>
+        <w:t xml:space="preserve"> </w:t>
+      </w:r>
+      <w:proofErr w:type="spellStart"/>
+      <w:r>
+        <w:rPr>
+          <w:rFonts w:ascii="Arial" w:hAnsi="Arial" w:cs="Arial"/>
+          <w:color w:val="000000"/>
+          <w:sz w:val="26"/>
+          <w:szCs w:val="26"/>
+        </w:rPr>
+        <w:t>chức</w:t>
+      </w:r>
+      <w:proofErr w:type="spellEnd"/>
+      <w:r>
+        <w:rPr>
+          <w:rFonts w:ascii="Arial" w:hAnsi="Arial" w:cs="Arial"/>
+          <w:color w:val="000000"/>
+          <w:sz w:val="26"/>
+          <w:szCs w:val="26"/>
+        </w:rPr>
+        <w:t xml:space="preserve"> </w:t>
+      </w:r>
+      <w:proofErr w:type="spellStart"/>
+      <w:r>
+        <w:rPr>
+          <w:rFonts w:ascii="Arial" w:hAnsi="Arial" w:cs="Arial"/>
+          <w:color w:val="000000"/>
+          <w:sz w:val="26"/>
+          <w:szCs w:val="26"/>
+        </w:rPr>
+        <w:t>vụ</w:t>
+      </w:r>
+      <w:proofErr w:type="spellEnd"/>
+      <w:r>
+        <w:rPr>
+          <w:rFonts w:ascii="Arial" w:hAnsi="Arial" w:cs="Arial"/>
+          <w:color w:val="000000"/>
+          <w:sz w:val="26"/>
+          <w:szCs w:val="26"/>
+        </w:rPr>
+        <w:t xml:space="preserve"> </w:t>
+      </w:r>
+      <w:proofErr w:type="spellStart"/>
+      <w:r>
+        <w:rPr>
+          <w:rFonts w:ascii="Arial" w:hAnsi="Arial" w:cs="Arial"/>
+          <w:color w:val="000000"/>
+          <w:sz w:val="26"/>
+          <w:szCs w:val="26"/>
+        </w:rPr>
+        <w:t>cần</w:t>
+      </w:r>
+      <w:proofErr w:type="spellEnd"/>
+      <w:r>
+        <w:rPr>
+          <w:rFonts w:ascii="Arial" w:hAnsi="Arial" w:cs="Arial"/>
+          <w:color w:val="000000"/>
+          <w:sz w:val="26"/>
+          <w:szCs w:val="26"/>
+        </w:rPr>
+        <w:t xml:space="preserve"> </w:t>
+      </w:r>
+      <w:proofErr w:type="spellStart"/>
+      <w:r>
+        <w:rPr>
+          <w:rFonts w:ascii="Arial" w:hAnsi="Arial" w:cs="Arial"/>
+          <w:color w:val="000000"/>
+          <w:sz w:val="26"/>
+          <w:szCs w:val="26"/>
+        </w:rPr>
+        <w:t>được</w:t>
+      </w:r>
+      <w:proofErr w:type="spellEnd"/>
+      <w:r>
+        <w:rPr>
+          <w:rFonts w:ascii="Arial" w:hAnsi="Arial" w:cs="Arial"/>
+          <w:color w:val="000000"/>
+          <w:sz w:val="26"/>
+          <w:szCs w:val="26"/>
+        </w:rPr>
+        <w:t xml:space="preserve"> </w:t>
+      </w:r>
+      <w:proofErr w:type="spellStart"/>
+      <w:r>
+        <w:rPr>
+          <w:rFonts w:ascii="Arial" w:hAnsi="Arial" w:cs="Arial"/>
+          <w:color w:val="000000"/>
+          <w:sz w:val="26"/>
+          <w:szCs w:val="26"/>
+        </w:rPr>
+        <w:t>bổ</w:t>
+      </w:r>
+      <w:proofErr w:type="spellEnd"/>
+      <w:r>
+        <w:rPr>
+          <w:rFonts w:ascii="Arial" w:hAnsi="Arial" w:cs="Arial"/>
+          <w:color w:val="000000"/>
+          <w:sz w:val="26"/>
+          <w:szCs w:val="26"/>
+        </w:rPr>
+        <w:t xml:space="preserve"> </w:t>
+      </w:r>
+      <w:proofErr w:type="spellStart"/>
+      <w:r>
+        <w:rPr>
+          <w:rFonts w:ascii="Arial" w:hAnsi="Arial" w:cs="Arial"/>
+          <w:color w:val="000000"/>
+          <w:sz w:val="26"/>
+          <w:szCs w:val="26"/>
+        </w:rPr>
+        <w:t>nhiệm</w:t>
+      </w:r>
+      <w:proofErr w:type="spellEnd"/>
+      <w:r>
+        <w:rPr>
+          <w:rFonts w:ascii="Arial" w:hAnsi="Arial" w:cs="Arial"/>
+          <w:color w:val="000000"/>
+          <w:sz w:val="26"/>
+          <w:szCs w:val="26"/>
+        </w:rPr>
+        <w:t xml:space="preserve">, </w:t>
+      </w:r>
+      <w:proofErr w:type="spellStart"/>
+      <w:r>
+        <w:rPr>
+          <w:rFonts w:ascii="Arial" w:hAnsi="Arial" w:cs="Arial"/>
+          <w:color w:val="000000"/>
+          <w:sz w:val="26"/>
+          <w:szCs w:val="26"/>
+        </w:rPr>
+        <w:t>cập</w:t>
+      </w:r>
+      <w:proofErr w:type="spellEnd"/>
+      <w:r>
+        <w:rPr>
+          <w:rFonts w:ascii="Arial" w:hAnsi="Arial" w:cs="Arial"/>
+          <w:color w:val="000000"/>
+          <w:sz w:val="26"/>
+          <w:szCs w:val="26"/>
+        </w:rPr>
+        <w:t xml:space="preserve"> </w:t>
+      </w:r>
+      <w:proofErr w:type="spellStart"/>
+      <w:r>
+        <w:rPr>
+          <w:rFonts w:ascii="Arial" w:hAnsi="Arial" w:cs="Arial"/>
+          <w:color w:val="000000"/>
+          <w:sz w:val="26"/>
+          <w:szCs w:val="26"/>
+        </w:rPr>
+        <w:t>nhật</w:t>
+      </w:r>
+      <w:proofErr w:type="spellEnd"/>
+      <w:r>
+        <w:rPr>
+          <w:rFonts w:ascii="Arial" w:hAnsi="Arial" w:cs="Arial"/>
+          <w:color w:val="000000"/>
+          <w:sz w:val="26"/>
+          <w:szCs w:val="26"/>
+        </w:rPr>
+        <w:t xml:space="preserve"> </w:t>
+      </w:r>
+      <w:proofErr w:type="gramStart"/>
+      <w:r>
+        <w:rPr>
+          <w:rFonts w:ascii="Arial" w:hAnsi="Arial" w:cs="Arial"/>
+          <w:color w:val="000000"/>
+          <w:sz w:val="26"/>
+          <w:szCs w:val="26"/>
+        </w:rPr>
+        <w:t xml:space="preserve">( </w:t>
+      </w:r>
+      <w:proofErr w:type="spellStart"/>
+      <w:r>
+        <w:rPr>
+          <w:rFonts w:ascii="Arial" w:hAnsi="Arial" w:cs="Arial"/>
+          <w:color w:val="000000"/>
+          <w:sz w:val="26"/>
+          <w:szCs w:val="26"/>
+        </w:rPr>
+        <w:t>Mã</w:t>
+      </w:r>
+      <w:proofErr w:type="spellEnd"/>
+      <w:proofErr w:type="gramEnd"/>
+      <w:r>
+        <w:rPr>
+          <w:rFonts w:ascii="Arial" w:hAnsi="Arial" w:cs="Arial"/>
+          <w:color w:val="000000"/>
+          <w:sz w:val="26"/>
+          <w:szCs w:val="26"/>
+        </w:rPr>
+        <w:t xml:space="preserve"> </w:t>
+      </w:r>
+      <w:proofErr w:type="spellStart"/>
+      <w:r>
+        <w:rPr>
+          <w:rFonts w:ascii="Arial" w:hAnsi="Arial" w:cs="Arial"/>
+          <w:color w:val="000000"/>
+          <w:sz w:val="26"/>
+          <w:szCs w:val="26"/>
+        </w:rPr>
+        <w:t>chức</w:t>
+      </w:r>
+      <w:proofErr w:type="spellEnd"/>
+      <w:r>
+        <w:rPr>
+          <w:rFonts w:ascii="Arial" w:hAnsi="Arial" w:cs="Arial"/>
+          <w:color w:val="000000"/>
+          <w:sz w:val="26"/>
+          <w:szCs w:val="26"/>
+        </w:rPr>
+        <w:t xml:space="preserve"> </w:t>
+      </w:r>
+      <w:proofErr w:type="spellStart"/>
+      <w:r>
+        <w:rPr>
+          <w:rFonts w:ascii="Arial" w:hAnsi="Arial" w:cs="Arial"/>
+          <w:color w:val="000000"/>
+          <w:sz w:val="26"/>
+          <w:szCs w:val="26"/>
+        </w:rPr>
+        <w:t>vụ</w:t>
+      </w:r>
+      <w:proofErr w:type="spellEnd"/>
+      <w:r>
+        <w:rPr>
+          <w:rFonts w:ascii="Arial" w:hAnsi="Arial" w:cs="Arial"/>
+          <w:color w:val="000000"/>
+          <w:sz w:val="26"/>
+          <w:szCs w:val="26"/>
+        </w:rPr>
+        <w:t xml:space="preserve">, </w:t>
+      </w:r>
+      <w:proofErr w:type="spellStart"/>
+      <w:r>
+        <w:rPr>
+          <w:rFonts w:ascii="Arial" w:hAnsi="Arial" w:cs="Arial"/>
+          <w:color w:val="000000"/>
+          <w:sz w:val="26"/>
+          <w:szCs w:val="26"/>
+        </w:rPr>
+        <w:t>tên</w:t>
+      </w:r>
+      <w:proofErr w:type="spellEnd"/>
+      <w:r>
+        <w:rPr>
+          <w:rFonts w:ascii="Arial" w:hAnsi="Arial" w:cs="Arial"/>
+          <w:color w:val="000000"/>
+          <w:sz w:val="26"/>
+          <w:szCs w:val="26"/>
+        </w:rPr>
+        <w:t xml:space="preserve"> </w:t>
+      </w:r>
+      <w:proofErr w:type="spellStart"/>
+      <w:r>
+        <w:rPr>
+          <w:rFonts w:ascii="Arial" w:hAnsi="Arial" w:cs="Arial"/>
+          <w:color w:val="000000"/>
+          <w:sz w:val="26"/>
+          <w:szCs w:val="26"/>
+        </w:rPr>
+        <w:t>chức</w:t>
+      </w:r>
+      <w:proofErr w:type="spellEnd"/>
+      <w:r>
+        <w:rPr>
+          <w:rFonts w:ascii="Arial" w:hAnsi="Arial" w:cs="Arial"/>
+          <w:color w:val="000000"/>
+          <w:sz w:val="26"/>
+          <w:szCs w:val="26"/>
+        </w:rPr>
+        <w:t xml:space="preserve"> </w:t>
+      </w:r>
+      <w:proofErr w:type="spellStart"/>
+      <w:r>
+        <w:rPr>
+          <w:rFonts w:ascii="Arial" w:hAnsi="Arial" w:cs="Arial"/>
+          <w:color w:val="000000"/>
+          <w:sz w:val="26"/>
+          <w:szCs w:val="26"/>
+        </w:rPr>
+        <w:t>vụ</w:t>
+      </w:r>
+      <w:proofErr w:type="spellEnd"/>
+      <w:r>
+        <w:rPr>
+          <w:rFonts w:ascii="Arial" w:hAnsi="Arial" w:cs="Arial"/>
+          <w:color w:val="000000"/>
+          <w:sz w:val="26"/>
+          <w:szCs w:val="26"/>
+        </w:rPr>
+        <w:t xml:space="preserve">, </w:t>
+      </w:r>
+      <w:proofErr w:type="spellStart"/>
+      <w:r>
+        <w:rPr>
+          <w:rFonts w:ascii="Arial" w:hAnsi="Arial" w:cs="Arial"/>
+          <w:color w:val="000000"/>
+          <w:sz w:val="26"/>
+          <w:szCs w:val="26"/>
+        </w:rPr>
+        <w:t>số</w:t>
+      </w:r>
+      <w:proofErr w:type="spellEnd"/>
+      <w:r>
+        <w:rPr>
+          <w:rFonts w:ascii="Arial" w:hAnsi="Arial" w:cs="Arial"/>
+          <w:color w:val="000000"/>
+          <w:sz w:val="26"/>
+          <w:szCs w:val="26"/>
+        </w:rPr>
+        <w:t xml:space="preserve"> </w:t>
+      </w:r>
+      <w:proofErr w:type="spellStart"/>
+      <w:r>
+        <w:rPr>
+          <w:rFonts w:ascii="Arial" w:hAnsi="Arial" w:cs="Arial"/>
+          <w:color w:val="000000"/>
+          <w:sz w:val="26"/>
+          <w:szCs w:val="26"/>
+        </w:rPr>
+        <w:t>lượng</w:t>
+      </w:r>
+      <w:proofErr w:type="spellEnd"/>
+      <w:r>
+        <w:rPr>
+          <w:rFonts w:ascii="Arial" w:hAnsi="Arial" w:cs="Arial"/>
+          <w:color w:val="000000"/>
+          <w:sz w:val="26"/>
+          <w:szCs w:val="26"/>
+        </w:rPr>
+        <w:t xml:space="preserve">, </w:t>
+      </w:r>
+      <w:proofErr w:type="spellStart"/>
+      <w:r>
+        <w:rPr>
+          <w:rFonts w:ascii="Arial" w:hAnsi="Arial" w:cs="Arial"/>
+          <w:color w:val="000000"/>
+          <w:sz w:val="26"/>
+          <w:szCs w:val="26"/>
+        </w:rPr>
+        <w:t>lương</w:t>
+      </w:r>
+      <w:proofErr w:type="spellEnd"/>
+      <w:r>
+        <w:rPr>
+          <w:rFonts w:ascii="Arial" w:hAnsi="Arial" w:cs="Arial"/>
+          <w:color w:val="000000"/>
+          <w:sz w:val="26"/>
+          <w:szCs w:val="26"/>
+        </w:rPr>
+        <w:t xml:space="preserve"> )</w:t>
+      </w:r>
+    </w:p>
+    <w:p>
+      <w:pPr>
+        <w:pStyle w:val="ThngthngWeb"/>
+        <w:spacing w:before="240" w:beforeAutospacing="0" w:after="240" w:afterAutospacing="0"/>
+      </w:pPr>
+      <w:r>
+        <w:rPr>
+          <w:rFonts w:ascii="Arial" w:hAnsi="Arial" w:cs="Arial"/>
+          <w:color w:val="000000"/>
+          <w:sz w:val="26"/>
+          <w:szCs w:val="26"/>
+        </w:rPr>
+        <w:t xml:space="preserve">D2: </w:t>
+      </w:r>
+      <w:proofErr w:type="spellStart"/>
+      <w:r>
+        <w:rPr>
+          <w:rFonts w:ascii="Arial" w:hAnsi="Arial" w:cs="Arial"/>
+          <w:color w:val="000000"/>
+          <w:sz w:val="26"/>
+          <w:szCs w:val="26"/>
+        </w:rPr>
+        <w:t>Danh</w:t>
+      </w:r>
+      <w:proofErr w:type="spellEnd"/>
+      <w:r>
+        <w:rPr>
+          <w:rFonts w:ascii="Arial" w:hAnsi="Arial" w:cs="Arial"/>
+          <w:color w:val="000000"/>
+          <w:sz w:val="26"/>
+          <w:szCs w:val="26"/>
+        </w:rPr>
+        <w:t xml:space="preserve"> </w:t>
+      </w:r>
+      <w:proofErr w:type="spellStart"/>
+      <w:r>
+        <w:rPr>
+          <w:rFonts w:ascii="Arial" w:hAnsi="Arial" w:cs="Arial"/>
+          <w:color w:val="000000"/>
+          <w:sz w:val="26"/>
+          <w:szCs w:val="26"/>
+        </w:rPr>
+        <w:t>sách</w:t>
+      </w:r>
+      <w:proofErr w:type="spellEnd"/>
+      <w:r>
+        <w:rPr>
+          <w:rFonts w:ascii="Arial" w:hAnsi="Arial" w:cs="Arial"/>
+          <w:color w:val="000000"/>
+          <w:sz w:val="26"/>
+          <w:szCs w:val="26"/>
+        </w:rPr>
+        <w:t xml:space="preserve"> </w:t>
+      </w:r>
+      <w:proofErr w:type="spellStart"/>
+      <w:r>
+        <w:rPr>
+          <w:rFonts w:ascii="Arial" w:hAnsi="Arial" w:cs="Arial"/>
+          <w:color w:val="000000"/>
+          <w:sz w:val="26"/>
+          <w:szCs w:val="26"/>
+        </w:rPr>
+        <w:t>số</w:t>
+      </w:r>
+      <w:proofErr w:type="spellEnd"/>
+      <w:r>
+        <w:rPr>
+          <w:rFonts w:ascii="Arial" w:hAnsi="Arial" w:cs="Arial"/>
+          <w:color w:val="000000"/>
+          <w:sz w:val="26"/>
+          <w:szCs w:val="26"/>
+        </w:rPr>
+        <w:t xml:space="preserve"> </w:t>
+      </w:r>
+      <w:proofErr w:type="spellStart"/>
+      <w:r>
+        <w:rPr>
+          <w:rFonts w:ascii="Arial" w:hAnsi="Arial" w:cs="Arial"/>
+          <w:color w:val="000000"/>
+          <w:sz w:val="26"/>
+          <w:szCs w:val="26"/>
+        </w:rPr>
+        <w:t>lượng</w:t>
+      </w:r>
+      <w:proofErr w:type="spellEnd"/>
+      <w:r>
+        <w:rPr>
+          <w:rFonts w:ascii="Arial" w:hAnsi="Arial" w:cs="Arial"/>
+          <w:color w:val="000000"/>
+          <w:sz w:val="26"/>
+          <w:szCs w:val="26"/>
+        </w:rPr>
+        <w:t xml:space="preserve"> </w:t>
+      </w:r>
+      <w:proofErr w:type="spellStart"/>
+      <w:r>
+        <w:rPr>
+          <w:rFonts w:ascii="Arial" w:hAnsi="Arial" w:cs="Arial"/>
+          <w:color w:val="000000"/>
+          <w:sz w:val="26"/>
+          <w:szCs w:val="26"/>
+        </w:rPr>
+        <w:t>chức</w:t>
+      </w:r>
+      <w:proofErr w:type="spellEnd"/>
+      <w:r>
+        <w:rPr>
+          <w:rFonts w:ascii="Arial" w:hAnsi="Arial" w:cs="Arial"/>
+          <w:color w:val="000000"/>
+          <w:sz w:val="26"/>
+          <w:szCs w:val="26"/>
+        </w:rPr>
+        <w:t xml:space="preserve"> </w:t>
+      </w:r>
+      <w:proofErr w:type="spellStart"/>
+      <w:r>
+        <w:rPr>
+          <w:rFonts w:ascii="Arial" w:hAnsi="Arial" w:cs="Arial"/>
+          <w:color w:val="000000"/>
+          <w:sz w:val="26"/>
+          <w:szCs w:val="26"/>
+        </w:rPr>
+        <w:t>vụ</w:t>
+      </w:r>
+      <w:proofErr w:type="spellEnd"/>
+      <w:r>
+        <w:rPr>
+          <w:rFonts w:ascii="Arial" w:hAnsi="Arial" w:cs="Arial"/>
+          <w:color w:val="000000"/>
+          <w:sz w:val="26"/>
+          <w:szCs w:val="26"/>
+        </w:rPr>
+        <w:t xml:space="preserve"> </w:t>
+      </w:r>
+      <w:proofErr w:type="spellStart"/>
+      <w:r>
+        <w:rPr>
+          <w:rFonts w:ascii="Arial" w:hAnsi="Arial" w:cs="Arial"/>
+          <w:color w:val="000000"/>
+          <w:sz w:val="26"/>
+          <w:szCs w:val="26"/>
+        </w:rPr>
+        <w:t>được</w:t>
+      </w:r>
+      <w:proofErr w:type="spellEnd"/>
+      <w:r>
+        <w:rPr>
+          <w:rFonts w:ascii="Arial" w:hAnsi="Arial" w:cs="Arial"/>
+          <w:color w:val="000000"/>
+          <w:sz w:val="26"/>
+          <w:szCs w:val="26"/>
+        </w:rPr>
+        <w:t xml:space="preserve"> </w:t>
+      </w:r>
+      <w:proofErr w:type="spellStart"/>
+      <w:r>
+        <w:rPr>
+          <w:rFonts w:ascii="Arial" w:hAnsi="Arial" w:cs="Arial"/>
+          <w:color w:val="000000"/>
+          <w:sz w:val="26"/>
+          <w:szCs w:val="26"/>
+        </w:rPr>
+        <w:t>bổ</w:t>
+      </w:r>
+      <w:proofErr w:type="spellEnd"/>
+      <w:r>
+        <w:rPr>
+          <w:rFonts w:ascii="Arial" w:hAnsi="Arial" w:cs="Arial"/>
+          <w:color w:val="000000"/>
+          <w:sz w:val="26"/>
+          <w:szCs w:val="26"/>
+        </w:rPr>
+        <w:t xml:space="preserve"> </w:t>
+      </w:r>
+      <w:proofErr w:type="spellStart"/>
+      <w:r>
+        <w:rPr>
+          <w:rFonts w:ascii="Arial" w:hAnsi="Arial" w:cs="Arial"/>
+          <w:color w:val="000000"/>
+          <w:sz w:val="26"/>
+          <w:szCs w:val="26"/>
+        </w:rPr>
+        <w:t>nhiệm</w:t>
+      </w:r>
+      <w:proofErr w:type="spellEnd"/>
+      <w:r>
+        <w:rPr>
+          <w:rFonts w:ascii="Arial" w:hAnsi="Arial" w:cs="Arial"/>
+          <w:color w:val="000000"/>
+          <w:sz w:val="26"/>
+          <w:szCs w:val="26"/>
+        </w:rPr>
+        <w:t xml:space="preserve">, </w:t>
+      </w:r>
+      <w:proofErr w:type="spellStart"/>
+      <w:r>
+        <w:rPr>
+          <w:rFonts w:ascii="Arial" w:hAnsi="Arial" w:cs="Arial"/>
+          <w:color w:val="000000"/>
+          <w:sz w:val="26"/>
+          <w:szCs w:val="26"/>
+        </w:rPr>
+        <w:t>cập</w:t>
+      </w:r>
+      <w:proofErr w:type="spellEnd"/>
+      <w:r>
+        <w:rPr>
+          <w:rFonts w:ascii="Arial" w:hAnsi="Arial" w:cs="Arial"/>
+          <w:color w:val="000000"/>
+          <w:sz w:val="26"/>
+          <w:szCs w:val="26"/>
+        </w:rPr>
+        <w:t xml:space="preserve"> </w:t>
+      </w:r>
+      <w:proofErr w:type="spellStart"/>
+      <w:r>
+        <w:rPr>
+          <w:rFonts w:ascii="Arial" w:hAnsi="Arial" w:cs="Arial"/>
+          <w:color w:val="000000"/>
+          <w:sz w:val="26"/>
+          <w:szCs w:val="26"/>
+        </w:rPr>
+        <w:t>nhật</w:t>
+      </w:r>
+      <w:proofErr w:type="spellEnd"/>
+    </w:p>
+    <w:p>
+      <w:pPr>
+        <w:pStyle w:val="ThngthngWeb"/>
+        <w:spacing w:before="240" w:beforeAutospacing="0" w:after="240" w:afterAutospacing="0"/>
+      </w:pPr>
+      <w:r>
+        <w:rPr>
+          <w:rFonts w:ascii="Arial" w:hAnsi="Arial" w:cs="Arial"/>
+          <w:color w:val="000000"/>
+          <w:sz w:val="26"/>
+          <w:szCs w:val="26"/>
+        </w:rPr>
+        <w:t xml:space="preserve">D3: </w:t>
+      </w:r>
+      <w:proofErr w:type="spellStart"/>
+      <w:r>
+        <w:rPr>
+          <w:rFonts w:ascii="Arial" w:hAnsi="Arial" w:cs="Arial"/>
+          <w:color w:val="000000"/>
+          <w:sz w:val="26"/>
+          <w:szCs w:val="26"/>
+        </w:rPr>
+        <w:t>Danh</w:t>
+      </w:r>
+      <w:proofErr w:type="spellEnd"/>
+      <w:r>
+        <w:rPr>
+          <w:rFonts w:ascii="Arial" w:hAnsi="Arial" w:cs="Arial"/>
+          <w:color w:val="000000"/>
+          <w:sz w:val="26"/>
+          <w:szCs w:val="26"/>
+        </w:rPr>
+        <w:t xml:space="preserve"> </w:t>
+      </w:r>
+      <w:proofErr w:type="spellStart"/>
+      <w:r>
+        <w:rPr>
+          <w:rFonts w:ascii="Arial" w:hAnsi="Arial" w:cs="Arial"/>
+          <w:color w:val="000000"/>
+          <w:sz w:val="26"/>
+          <w:szCs w:val="26"/>
+        </w:rPr>
+        <w:t>sách</w:t>
+      </w:r>
+      <w:proofErr w:type="spellEnd"/>
+      <w:r>
+        <w:rPr>
+          <w:rFonts w:ascii="Arial" w:hAnsi="Arial" w:cs="Arial"/>
+          <w:color w:val="000000"/>
+          <w:sz w:val="26"/>
+          <w:szCs w:val="26"/>
+        </w:rPr>
+        <w:t xml:space="preserve"> </w:t>
+      </w:r>
+      <w:proofErr w:type="spellStart"/>
+      <w:r>
+        <w:rPr>
+          <w:rFonts w:ascii="Arial" w:hAnsi="Arial" w:cs="Arial"/>
+          <w:color w:val="000000"/>
+          <w:sz w:val="26"/>
+          <w:szCs w:val="26"/>
+        </w:rPr>
+        <w:t>thông</w:t>
+      </w:r>
+      <w:proofErr w:type="spellEnd"/>
+      <w:r>
+        <w:rPr>
+          <w:rFonts w:ascii="Arial" w:hAnsi="Arial" w:cs="Arial"/>
+          <w:color w:val="000000"/>
+          <w:sz w:val="26"/>
+          <w:szCs w:val="26"/>
+        </w:rPr>
+        <w:t xml:space="preserve"> tin </w:t>
+      </w:r>
+      <w:proofErr w:type="spellStart"/>
+      <w:r>
+        <w:rPr>
+          <w:rFonts w:ascii="Arial" w:hAnsi="Arial" w:cs="Arial"/>
+          <w:color w:val="000000"/>
+          <w:sz w:val="26"/>
+          <w:szCs w:val="26"/>
+        </w:rPr>
+        <w:t>các</w:t>
+      </w:r>
+      <w:proofErr w:type="spellEnd"/>
+      <w:r>
+        <w:rPr>
+          <w:rFonts w:ascii="Arial" w:hAnsi="Arial" w:cs="Arial"/>
+          <w:color w:val="000000"/>
+          <w:sz w:val="26"/>
+          <w:szCs w:val="26"/>
+        </w:rPr>
+        <w:t xml:space="preserve"> </w:t>
+      </w:r>
+      <w:proofErr w:type="spellStart"/>
+      <w:r>
+        <w:rPr>
+          <w:rFonts w:ascii="Arial" w:hAnsi="Arial" w:cs="Arial"/>
+          <w:color w:val="000000"/>
+          <w:sz w:val="26"/>
+          <w:szCs w:val="26"/>
+        </w:rPr>
+        <w:t>chức</w:t>
+      </w:r>
+      <w:proofErr w:type="spellEnd"/>
+      <w:r>
+        <w:rPr>
+          <w:rFonts w:ascii="Arial" w:hAnsi="Arial" w:cs="Arial"/>
+          <w:color w:val="000000"/>
+          <w:sz w:val="26"/>
+          <w:szCs w:val="26"/>
+        </w:rPr>
+        <w:t xml:space="preserve"> </w:t>
+      </w:r>
+      <w:proofErr w:type="spellStart"/>
+      <w:r>
+        <w:rPr>
+          <w:rFonts w:ascii="Arial" w:hAnsi="Arial" w:cs="Arial"/>
+          <w:color w:val="000000"/>
+          <w:sz w:val="26"/>
+          <w:szCs w:val="26"/>
+        </w:rPr>
+        <w:t>vụ</w:t>
+      </w:r>
+      <w:proofErr w:type="spellEnd"/>
+    </w:p>
+    <w:p>
+      <w:pPr>
+        <w:pStyle w:val="ThngthngWeb"/>
+        <w:spacing w:before="240" w:beforeAutospacing="0" w:after="240" w:afterAutospacing="0"/>
+      </w:pPr>
+      <w:r>
+        <w:rPr>
+          <w:rFonts w:ascii="Arial" w:hAnsi="Arial" w:cs="Arial"/>
+          <w:color w:val="000000"/>
+          <w:sz w:val="26"/>
+          <w:szCs w:val="26"/>
+        </w:rPr>
+        <w:t xml:space="preserve">D4: </w:t>
+      </w:r>
+      <w:proofErr w:type="spellStart"/>
+      <w:r>
+        <w:rPr>
+          <w:rFonts w:ascii="Arial" w:hAnsi="Arial" w:cs="Arial"/>
+          <w:color w:val="000000"/>
+          <w:sz w:val="26"/>
+          <w:szCs w:val="26"/>
+        </w:rPr>
+        <w:t>Thông</w:t>
+      </w:r>
+      <w:proofErr w:type="spellEnd"/>
+      <w:r>
+        <w:rPr>
+          <w:rFonts w:ascii="Arial" w:hAnsi="Arial" w:cs="Arial"/>
+          <w:color w:val="000000"/>
+          <w:sz w:val="26"/>
+          <w:szCs w:val="26"/>
+        </w:rPr>
+        <w:t xml:space="preserve"> tin </w:t>
+      </w:r>
+      <w:proofErr w:type="spellStart"/>
+      <w:r>
+        <w:rPr>
+          <w:rFonts w:ascii="Arial" w:hAnsi="Arial" w:cs="Arial"/>
+          <w:color w:val="000000"/>
+          <w:sz w:val="26"/>
+          <w:szCs w:val="26"/>
+        </w:rPr>
+        <w:t>chức</w:t>
+      </w:r>
+      <w:proofErr w:type="spellEnd"/>
+      <w:r>
+        <w:rPr>
+          <w:rFonts w:ascii="Arial" w:hAnsi="Arial" w:cs="Arial"/>
+          <w:color w:val="000000"/>
+          <w:sz w:val="26"/>
+          <w:szCs w:val="26"/>
+        </w:rPr>
+        <w:t xml:space="preserve"> </w:t>
+      </w:r>
+      <w:proofErr w:type="spellStart"/>
+      <w:r>
+        <w:rPr>
+          <w:rFonts w:ascii="Arial" w:hAnsi="Arial" w:cs="Arial"/>
+          <w:color w:val="000000"/>
+          <w:sz w:val="26"/>
+          <w:szCs w:val="26"/>
+        </w:rPr>
+        <w:t>vụ</w:t>
+      </w:r>
+      <w:proofErr w:type="spellEnd"/>
+      <w:r>
+        <w:rPr>
+          <w:rFonts w:ascii="Arial" w:hAnsi="Arial" w:cs="Arial"/>
+          <w:color w:val="000000"/>
+          <w:sz w:val="26"/>
+          <w:szCs w:val="26"/>
+        </w:rPr>
+        <w:t xml:space="preserve"> </w:t>
+      </w:r>
+      <w:proofErr w:type="spellStart"/>
+      <w:r>
+        <w:rPr>
+          <w:rFonts w:ascii="Arial" w:hAnsi="Arial" w:cs="Arial"/>
+          <w:color w:val="000000"/>
+          <w:sz w:val="26"/>
+          <w:szCs w:val="26"/>
+        </w:rPr>
+        <w:t>được</w:t>
+      </w:r>
+      <w:proofErr w:type="spellEnd"/>
+      <w:r>
+        <w:rPr>
+          <w:rFonts w:ascii="Arial" w:hAnsi="Arial" w:cs="Arial"/>
+          <w:color w:val="000000"/>
+          <w:sz w:val="26"/>
+          <w:szCs w:val="26"/>
+        </w:rPr>
+        <w:t xml:space="preserve"> </w:t>
+      </w:r>
+      <w:proofErr w:type="spellStart"/>
+      <w:r>
+        <w:rPr>
+          <w:rFonts w:ascii="Arial" w:hAnsi="Arial" w:cs="Arial"/>
+          <w:color w:val="000000"/>
+          <w:sz w:val="26"/>
+          <w:szCs w:val="26"/>
+        </w:rPr>
+        <w:t>bổ</w:t>
+      </w:r>
+      <w:proofErr w:type="spellEnd"/>
+      <w:r>
+        <w:rPr>
+          <w:rFonts w:ascii="Arial" w:hAnsi="Arial" w:cs="Arial"/>
+          <w:color w:val="000000"/>
+          <w:sz w:val="26"/>
+          <w:szCs w:val="26"/>
+        </w:rPr>
+        <w:t xml:space="preserve"> </w:t>
+      </w:r>
+      <w:proofErr w:type="spellStart"/>
+      <w:r>
+        <w:rPr>
+          <w:rFonts w:ascii="Arial" w:hAnsi="Arial" w:cs="Arial"/>
+          <w:color w:val="000000"/>
+          <w:sz w:val="26"/>
+          <w:szCs w:val="26"/>
+        </w:rPr>
+        <w:t>nhiệm</w:t>
+      </w:r>
+      <w:proofErr w:type="spellEnd"/>
+      <w:r>
+        <w:rPr>
+          <w:rFonts w:ascii="Arial" w:hAnsi="Arial" w:cs="Arial"/>
+          <w:color w:val="000000"/>
+          <w:sz w:val="26"/>
+          <w:szCs w:val="26"/>
+        </w:rPr>
+        <w:t xml:space="preserve">, </w:t>
+      </w:r>
+      <w:proofErr w:type="spellStart"/>
+      <w:r>
+        <w:rPr>
+          <w:rFonts w:ascii="Arial" w:hAnsi="Arial" w:cs="Arial"/>
+          <w:color w:val="000000"/>
+          <w:sz w:val="26"/>
+          <w:szCs w:val="26"/>
+        </w:rPr>
+        <w:t>cập</w:t>
+      </w:r>
+      <w:proofErr w:type="spellEnd"/>
+      <w:r>
+        <w:rPr>
+          <w:rFonts w:ascii="Arial" w:hAnsi="Arial" w:cs="Arial"/>
+          <w:color w:val="000000"/>
+          <w:sz w:val="26"/>
+          <w:szCs w:val="26"/>
+        </w:rPr>
+        <w:t xml:space="preserve"> </w:t>
+      </w:r>
+      <w:proofErr w:type="spellStart"/>
+      <w:r>
+        <w:rPr>
+          <w:rFonts w:ascii="Arial" w:hAnsi="Arial" w:cs="Arial"/>
+          <w:color w:val="000000"/>
+          <w:sz w:val="26"/>
+          <w:szCs w:val="26"/>
+        </w:rPr>
+        <w:t>nhật</w:t>
+      </w:r>
+      <w:proofErr w:type="spellEnd"/>
+    </w:p>
+    <w:p>
+      <w:pPr>
+        <w:pStyle w:val="ThngthngWeb"/>
+        <w:spacing w:before="240" w:beforeAutospacing="0" w:after="240" w:afterAutospacing="0"/>
+      </w:pPr>
+      <w:r>
+        <w:rPr>
+          <w:rFonts w:ascii="Arial" w:hAnsi="Arial" w:cs="Arial"/>
+          <w:color w:val="000000"/>
+          <w:sz w:val="26"/>
+          <w:szCs w:val="26"/>
+        </w:rPr>
+        <w:t xml:space="preserve">D5: </w:t>
+      </w:r>
+      <w:proofErr w:type="spellStart"/>
+      <w:r>
+        <w:rPr>
+          <w:rFonts w:ascii="Arial" w:hAnsi="Arial" w:cs="Arial"/>
+          <w:color w:val="000000"/>
+          <w:sz w:val="26"/>
+          <w:szCs w:val="26"/>
+        </w:rPr>
+        <w:t>Không</w:t>
+      </w:r>
+      <w:proofErr w:type="spellEnd"/>
+      <w:r>
+        <w:rPr>
+          <w:rFonts w:ascii="Arial" w:hAnsi="Arial" w:cs="Arial"/>
+          <w:color w:val="000000"/>
+          <w:sz w:val="26"/>
+          <w:szCs w:val="26"/>
+        </w:rPr>
+        <w:t xml:space="preserve"> </w:t>
+      </w:r>
+      <w:proofErr w:type="spellStart"/>
+      <w:r>
+        <w:rPr>
+          <w:rFonts w:ascii="Arial" w:hAnsi="Arial" w:cs="Arial"/>
+          <w:color w:val="000000"/>
+          <w:sz w:val="26"/>
+          <w:szCs w:val="26"/>
+        </w:rPr>
+        <w:t>có</w:t>
+      </w:r>
+      <w:proofErr w:type="spellEnd"/>
+    </w:p>
+    <w:p>
+      <w:pPr>
+        <w:pStyle w:val="ThngthngWeb"/>
+        <w:spacing w:before="240" w:beforeAutospacing="0" w:after="240" w:afterAutospacing="0"/>
+        <w:rPr>
+          <w:rFonts w:ascii="Arial" w:hAnsi="Arial" w:cs="Arial"/>
+          <w:color w:val="000000"/>
+          <w:sz w:val="26"/>
+          <w:szCs w:val="26"/>
+        </w:rPr>
+      </w:pPr>
+      <w:r>
+        <w:rPr>
+          <w:rFonts w:ascii="Arial" w:hAnsi="Arial" w:cs="Arial"/>
+          <w:color w:val="000000"/>
+          <w:sz w:val="26"/>
+          <w:szCs w:val="26"/>
+        </w:rPr>
+        <w:t xml:space="preserve">D6: </w:t>
+      </w:r>
+      <w:proofErr w:type="spellStart"/>
+      <w:r>
+        <w:rPr>
+          <w:rFonts w:ascii="Arial" w:hAnsi="Arial" w:cs="Arial"/>
+          <w:color w:val="000000"/>
+          <w:sz w:val="26"/>
+          <w:szCs w:val="26"/>
+        </w:rPr>
+        <w:t>Kết</w:t>
+      </w:r>
+      <w:proofErr w:type="spellEnd"/>
+      <w:r>
+        <w:rPr>
+          <w:rFonts w:ascii="Arial" w:hAnsi="Arial" w:cs="Arial"/>
+          <w:color w:val="000000"/>
+          <w:sz w:val="26"/>
+          <w:szCs w:val="26"/>
+        </w:rPr>
+        <w:t xml:space="preserve"> </w:t>
+      </w:r>
+      <w:proofErr w:type="spellStart"/>
+      <w:r>
+        <w:rPr>
+          <w:rFonts w:ascii="Arial" w:hAnsi="Arial" w:cs="Arial"/>
+          <w:color w:val="000000"/>
+          <w:sz w:val="26"/>
+          <w:szCs w:val="26"/>
+        </w:rPr>
+        <w:t>quả</w:t>
+      </w:r>
+      <w:proofErr w:type="spellEnd"/>
+      <w:r>
+        <w:rPr>
+          <w:rFonts w:ascii="Arial" w:hAnsi="Arial" w:cs="Arial"/>
+          <w:color w:val="000000"/>
+          <w:sz w:val="26"/>
+          <w:szCs w:val="26"/>
+        </w:rPr>
+        <w:t xml:space="preserve"> </w:t>
+      </w:r>
+      <w:proofErr w:type="spellStart"/>
+      <w:r>
+        <w:rPr>
+          <w:rFonts w:ascii="Arial" w:hAnsi="Arial" w:cs="Arial"/>
+          <w:color w:val="000000"/>
+          <w:sz w:val="26"/>
+          <w:szCs w:val="26"/>
+        </w:rPr>
+        <w:t>cập</w:t>
+      </w:r>
+      <w:proofErr w:type="spellEnd"/>
+      <w:r>
+        <w:rPr>
+          <w:rFonts w:ascii="Arial" w:hAnsi="Arial" w:cs="Arial"/>
+          <w:color w:val="000000"/>
+          <w:sz w:val="26"/>
+          <w:szCs w:val="26"/>
+        </w:rPr>
+        <w:t xml:space="preserve"> </w:t>
+      </w:r>
+      <w:proofErr w:type="spellStart"/>
+      <w:r>
+        <w:rPr>
+          <w:rFonts w:ascii="Arial" w:hAnsi="Arial" w:cs="Arial"/>
+          <w:color w:val="000000"/>
+          <w:sz w:val="26"/>
+          <w:szCs w:val="26"/>
+        </w:rPr>
+        <w:t>nhật</w:t>
+      </w:r>
+      <w:proofErr w:type="spellEnd"/>
+      <w:r>
+        <w:rPr>
+          <w:rFonts w:ascii="Arial" w:hAnsi="Arial" w:cs="Arial"/>
+          <w:color w:val="000000"/>
+          <w:sz w:val="26"/>
+          <w:szCs w:val="26"/>
+        </w:rPr>
+        <w:t xml:space="preserve"> </w:t>
+      </w:r>
+      <w:proofErr w:type="spellStart"/>
+      <w:r>
+        <w:rPr>
+          <w:rFonts w:ascii="Arial" w:hAnsi="Arial" w:cs="Arial"/>
+          <w:color w:val="000000"/>
+          <w:sz w:val="26"/>
+          <w:szCs w:val="26"/>
+        </w:rPr>
+        <w:t>danh</w:t>
+      </w:r>
+      <w:proofErr w:type="spellEnd"/>
+      <w:r>
+        <w:rPr>
+          <w:rFonts w:ascii="Arial" w:hAnsi="Arial" w:cs="Arial"/>
+          <w:color w:val="000000"/>
+          <w:sz w:val="26"/>
+          <w:szCs w:val="26"/>
+        </w:rPr>
+        <w:t xml:space="preserve"> </w:t>
+      </w:r>
+      <w:proofErr w:type="spellStart"/>
+      <w:r>
+        <w:rPr>
+          <w:rFonts w:ascii="Arial" w:hAnsi="Arial" w:cs="Arial"/>
+          <w:color w:val="000000"/>
+          <w:sz w:val="26"/>
+          <w:szCs w:val="26"/>
+        </w:rPr>
+        <w:t>sách</w:t>
+      </w:r>
+      <w:proofErr w:type="spellEnd"/>
+      <w:r>
+        <w:rPr>
+          <w:rFonts w:ascii="Arial" w:hAnsi="Arial" w:cs="Arial"/>
+          <w:color w:val="000000"/>
+          <w:sz w:val="26"/>
+          <w:szCs w:val="26"/>
+        </w:rPr>
+        <w:t xml:space="preserve"> </w:t>
+      </w:r>
+      <w:proofErr w:type="spellStart"/>
+      <w:r>
+        <w:rPr>
+          <w:rFonts w:ascii="Arial" w:hAnsi="Arial" w:cs="Arial"/>
+          <w:color w:val="000000"/>
+          <w:sz w:val="26"/>
+          <w:szCs w:val="26"/>
+        </w:rPr>
+        <w:t>chức</w:t>
+      </w:r>
+      <w:proofErr w:type="spellEnd"/>
+      <w:r>
+        <w:rPr>
+          <w:rFonts w:ascii="Arial" w:hAnsi="Arial" w:cs="Arial"/>
+          <w:color w:val="000000"/>
+          <w:sz w:val="26"/>
+          <w:szCs w:val="26"/>
+        </w:rPr>
+        <w:t xml:space="preserve"> </w:t>
+      </w:r>
+      <w:proofErr w:type="spellStart"/>
+      <w:r>
+        <w:rPr>
+          <w:rFonts w:ascii="Arial" w:hAnsi="Arial" w:cs="Arial"/>
+          <w:color w:val="000000"/>
+          <w:sz w:val="26"/>
+          <w:szCs w:val="26"/>
+        </w:rPr>
+        <w:t>vụ</w:t>
+      </w:r>
+      <w:proofErr w:type="spellEnd"/>
+    </w:p>
+    <w:p>
+      <w:pPr>
+        <w:pStyle w:val="ThngthngWeb"/>
+        <w:spacing w:before="240" w:beforeAutospacing="0" w:after="240" w:afterAutospacing="0"/>
+        <w:rPr>
+          <w:rFonts w:ascii="Arial" w:hAnsi="Arial" w:cs="Arial"/>
+          <w:color w:val="000000"/>
+          <w:sz w:val="26"/>
+          <w:szCs w:val="26"/>
+        </w:rPr>
+      </w:pPr>
+    </w:p>
+    <w:p>
+      <w:pPr>
+        <w:pStyle w:val="ThngthngWeb"/>
+        <w:spacing w:before="240" w:beforeAutospacing="0" w:after="240" w:afterAutospacing="0"/>
+        <w:rPr>
+          <w:rFonts w:ascii="Arial" w:hAnsi="Arial" w:cs="Arial"/>
+          <w:color w:val="000000"/>
+          <w:sz w:val="26"/>
+          <w:szCs w:val="26"/>
+        </w:rPr>
+      </w:pPr>
+    </w:p>
+    <w:p>
+      <w:pPr>
+        <w:pStyle w:val="ThngthngWeb"/>
+        <w:spacing w:before="240" w:beforeAutospacing="0" w:after="240" w:afterAutospacing="0"/>
+        <w:rPr>
+          <w:rFonts w:ascii="Arial" w:hAnsi="Arial" w:cs="Arial"/>
+          <w:color w:val="000000"/>
+          <w:sz w:val="26"/>
+          <w:szCs w:val="26"/>
+        </w:rPr>
+      </w:pPr>
+    </w:p>
+    <w:p>
+      <w:pPr>
+        <w:pStyle w:val="ThngthngWeb"/>
+        <w:spacing w:before="240" w:beforeAutospacing="0" w:after="240" w:afterAutospacing="0"/>
+        <w:rPr>
+          <w:rFonts w:ascii="Arial" w:hAnsi="Arial" w:cs="Arial"/>
+          <w:color w:val="000000"/>
+          <w:sz w:val="26"/>
+          <w:szCs w:val="26"/>
+        </w:rPr>
+      </w:pPr>
+    </w:p>
+    <w:p>
+      <w:pPr>
+        <w:pStyle w:val="ThngthngWeb"/>
+        <w:spacing w:before="240" w:beforeAutospacing="0" w:after="240" w:afterAutospacing="0"/>
+        <w:rPr>
+          <w:rFonts w:ascii="Arial" w:hAnsi="Arial" w:cs="Arial"/>
+          <w:color w:val="000000"/>
+          <w:sz w:val="26"/>
+          <w:szCs w:val="26"/>
+        </w:rPr>
+      </w:pPr>
+      <w:r>
+        <w:rPr>
+          <w:rFonts w:ascii="Arial" w:hAnsi="Arial" w:cs="Arial"/>
+          <w:color w:val="000000"/>
+          <w:sz w:val="26"/>
+          <w:szCs w:val="26"/>
+        </w:rPr>
+        <w:lastRenderedPageBreak/>
+        <w:t xml:space="preserve">DFD </w:t>
+      </w:r>
+      <w:proofErr w:type="spellStart"/>
+      <w:r>
+        <w:rPr>
+          <w:rFonts w:ascii="Arial" w:hAnsi="Arial" w:cs="Arial"/>
+          <w:color w:val="000000"/>
+          <w:sz w:val="26"/>
+          <w:szCs w:val="26"/>
+        </w:rPr>
+        <w:t>Mức</w:t>
+      </w:r>
+      <w:proofErr w:type="spellEnd"/>
+      <w:r>
+        <w:rPr>
+          <w:rFonts w:ascii="Arial" w:hAnsi="Arial" w:cs="Arial"/>
+          <w:color w:val="000000"/>
+          <w:sz w:val="26"/>
+          <w:szCs w:val="26"/>
+        </w:rPr>
+        <w:t xml:space="preserve"> 1:</w:t>
+      </w:r>
+    </w:p>
+    <w:p>
+      <w:pPr>
+        <w:pStyle w:val="ThngthngWeb"/>
+        <w:spacing w:before="240" w:beforeAutospacing="0" w:after="240" w:afterAutospacing="0"/>
+        <w:rPr>
+          <w:rFonts w:ascii="Arial" w:hAnsi="Arial" w:cs="Arial"/>
+          <w:color w:val="000000"/>
+          <w:sz w:val="26"/>
+          <w:szCs w:val="26"/>
+        </w:rPr>
+      </w:pPr>
+      <w:r>
+        <w:rPr>
+          <w:rFonts w:ascii="Arial" w:hAnsi="Arial" w:cs="Arial"/>
+          <w:noProof/>
+          <w:color w:val="000000"/>
+          <w:sz w:val="30"/>
+          <w:szCs w:val="30"/>
+          <w:bdr w:val="none" w:sz="0" w:space="0" w:color="auto" w:frame="1"/>
+        </w:rPr>
+        <w:drawing>
+          <wp:inline distT="0" distB="0" distL="0" distR="0" wp14:anchorId="5757E772" wp14:editId="333F5737">
+            <wp:extent cx="4108450" cy="3727450"/>
+            <wp:effectExtent l="0" t="0" r="6350" b="6350"/>
+            <wp:docPr id="4" name="Hình ảnh 4"/>
+            <wp:cNvGraphicFramePr>
+              <a:graphicFrameLocks xmlns:a="http://schemas.openxmlformats.org/drawingml/2006/main" noChangeAspect="1"/>
+            </wp:cNvGraphicFramePr>
+            <a:graphic xmlns:a="http://schemas.openxmlformats.org/drawingml/2006/main">
+              <a:graphicData uri="http://schemas.openxmlformats.org/drawingml/2006/picture">
+                <pic:pic xmlns:pic="http://schemas.openxmlformats.org/drawingml/2006/picture">
+                  <pic:nvPicPr>
+                    <pic:cNvPr id="0" name="Picture 1"/>
+                    <pic:cNvPicPr>
+                      <a:picLocks noChangeAspect="1" noChangeArrowheads="1"/>
+                    </pic:cNvPicPr>
+                  </pic:nvPicPr>
+                  <pic:blipFill>
+                    <a:blip r:embed="rId10">
+                      <a:extLst>
+                        <a:ext uri="{28A0092B-C50C-407E-A947-70E740481C1C}">
+                          <a14:useLocalDpi xmlns:a14="http://schemas.microsoft.com/office/drawing/2010/main" val="0"/>
+                        </a:ext>
+                      </a:extLst>
+                    </a:blip>
+                    <a:srcRect/>
+                    <a:stretch>
+                      <a:fillRect/>
+                    </a:stretch>
+                  </pic:blipFill>
+                  <pic:spPr bwMode="auto">
+                    <a:xfrm>
+                      <a:off x="0" y="0"/>
+                      <a:ext cx="4108450" cy="3727450"/>
+                    </a:xfrm>
+                    <a:prstGeom prst="rect">
+                      <a:avLst/>
+                    </a:prstGeom>
+                    <a:noFill/>
+                    <a:ln>
+                      <a:noFill/>
+                    </a:ln>
+                  </pic:spPr>
+                </pic:pic>
+              </a:graphicData>
+            </a:graphic>
+          </wp:inline>
+        </w:drawing>
+      </w:r>
+    </w:p>
+    <w:p>
+      <w:pPr>
+        <w:pStyle w:val="ThngthngWeb"/>
+        <w:spacing w:before="240" w:beforeAutospacing="0" w:after="240" w:afterAutospacing="0"/>
+      </w:pPr>
+    </w:p>
+    <w:p>
+      <w:pPr>
+        <w:tabs>
+          <w:tab w:val="left" w:pos="2557"/>
+        </w:tabs>
+        <w:rPr>
+          <w:rFonts w:ascii="Times New Roman" w:eastAsia="Times New Roman" w:hAnsi="Times New Roman" w:cs="Times New Roman"/>
+          <w:sz w:val="26"/>
+          <w:szCs w:val="26"/>
+        </w:rPr>
+      </w:pPr>
     </w:p>
     <w:sectPr>
       <w:pgSz w:w="12240" w:h="15840"/>
@@ -1952,6 +3583,22 @@
     <w:uiPriority w:val="99"/>
     <w:rsid w:val="003515F6"/>
   </w:style>
+  <w:style w:type="paragraph" w:styleId="ThngthngWeb">
+    <w:name w:val="Normal (Web)"/>
+    <w:basedOn w:val="Binhthng"/>
+    <w:uiPriority w:val="99"/>
+    <w:semiHidden/>
+    <w:unhideWhenUsed/>
+    <w:rsid w:val="00C22D43"/>
+    <w:pPr>
+      <w:spacing w:before="100" w:beforeAutospacing="1" w:after="100" w:afterAutospacing="1" w:line="240" w:lineRule="auto"/>
+    </w:pPr>
+    <w:rPr>
+      <w:rFonts w:ascii="Times New Roman" w:eastAsia="Times New Roman" w:hAnsi="Times New Roman" w:cs="Times New Roman"/>
+      <w:sz w:val="24"/>
+      <w:szCs w:val="24"/>
+    </w:rPr>
+  </w:style>
 </w:styles>
 </file>
 

</xml_diff>

<commit_message>
Viet thuat toan cho DFD Tong quat
</commit_message>
<xml_diff>
--- a/My task/DFD.docx
+++ b/My task/DFD.docx
@@ -67,9 +67,9 @@
       <w:r>
         <w:drawing>
           <wp:inline distT="0" distB="0" distL="114300" distR="114300">
-            <wp:extent cx="5729605" cy="3312160"/>
-            <wp:effectExtent l="0" t="0" r="635" b="10160"/>
-            <wp:docPr id="4" name="Picture 1"/>
+            <wp:extent cx="5733415" cy="3148965"/>
+            <wp:effectExtent l="0" t="0" r="12065" b="5715"/>
+            <wp:docPr id="2" name="Picture 1"/>
             <wp:cNvGraphicFramePr>
               <a:graphicFrameLocks xmlns:a="http://schemas.openxmlformats.org/drawingml/2006/main" noChangeAspect="1"/>
             </wp:cNvGraphicFramePr>
@@ -77,7 +77,7 @@
               <a:graphicData uri="http://schemas.openxmlformats.org/drawingml/2006/picture">
                 <pic:pic xmlns:pic="http://schemas.openxmlformats.org/drawingml/2006/picture">
                   <pic:nvPicPr>
-                    <pic:cNvPr id="4" name="Picture 1"/>
+                    <pic:cNvPr id="2" name="Picture 1"/>
                     <pic:cNvPicPr>
                       <a:picLocks noChangeAspect="1"/>
                     </pic:cNvPicPr>
@@ -91,7 +91,7 @@
                   <pic:spPr>
                     <a:xfrm>
                       <a:off x="0" y="0"/>
-                      <a:ext cx="5729605" cy="3312160"/>
+                      <a:ext cx="5733415" cy="3148965"/>
                     </a:xfrm>
                     <a:prstGeom prst="rect">
                       <a:avLst/>
@@ -150,16 +150,40 @@
           <w:rFonts w:ascii="Arial" w:hAnsi="Arial" w:cs="Arial"/>
           <w:i w:val="0"/>
           <w:color w:val="000000"/>
+          <w:sz w:val="28"/>
+          <w:szCs w:val="28"/>
+          <w:u w:val="none"/>
+          <w:vertAlign w:val="baseline"/>
+        </w:rPr>
+        <w:t>10.1. Tiếp nhận xe</w:t>
+      </w:r>
+    </w:p>
+    <w:p>
+      <w:pPr>
+        <w:pStyle w:val="8"/>
+        <w:keepNext w:val="0"/>
+        <w:keepLines w:val="0"/>
+        <w:widowControl/>
+        <w:suppressLineNumbers w:val="0"/>
+        <w:bidi w:val="0"/>
+        <w:spacing w:before="240" w:beforeAutospacing="0" w:after="240" w:afterAutospacing="0" w:line="17" w:lineRule="atLeast"/>
+      </w:pPr>
+      <w:r>
+        <w:rPr>
+          <w:rFonts w:hint="default" w:ascii="Arial" w:hAnsi="Arial" w:cs="Arial"/>
+          <w:i w:val="0"/>
+          <w:color w:val="000000"/>
           <w:sz w:val="30"/>
           <w:szCs w:val="30"/>
           <w:u w:val="none"/>
+          <w:bdr w:val="none" w:color="auto" w:sz="0" w:space="0"/>
           <w:vertAlign w:val="baseline"/>
         </w:rPr>
         <w:drawing>
           <wp:inline distT="0" distB="0" distL="114300" distR="114300">
-            <wp:extent cx="5943600" cy="2819400"/>
-            <wp:effectExtent l="0" t="0" r="0" b="0"/>
-            <wp:docPr id="1" name="Picture 1" descr="IMG_256"/>
+            <wp:extent cx="5943600" cy="2781300"/>
+            <wp:effectExtent l="0" t="0" r="0" b="7620"/>
+            <wp:docPr id="6" name="Picture 1" descr="IMG_256"/>
             <wp:cNvGraphicFramePr>
               <a:graphicFrameLocks xmlns:a="http://schemas.openxmlformats.org/drawingml/2006/main" noChangeAspect="1"/>
             </wp:cNvGraphicFramePr>
@@ -167,7 +191,7 @@
               <a:graphicData uri="http://schemas.openxmlformats.org/drawingml/2006/picture">
                 <pic:pic xmlns:pic="http://schemas.openxmlformats.org/drawingml/2006/picture">
                   <pic:nvPicPr>
-                    <pic:cNvPr id="1" name="Picture 1" descr="IMG_256"/>
+                    <pic:cNvPr id="6" name="Picture 1" descr="IMG_256"/>
                     <pic:cNvPicPr>
                       <a:picLocks noChangeAspect="1"/>
                     </pic:cNvPicPr>
@@ -181,7 +205,7 @@
                   <pic:spPr>
                     <a:xfrm>
                       <a:off x="0" y="0"/>
-                      <a:ext cx="5943600" cy="2819400"/>
+                      <a:ext cx="5943600" cy="2781300"/>
                     </a:xfrm>
                     <a:prstGeom prst="rect">
                       <a:avLst/>
@@ -206,192 +230,904 @@
         <w:widowControl/>
         <w:suppressLineNumbers w:val="0"/>
         <w:bidi w:val="0"/>
-        <w:spacing w:before="240" w:beforeAutospacing="0" w:after="240" w:afterAutospacing="0" w:line="17" w:lineRule="atLeast"/>
-      </w:pPr>
-      <w:r>
-        <w:rPr>
-          <w:rFonts w:ascii="Arial" w:hAnsi="Arial" w:cs="Arial"/>
-          <w:i w:val="0"/>
-          <w:color w:val="000000"/>
-          <w:sz w:val="28"/>
-          <w:szCs w:val="28"/>
-          <w:u w:val="none"/>
-          <w:vertAlign w:val="baseline"/>
-        </w:rPr>
-        <w:t>D1: Thông tin xe nhận (dựa vào biểu mẫu liên quan)</w:t>
-      </w:r>
-    </w:p>
-    <w:p>
-      <w:pPr>
-        <w:pStyle w:val="8"/>
-        <w:keepNext w:val="0"/>
-        <w:keepLines w:val="0"/>
-        <w:widowControl/>
-        <w:suppressLineNumbers w:val="0"/>
-        <w:bidi w:val="0"/>
-        <w:spacing w:before="240" w:beforeAutospacing="0" w:after="240" w:afterAutospacing="0" w:line="17" w:lineRule="atLeast"/>
-      </w:pPr>
-      <w:r>
-        <w:rPr>
-          <w:rFonts w:hint="default" w:ascii="Arial" w:hAnsi="Arial" w:cs="Arial"/>
-          <w:i w:val="0"/>
-          <w:color w:val="000000"/>
-          <w:sz w:val="28"/>
-          <w:szCs w:val="28"/>
-          <w:u w:val="none"/>
-          <w:vertAlign w:val="baseline"/>
-        </w:rPr>
-        <w:t>D2:</w:t>
-      </w:r>
-    </w:p>
-    <w:p>
-      <w:pPr>
-        <w:pStyle w:val="8"/>
-        <w:keepNext w:val="0"/>
-        <w:keepLines w:val="0"/>
-        <w:widowControl/>
-        <w:suppressLineNumbers w:val="0"/>
-        <w:bidi w:val="0"/>
-        <w:spacing w:before="240" w:beforeAutospacing="0" w:after="240" w:afterAutospacing="0" w:line="17" w:lineRule="atLeast"/>
-      </w:pPr>
-      <w:r>
-        <w:rPr>
-          <w:rFonts w:hint="default" w:ascii="Arial" w:hAnsi="Arial" w:cs="Arial"/>
-          <w:i w:val="0"/>
-          <w:color w:val="000000"/>
-          <w:sz w:val="28"/>
-          <w:szCs w:val="28"/>
-          <w:u w:val="none"/>
-          <w:vertAlign w:val="baseline"/>
-        </w:rPr>
-        <w:t>• Các danh mục để chọn lựa</w:t>
-      </w:r>
-    </w:p>
-    <w:p>
-      <w:pPr>
-        <w:pStyle w:val="8"/>
-        <w:keepNext w:val="0"/>
-        <w:keepLines w:val="0"/>
-        <w:widowControl/>
-        <w:suppressLineNumbers w:val="0"/>
-        <w:bidi w:val="0"/>
-        <w:spacing w:before="240" w:beforeAutospacing="0" w:after="240" w:afterAutospacing="0" w:line="17" w:lineRule="atLeast"/>
-      </w:pPr>
-      <w:r>
-        <w:rPr>
-          <w:rFonts w:hint="default" w:ascii="Arial" w:hAnsi="Arial" w:cs="Arial"/>
-          <w:i w:val="0"/>
-          <w:color w:val="000000"/>
-          <w:sz w:val="28"/>
-          <w:szCs w:val="28"/>
-          <w:u w:val="none"/>
-          <w:vertAlign w:val="baseline"/>
-        </w:rPr>
-        <w:t>• Kết quả thành công/thất bại</w:t>
-      </w:r>
-    </w:p>
-    <w:p>
-      <w:pPr>
-        <w:pStyle w:val="8"/>
-        <w:keepNext w:val="0"/>
-        <w:keepLines w:val="0"/>
-        <w:widowControl/>
-        <w:suppressLineNumbers w:val="0"/>
-        <w:bidi w:val="0"/>
-        <w:spacing w:before="240" w:beforeAutospacing="0" w:after="240" w:afterAutospacing="0" w:line="17" w:lineRule="atLeast"/>
-      </w:pPr>
-      <w:r>
-        <w:rPr>
-          <w:rFonts w:hint="default" w:ascii="Arial" w:hAnsi="Arial" w:cs="Arial"/>
-          <w:i w:val="0"/>
-          <w:color w:val="000000"/>
-          <w:sz w:val="28"/>
-          <w:szCs w:val="28"/>
-          <w:u w:val="none"/>
-          <w:vertAlign w:val="baseline"/>
-        </w:rPr>
-        <w:t>D3: Danh sách các thẻ xe.</w:t>
-      </w:r>
-    </w:p>
-    <w:p>
-      <w:pPr>
-        <w:pStyle w:val="8"/>
-        <w:keepNext w:val="0"/>
-        <w:keepLines w:val="0"/>
-        <w:widowControl/>
-        <w:suppressLineNumbers w:val="0"/>
-        <w:bidi w:val="0"/>
-        <w:spacing w:before="240" w:beforeAutospacing="0" w:after="240" w:afterAutospacing="0" w:line="17" w:lineRule="atLeast"/>
-      </w:pPr>
-      <w:r>
-        <w:rPr>
-          <w:rFonts w:hint="default" w:ascii="Arial" w:hAnsi="Arial" w:cs="Arial"/>
-          <w:i w:val="0"/>
-          <w:color w:val="000000"/>
-          <w:sz w:val="28"/>
-          <w:szCs w:val="28"/>
-          <w:u w:val="none"/>
-          <w:vertAlign w:val="baseline"/>
-        </w:rPr>
-        <w:t>D4: Dữ liệu thẻ xe được lưu trữ (dựa vào biểu mẫu).</w:t>
-      </w:r>
-    </w:p>
-    <w:p>
-      <w:pPr>
-        <w:pStyle w:val="8"/>
-        <w:keepNext w:val="0"/>
-        <w:keepLines w:val="0"/>
-        <w:widowControl/>
-        <w:suppressLineNumbers w:val="0"/>
-        <w:bidi w:val="0"/>
-        <w:spacing w:before="240" w:beforeAutospacing="0" w:after="240" w:afterAutospacing="0" w:line="17" w:lineRule="atLeast"/>
-      </w:pPr>
-      <w:r>
-        <w:rPr>
-          <w:rFonts w:hint="default" w:ascii="Arial" w:hAnsi="Arial" w:cs="Arial"/>
-          <w:i w:val="0"/>
-          <w:color w:val="000000"/>
-          <w:sz w:val="28"/>
-          <w:szCs w:val="28"/>
-          <w:u w:val="none"/>
-          <w:vertAlign w:val="baseline"/>
-        </w:rPr>
-        <w:t xml:space="preserve">D5: </w:t>
-      </w:r>
-      <w:r>
-        <w:rPr>
-          <w:rFonts w:ascii="Arial" w:hAnsi="Arial" w:cs="Arial"/>
-          <w:i w:val="0"/>
-          <w:color w:val="000000"/>
-          <w:sz w:val="28"/>
-          <w:szCs w:val="28"/>
-          <w:u w:val="none"/>
-          <w:vertAlign w:val="baseline"/>
-        </w:rPr>
-        <w:t>Thẻ giữ xe.</w:t>
-      </w:r>
-    </w:p>
-    <w:p>
-      <w:pPr>
-        <w:pStyle w:val="8"/>
-        <w:keepNext w:val="0"/>
-        <w:keepLines w:val="0"/>
-        <w:widowControl/>
-        <w:suppressLineNumbers w:val="0"/>
-        <w:bidi w:val="0"/>
-        <w:spacing w:before="240" w:beforeAutospacing="0" w:after="240" w:afterAutospacing="0" w:line="17" w:lineRule="atLeast"/>
-      </w:pPr>
-      <w:r>
-        <w:rPr>
-          <w:rFonts w:hint="default" w:ascii="Arial" w:hAnsi="Arial" w:cs="Arial"/>
-          <w:i w:val="0"/>
-          <w:color w:val="000000"/>
-          <w:sz w:val="28"/>
-          <w:szCs w:val="28"/>
-          <w:u w:val="none"/>
-          <w:vertAlign w:val="baseline"/>
-        </w:rPr>
-        <w:t>D6: Không có.</w:t>
+        <w:spacing w:before="0" w:beforeAutospacing="0" w:after="160" w:afterAutospacing="0" w:line="16" w:lineRule="atLeast"/>
+        <w:jc w:val="center"/>
+      </w:pPr>
+      <w:r>
+        <w:rPr>
+          <w:rFonts w:hint="default" w:ascii="Arial" w:hAnsi="Arial" w:cs="Arial"/>
+          <w:i/>
+          <w:color w:val="000000"/>
+          <w:sz w:val="24"/>
+          <w:szCs w:val="24"/>
+          <w:u w:val="none"/>
+          <w:vertAlign w:val="baseline"/>
+        </w:rPr>
+        <w:t>Hình  : Sơ đồ luồng dữ liệu tiếp nhận xe</w:t>
+      </w:r>
+    </w:p>
+    <w:p>
+      <w:pPr>
+        <w:pStyle w:val="8"/>
+        <w:keepNext w:val="0"/>
+        <w:keepLines w:val="0"/>
+        <w:widowControl/>
+        <w:suppressLineNumbers w:val="0"/>
+        <w:bidi w:val="0"/>
+        <w:spacing w:before="240" w:beforeAutospacing="0" w:after="240" w:afterAutospacing="0" w:line="17" w:lineRule="atLeast"/>
+      </w:pPr>
+      <w:r>
+        <w:rPr>
+          <w:rFonts w:hint="default" w:ascii="Arial" w:hAnsi="Arial" w:cs="Arial"/>
+          <w:i w:val="0"/>
+          <w:color w:val="000000"/>
+          <w:sz w:val="28"/>
+          <w:szCs w:val="28"/>
+          <w:u w:val="none"/>
+          <w:vertAlign w:val="baseline"/>
+        </w:rPr>
+        <w:t>D1: Thông tin thẻ xe (dựa vào biểu mẫu liên quan)</w:t>
+      </w:r>
+    </w:p>
+    <w:p>
+      <w:pPr>
+        <w:pStyle w:val="8"/>
+        <w:keepNext w:val="0"/>
+        <w:keepLines w:val="0"/>
+        <w:widowControl/>
+        <w:suppressLineNumbers w:val="0"/>
+        <w:bidi w:val="0"/>
+        <w:spacing w:before="240" w:beforeAutospacing="0" w:after="240" w:afterAutospacing="0" w:line="17" w:lineRule="atLeast"/>
+      </w:pPr>
+      <w:r>
+        <w:rPr>
+          <w:rFonts w:hint="default" w:ascii="Arial" w:hAnsi="Arial" w:cs="Arial"/>
+          <w:i w:val="0"/>
+          <w:color w:val="000000"/>
+          <w:sz w:val="28"/>
+          <w:szCs w:val="28"/>
+          <w:u w:val="none"/>
+          <w:vertAlign w:val="baseline"/>
+        </w:rPr>
+        <w:t>D2: Kết quả thành công/ thất bại</w:t>
+      </w:r>
+    </w:p>
+    <w:p>
+      <w:pPr>
+        <w:pStyle w:val="8"/>
+        <w:keepNext w:val="0"/>
+        <w:keepLines w:val="0"/>
+        <w:widowControl/>
+        <w:suppressLineNumbers w:val="0"/>
+        <w:bidi w:val="0"/>
+        <w:spacing w:before="240" w:beforeAutospacing="0" w:after="240" w:afterAutospacing="0" w:line="17" w:lineRule="atLeast"/>
+      </w:pPr>
+      <w:r>
+        <w:rPr>
+          <w:rFonts w:hint="default" w:ascii="Arial" w:hAnsi="Arial" w:cs="Arial"/>
+          <w:i w:val="0"/>
+          <w:color w:val="000000"/>
+          <w:sz w:val="28"/>
+          <w:szCs w:val="28"/>
+          <w:u w:val="none"/>
+          <w:vertAlign w:val="baseline"/>
+        </w:rPr>
+        <w:t>D3: Không có</w:t>
+      </w:r>
+    </w:p>
+    <w:p>
+      <w:pPr>
+        <w:pStyle w:val="8"/>
+        <w:keepNext w:val="0"/>
+        <w:keepLines w:val="0"/>
+        <w:widowControl/>
+        <w:suppressLineNumbers w:val="0"/>
+        <w:bidi w:val="0"/>
+        <w:spacing w:before="240" w:beforeAutospacing="0" w:after="240" w:afterAutospacing="0" w:line="17" w:lineRule="atLeast"/>
+      </w:pPr>
+      <w:r>
+        <w:rPr>
+          <w:rFonts w:hint="default" w:ascii="Arial" w:hAnsi="Arial" w:cs="Arial"/>
+          <w:i w:val="0"/>
+          <w:color w:val="000000"/>
+          <w:sz w:val="28"/>
+          <w:szCs w:val="28"/>
+          <w:u w:val="none"/>
+          <w:vertAlign w:val="baseline"/>
+        </w:rPr>
+        <w:t>D4: D1</w:t>
+      </w:r>
+    </w:p>
+    <w:p>
+      <w:pPr>
+        <w:pStyle w:val="8"/>
+        <w:keepNext w:val="0"/>
+        <w:keepLines w:val="0"/>
+        <w:widowControl/>
+        <w:suppressLineNumbers w:val="0"/>
+        <w:bidi w:val="0"/>
+        <w:spacing w:before="240" w:beforeAutospacing="0" w:after="240" w:afterAutospacing="0" w:line="17" w:lineRule="atLeast"/>
+      </w:pPr>
+      <w:r>
+        <w:rPr>
+          <w:rFonts w:hint="default" w:ascii="Arial" w:hAnsi="Arial" w:cs="Arial"/>
+          <w:i w:val="0"/>
+          <w:color w:val="000000"/>
+          <w:sz w:val="28"/>
+          <w:szCs w:val="28"/>
+          <w:u w:val="none"/>
+          <w:vertAlign w:val="baseline"/>
+        </w:rPr>
+        <w:t>D5: D1</w:t>
+      </w:r>
+    </w:p>
+    <w:p>
+      <w:pPr>
+        <w:pStyle w:val="8"/>
+        <w:keepNext w:val="0"/>
+        <w:keepLines w:val="0"/>
+        <w:widowControl/>
+        <w:suppressLineNumbers w:val="0"/>
+        <w:bidi w:val="0"/>
+        <w:spacing w:before="240" w:beforeAutospacing="0" w:after="240" w:afterAutospacing="0" w:line="17" w:lineRule="atLeast"/>
+        <w:rPr>
+          <w:rFonts w:hint="default" w:ascii="Arial" w:hAnsi="Arial" w:cs="Arial"/>
+          <w:i w:val="0"/>
+          <w:color w:val="000000"/>
+          <w:sz w:val="28"/>
+          <w:szCs w:val="28"/>
+          <w:u w:val="none"/>
+          <w:vertAlign w:val="baseline"/>
+        </w:rPr>
+      </w:pPr>
+      <w:r>
+        <w:rPr>
+          <w:rFonts w:hint="default" w:ascii="Arial" w:hAnsi="Arial" w:cs="Arial"/>
+          <w:i w:val="0"/>
+          <w:color w:val="000000"/>
+          <w:sz w:val="28"/>
+          <w:szCs w:val="28"/>
+          <w:u w:val="none"/>
+          <w:vertAlign w:val="baseline"/>
+        </w:rPr>
+        <w:t>D6: D4</w:t>
+      </w:r>
+    </w:p>
+    <w:p>
+      <w:pPr>
+        <w:pStyle w:val="8"/>
+        <w:keepNext w:val="0"/>
+        <w:keepLines w:val="0"/>
+        <w:widowControl/>
+        <w:suppressLineNumbers w:val="0"/>
+        <w:bidi w:val="0"/>
+        <w:spacing w:before="240" w:beforeAutospacing="0" w:after="240" w:afterAutospacing="0" w:line="17" w:lineRule="atLeast"/>
+        <w:rPr>
+          <w:rFonts w:hint="default" w:ascii="Arial" w:hAnsi="Arial" w:cs="Arial"/>
+          <w:i w:val="0"/>
+          <w:color w:val="000000"/>
+          <w:sz w:val="28"/>
+          <w:szCs w:val="28"/>
+          <w:u w:val="none"/>
+          <w:vertAlign w:val="baseline"/>
+        </w:rPr>
+      </w:pPr>
+    </w:p>
+    <w:p>
+      <w:pPr>
+        <w:pStyle w:val="8"/>
+        <w:keepNext w:val="0"/>
+        <w:keepLines w:val="0"/>
+        <w:widowControl/>
+        <w:suppressLineNumbers w:val="0"/>
+        <w:bidi w:val="0"/>
+        <w:spacing w:before="240" w:beforeAutospacing="0" w:after="240" w:afterAutospacing="0" w:line="17" w:lineRule="atLeast"/>
+      </w:pPr>
+      <w:r>
+        <w:rPr>
+          <w:rFonts w:hint="default" w:ascii="Arial" w:hAnsi="Arial" w:cs="Arial"/>
+          <w:i w:val="0"/>
+          <w:color w:val="000000"/>
+          <w:sz w:val="28"/>
+          <w:szCs w:val="28"/>
+          <w:u w:val="none"/>
+          <w:vertAlign w:val="baseline"/>
+        </w:rPr>
+        <w:t>Thuật toán:</w:t>
+      </w:r>
+    </w:p>
+    <w:p>
+      <w:pPr>
+        <w:pStyle w:val="8"/>
+        <w:keepNext w:val="0"/>
+        <w:keepLines w:val="0"/>
+        <w:widowControl/>
+        <w:suppressLineNumbers w:val="0"/>
+        <w:bidi w:val="0"/>
+        <w:spacing w:before="240" w:beforeAutospacing="0" w:after="240" w:afterAutospacing="0" w:line="17" w:lineRule="atLeast"/>
+        <w:rPr>
+          <w:rFonts w:hint="default" w:ascii="Arial" w:hAnsi="Arial"/>
+          <w:sz w:val="28"/>
+          <w:szCs w:val="28"/>
+        </w:rPr>
+      </w:pPr>
+      <w:r>
+        <w:rPr>
+          <w:rFonts w:hint="default" w:ascii="Arial" w:hAnsi="Arial"/>
+          <w:sz w:val="28"/>
+          <w:szCs w:val="28"/>
+        </w:rPr>
+        <w:t>Bước 01: Kết nối dữ liệu</w:t>
+      </w:r>
+    </w:p>
+    <w:p>
+      <w:pPr>
+        <w:pStyle w:val="8"/>
+        <w:keepNext w:val="0"/>
+        <w:keepLines w:val="0"/>
+        <w:widowControl/>
+        <w:suppressLineNumbers w:val="0"/>
+        <w:bidi w:val="0"/>
+        <w:spacing w:before="240" w:beforeAutospacing="0" w:after="240" w:afterAutospacing="0" w:line="17" w:lineRule="atLeast"/>
+        <w:rPr>
+          <w:rFonts w:hint="default" w:ascii="Arial" w:hAnsi="Arial"/>
+          <w:sz w:val="28"/>
+          <w:szCs w:val="28"/>
+        </w:rPr>
+      </w:pPr>
+      <w:r>
+        <w:rPr>
+          <w:rFonts w:hint="default" w:ascii="Arial" w:hAnsi="Arial"/>
+          <w:sz w:val="28"/>
+          <w:szCs w:val="28"/>
+        </w:rPr>
+        <w:t>Bước 02: Nhận thông tin thẻ xe từ máy quét</w:t>
+      </w:r>
+    </w:p>
+    <w:p>
+      <w:pPr>
+        <w:pStyle w:val="8"/>
+        <w:keepNext w:val="0"/>
+        <w:keepLines w:val="0"/>
+        <w:widowControl/>
+        <w:suppressLineNumbers w:val="0"/>
+        <w:bidi w:val="0"/>
+        <w:spacing w:before="240" w:beforeAutospacing="0" w:after="240" w:afterAutospacing="0" w:line="17" w:lineRule="atLeast"/>
+        <w:rPr>
+          <w:rFonts w:hint="default" w:ascii="Arial" w:hAnsi="Arial"/>
+          <w:sz w:val="28"/>
+          <w:szCs w:val="28"/>
+        </w:rPr>
+      </w:pPr>
+      <w:r>
+        <w:rPr>
+          <w:rFonts w:hint="default" w:ascii="Arial" w:hAnsi="Arial"/>
+          <w:sz w:val="28"/>
+          <w:szCs w:val="28"/>
+        </w:rPr>
+        <w:t>Bước 03: Nhận D1 từ người dùng</w:t>
+      </w:r>
+    </w:p>
+    <w:p>
+      <w:pPr>
+        <w:pStyle w:val="8"/>
+        <w:keepNext w:val="0"/>
+        <w:keepLines w:val="0"/>
+        <w:widowControl/>
+        <w:suppressLineNumbers w:val="0"/>
+        <w:bidi w:val="0"/>
+        <w:spacing w:before="240" w:beforeAutospacing="0" w:after="240" w:afterAutospacing="0" w:line="17" w:lineRule="atLeast"/>
+        <w:rPr>
+          <w:rFonts w:hint="default" w:ascii="Arial" w:hAnsi="Arial"/>
+          <w:sz w:val="28"/>
+          <w:szCs w:val="28"/>
+        </w:rPr>
+      </w:pPr>
+      <w:r>
+        <w:rPr>
+          <w:rFonts w:hint="default" w:ascii="Arial" w:hAnsi="Arial"/>
+          <w:sz w:val="28"/>
+          <w:szCs w:val="28"/>
+        </w:rPr>
+        <w:t>Bước 04: Ghi nhận thời gian nhận xe</w:t>
+      </w:r>
+    </w:p>
+    <w:p>
+      <w:pPr>
+        <w:pStyle w:val="8"/>
+        <w:keepNext w:val="0"/>
+        <w:keepLines w:val="0"/>
+        <w:widowControl/>
+        <w:suppressLineNumbers w:val="0"/>
+        <w:bidi w:val="0"/>
+        <w:spacing w:before="240" w:beforeAutospacing="0" w:after="240" w:afterAutospacing="0" w:line="17" w:lineRule="atLeast"/>
+        <w:rPr>
+          <w:rFonts w:hint="default" w:ascii="Arial" w:hAnsi="Arial"/>
+          <w:sz w:val="28"/>
+          <w:szCs w:val="28"/>
+        </w:rPr>
+      </w:pPr>
+      <w:r>
+        <w:rPr>
+          <w:rFonts w:hint="default" w:ascii="Arial" w:hAnsi="Arial"/>
+          <w:sz w:val="28"/>
+          <w:szCs w:val="28"/>
+        </w:rPr>
+        <w:t>Bước 05: Lưu D4 xuống bộ nhớ phụ</w:t>
+      </w:r>
+    </w:p>
+    <w:p>
+      <w:pPr>
+        <w:pStyle w:val="8"/>
+        <w:keepNext w:val="0"/>
+        <w:keepLines w:val="0"/>
+        <w:widowControl/>
+        <w:suppressLineNumbers w:val="0"/>
+        <w:bidi w:val="0"/>
+        <w:spacing w:before="240" w:beforeAutospacing="0" w:after="240" w:afterAutospacing="0" w:line="17" w:lineRule="atLeast"/>
+        <w:rPr>
+          <w:rFonts w:hint="default" w:ascii="Arial" w:hAnsi="Arial"/>
+          <w:sz w:val="28"/>
+          <w:szCs w:val="28"/>
+        </w:rPr>
+      </w:pPr>
+      <w:r>
+        <w:rPr>
+          <w:rFonts w:hint="default" w:ascii="Arial" w:hAnsi="Arial"/>
+          <w:sz w:val="28"/>
+          <w:szCs w:val="28"/>
+        </w:rPr>
+        <w:t>Bước 06: Xuất D6 ra máy quét</w:t>
+      </w:r>
+    </w:p>
+    <w:p>
+      <w:pPr>
+        <w:pStyle w:val="8"/>
+        <w:keepNext w:val="0"/>
+        <w:keepLines w:val="0"/>
+        <w:widowControl/>
+        <w:suppressLineNumbers w:val="0"/>
+        <w:bidi w:val="0"/>
+        <w:spacing w:before="240" w:beforeAutospacing="0" w:after="240" w:afterAutospacing="0" w:line="17" w:lineRule="atLeast"/>
+        <w:rPr>
+          <w:rFonts w:hint="default" w:ascii="Arial" w:hAnsi="Arial"/>
+          <w:sz w:val="28"/>
+          <w:szCs w:val="28"/>
+        </w:rPr>
+      </w:pPr>
+      <w:r>
+        <w:rPr>
+          <w:rFonts w:hint="default" w:ascii="Arial" w:hAnsi="Arial"/>
+          <w:sz w:val="28"/>
+          <w:szCs w:val="28"/>
+        </w:rPr>
+        <w:t>Bước 07: Đóng kết nối cơ sở dữ liệu</w:t>
+      </w:r>
+    </w:p>
+    <w:p>
+      <w:pPr>
+        <w:pStyle w:val="8"/>
+        <w:keepNext w:val="0"/>
+        <w:keepLines w:val="0"/>
+        <w:widowControl/>
+        <w:suppressLineNumbers w:val="0"/>
+        <w:bidi w:val="0"/>
+        <w:spacing w:before="240" w:beforeAutospacing="0" w:after="240" w:afterAutospacing="0" w:line="17" w:lineRule="atLeast"/>
+        <w:rPr>
+          <w:rFonts w:hint="default" w:ascii="Arial" w:hAnsi="Arial" w:cs="Arial"/>
+          <w:sz w:val="28"/>
+          <w:szCs w:val="28"/>
+        </w:rPr>
+      </w:pPr>
+      <w:r>
+        <w:rPr>
+          <w:rFonts w:hint="default" w:ascii="Arial" w:hAnsi="Arial"/>
+          <w:sz w:val="28"/>
+          <w:szCs w:val="28"/>
+        </w:rPr>
+        <w:t>Bước 08: Kết thúc.</w:t>
+      </w:r>
+    </w:p>
+    <w:p>
+      <w:pPr>
+        <w:keepNext w:val="0"/>
+        <w:keepLines w:val="0"/>
+        <w:widowControl/>
+        <w:suppressLineNumbers w:val="0"/>
+        <w:jc w:val="left"/>
+      </w:pPr>
+    </w:p>
+    <w:p>
+      <w:pPr>
+        <w:pStyle w:val="8"/>
+        <w:keepNext w:val="0"/>
+        <w:keepLines w:val="0"/>
+        <w:widowControl/>
+        <w:suppressLineNumbers w:val="0"/>
+        <w:bidi w:val="0"/>
+        <w:spacing w:before="240" w:beforeAutospacing="0" w:after="240" w:afterAutospacing="0" w:line="17" w:lineRule="atLeast"/>
+      </w:pPr>
+      <w:r>
+        <w:rPr>
+          <w:rFonts w:hint="default" w:ascii="Arial" w:hAnsi="Arial" w:cs="Arial"/>
+          <w:i w:val="0"/>
+          <w:color w:val="000000"/>
+          <w:sz w:val="28"/>
+          <w:szCs w:val="28"/>
+          <w:u w:val="none"/>
+          <w:vertAlign w:val="baseline"/>
+        </w:rPr>
+        <w:t>10.2. Trả xe</w:t>
+      </w:r>
+    </w:p>
+    <w:p>
+      <w:pPr>
+        <w:pStyle w:val="8"/>
+        <w:keepNext w:val="0"/>
+        <w:keepLines w:val="0"/>
+        <w:widowControl/>
+        <w:suppressLineNumbers w:val="0"/>
+        <w:bidi w:val="0"/>
+        <w:spacing w:before="240" w:beforeAutospacing="0" w:after="240" w:afterAutospacing="0" w:line="17" w:lineRule="atLeast"/>
+      </w:pPr>
+      <w:r>
+        <w:rPr>
+          <w:rFonts w:hint="default" w:ascii="Arial" w:hAnsi="Arial" w:cs="Arial"/>
+          <w:i w:val="0"/>
+          <w:color w:val="000000"/>
+          <w:sz w:val="30"/>
+          <w:szCs w:val="30"/>
+          <w:u w:val="none"/>
+          <w:bdr w:val="none" w:color="auto" w:sz="0" w:space="0"/>
+          <w:vertAlign w:val="baseline"/>
+        </w:rPr>
+        <w:drawing>
+          <wp:inline distT="0" distB="0" distL="114300" distR="114300">
+            <wp:extent cx="5943600" cy="2743200"/>
+            <wp:effectExtent l="0" t="0" r="0" b="0"/>
+            <wp:docPr id="4" name="Picture 2" descr="IMG_257"/>
+            <wp:cNvGraphicFramePr>
+              <a:graphicFrameLocks xmlns:a="http://schemas.openxmlformats.org/drawingml/2006/main" noChangeAspect="1"/>
+            </wp:cNvGraphicFramePr>
+            <a:graphic xmlns:a="http://schemas.openxmlformats.org/drawingml/2006/main">
+              <a:graphicData uri="http://schemas.openxmlformats.org/drawingml/2006/picture">
+                <pic:pic xmlns:pic="http://schemas.openxmlformats.org/drawingml/2006/picture">
+                  <pic:nvPicPr>
+                    <pic:cNvPr id="4" name="Picture 2" descr="IMG_257"/>
+                    <pic:cNvPicPr>
+                      <a:picLocks noChangeAspect="1"/>
+                    </pic:cNvPicPr>
+                  </pic:nvPicPr>
+                  <pic:blipFill>
+                    <a:blip r:embed="rId6"/>
+                    <a:stretch>
+                      <a:fillRect/>
+                    </a:stretch>
+                  </pic:blipFill>
+                  <pic:spPr>
+                    <a:xfrm>
+                      <a:off x="0" y="0"/>
+                      <a:ext cx="5943600" cy="2743200"/>
+                    </a:xfrm>
+                    <a:prstGeom prst="rect">
+                      <a:avLst/>
+                    </a:prstGeom>
+                    <a:noFill/>
+                    <a:ln w="9525">
+                      <a:noFill/>
+                    </a:ln>
+                  </pic:spPr>
+                </pic:pic>
+              </a:graphicData>
+            </a:graphic>
+          </wp:inline>
+        </w:drawing>
+      </w:r>
+    </w:p>
+    <w:p>
+      <w:pPr>
+        <w:pStyle w:val="8"/>
+        <w:keepNext w:val="0"/>
+        <w:keepLines w:val="0"/>
+        <w:widowControl/>
+        <w:suppressLineNumbers w:val="0"/>
+        <w:bidi w:val="0"/>
+        <w:spacing w:before="0" w:beforeAutospacing="0" w:after="160" w:afterAutospacing="0" w:line="16" w:lineRule="atLeast"/>
+        <w:jc w:val="center"/>
+      </w:pPr>
+      <w:r>
+        <w:rPr>
+          <w:rFonts w:hint="default" w:ascii="Arial" w:hAnsi="Arial" w:cs="Arial"/>
+          <w:i/>
+          <w:color w:val="000000"/>
+          <w:sz w:val="24"/>
+          <w:szCs w:val="24"/>
+          <w:u w:val="none"/>
+          <w:vertAlign w:val="baseline"/>
+        </w:rPr>
+        <w:t>Hình  : Sơ đồ luồng dữ liệu trả xe</w:t>
+      </w:r>
+    </w:p>
+    <w:p>
+      <w:pPr>
+        <w:pStyle w:val="8"/>
+        <w:keepNext w:val="0"/>
+        <w:keepLines w:val="0"/>
+        <w:widowControl/>
+        <w:suppressLineNumbers w:val="0"/>
+        <w:bidi w:val="0"/>
+        <w:spacing w:before="240" w:beforeAutospacing="0" w:after="240" w:afterAutospacing="0" w:line="17" w:lineRule="atLeast"/>
+      </w:pPr>
+      <w:r>
+        <w:rPr>
+          <w:rFonts w:hint="default" w:ascii="Arial" w:hAnsi="Arial" w:cs="Arial"/>
+          <w:i w:val="0"/>
+          <w:color w:val="000000"/>
+          <w:sz w:val="28"/>
+          <w:szCs w:val="28"/>
+          <w:u w:val="none"/>
+          <w:vertAlign w:val="baseline"/>
+        </w:rPr>
+        <w:t>D1: Xác nhận reset</w:t>
+      </w:r>
+    </w:p>
+    <w:p>
+      <w:pPr>
+        <w:pStyle w:val="8"/>
+        <w:keepNext w:val="0"/>
+        <w:keepLines w:val="0"/>
+        <w:widowControl/>
+        <w:suppressLineNumbers w:val="0"/>
+        <w:bidi w:val="0"/>
+        <w:spacing w:before="240" w:beforeAutospacing="0" w:after="240" w:afterAutospacing="0" w:line="17" w:lineRule="atLeast"/>
+      </w:pPr>
+      <w:r>
+        <w:rPr>
+          <w:rFonts w:hint="default" w:ascii="Arial" w:hAnsi="Arial" w:cs="Arial"/>
+          <w:i w:val="0"/>
+          <w:color w:val="000000"/>
+          <w:sz w:val="28"/>
+          <w:szCs w:val="28"/>
+          <w:u w:val="none"/>
+          <w:vertAlign w:val="baseline"/>
+        </w:rPr>
+        <w:t>D2: Thông tin thẻ xe đã được reset</w:t>
+      </w:r>
+    </w:p>
+    <w:p>
+      <w:pPr>
+        <w:pStyle w:val="8"/>
+        <w:keepNext w:val="0"/>
+        <w:keepLines w:val="0"/>
+        <w:widowControl/>
+        <w:suppressLineNumbers w:val="0"/>
+        <w:bidi w:val="0"/>
+        <w:spacing w:before="240" w:beforeAutospacing="0" w:after="240" w:afterAutospacing="0" w:line="17" w:lineRule="atLeast"/>
+      </w:pPr>
+      <w:r>
+        <w:rPr>
+          <w:rFonts w:hint="default" w:ascii="Arial" w:hAnsi="Arial" w:cs="Arial"/>
+          <w:i w:val="0"/>
+          <w:color w:val="000000"/>
+          <w:sz w:val="28"/>
+          <w:szCs w:val="28"/>
+          <w:u w:val="none"/>
+          <w:vertAlign w:val="baseline"/>
+        </w:rPr>
+        <w:t>D3: Không có</w:t>
+      </w:r>
+    </w:p>
+    <w:p>
+      <w:pPr>
+        <w:pStyle w:val="8"/>
+        <w:keepNext w:val="0"/>
+        <w:keepLines w:val="0"/>
+        <w:widowControl/>
+        <w:suppressLineNumbers w:val="0"/>
+        <w:bidi w:val="0"/>
+        <w:spacing w:before="240" w:beforeAutospacing="0" w:after="240" w:afterAutospacing="0" w:line="17" w:lineRule="atLeast"/>
+      </w:pPr>
+      <w:r>
+        <w:rPr>
+          <w:rFonts w:hint="default" w:ascii="Arial" w:hAnsi="Arial" w:cs="Arial"/>
+          <w:i w:val="0"/>
+          <w:color w:val="000000"/>
+          <w:sz w:val="28"/>
+          <w:szCs w:val="28"/>
+          <w:u w:val="none"/>
+          <w:vertAlign w:val="baseline"/>
+        </w:rPr>
+        <w:t>D4: Thời gian xe ra</w:t>
+      </w:r>
+    </w:p>
+    <w:p>
+      <w:pPr>
+        <w:pStyle w:val="8"/>
+        <w:keepNext w:val="0"/>
+        <w:keepLines w:val="0"/>
+        <w:widowControl/>
+        <w:suppressLineNumbers w:val="0"/>
+        <w:bidi w:val="0"/>
+        <w:spacing w:before="240" w:beforeAutospacing="0" w:after="240" w:afterAutospacing="0" w:line="17" w:lineRule="atLeast"/>
+      </w:pPr>
+      <w:r>
+        <w:rPr>
+          <w:rFonts w:hint="default" w:ascii="Arial" w:hAnsi="Arial" w:cs="Arial"/>
+          <w:i w:val="0"/>
+          <w:color w:val="000000"/>
+          <w:sz w:val="28"/>
+          <w:szCs w:val="28"/>
+          <w:u w:val="none"/>
+          <w:vertAlign w:val="baseline"/>
+        </w:rPr>
+        <w:t>D5: Thông tin thẻ xe </w:t>
+      </w:r>
+    </w:p>
+    <w:p>
+      <w:pPr>
+        <w:pStyle w:val="8"/>
+        <w:keepNext w:val="0"/>
+        <w:keepLines w:val="0"/>
+        <w:widowControl/>
+        <w:suppressLineNumbers w:val="0"/>
+        <w:bidi w:val="0"/>
+        <w:spacing w:before="240" w:beforeAutospacing="0" w:after="240" w:afterAutospacing="0" w:line="17" w:lineRule="atLeast"/>
+        <w:rPr>
+          <w:rFonts w:hint="default" w:ascii="Arial" w:hAnsi="Arial" w:cs="Arial"/>
+          <w:i w:val="0"/>
+          <w:color w:val="000000"/>
+          <w:sz w:val="28"/>
+          <w:szCs w:val="28"/>
+          <w:u w:val="none"/>
+          <w:vertAlign w:val="baseline"/>
+        </w:rPr>
+      </w:pPr>
+      <w:r>
+        <w:rPr>
+          <w:rFonts w:hint="default" w:ascii="Arial" w:hAnsi="Arial" w:cs="Arial"/>
+          <w:i w:val="0"/>
+          <w:color w:val="000000"/>
+          <w:sz w:val="28"/>
+          <w:szCs w:val="28"/>
+          <w:u w:val="none"/>
+          <w:vertAlign w:val="baseline"/>
+        </w:rPr>
+        <w:t>D6: Thông tin rỗng</w:t>
+      </w:r>
+    </w:p>
+    <w:p>
+      <w:pPr>
+        <w:pStyle w:val="8"/>
+        <w:keepNext w:val="0"/>
+        <w:keepLines w:val="0"/>
+        <w:widowControl/>
+        <w:suppressLineNumbers w:val="0"/>
+        <w:bidi w:val="0"/>
+        <w:spacing w:before="240" w:beforeAutospacing="0" w:after="240" w:afterAutospacing="0" w:line="17" w:lineRule="atLeast"/>
+        <w:rPr>
+          <w:rFonts w:hint="default" w:ascii="Arial" w:hAnsi="Arial" w:cs="Arial"/>
+          <w:i w:val="0"/>
+          <w:color w:val="000000"/>
+          <w:sz w:val="28"/>
+          <w:szCs w:val="28"/>
+          <w:u w:val="none"/>
+          <w:vertAlign w:val="baseline"/>
+        </w:rPr>
+      </w:pPr>
+    </w:p>
+    <w:p>
+      <w:pPr>
+        <w:pStyle w:val="8"/>
+        <w:keepNext w:val="0"/>
+        <w:keepLines w:val="0"/>
+        <w:widowControl/>
+        <w:suppressLineNumbers w:val="0"/>
+        <w:bidi w:val="0"/>
+        <w:spacing w:before="240" w:beforeAutospacing="0" w:after="240" w:afterAutospacing="0" w:line="17" w:lineRule="atLeast"/>
+      </w:pPr>
+      <w:r>
+        <w:rPr>
+          <w:rFonts w:hint="default" w:ascii="Arial" w:hAnsi="Arial" w:cs="Arial"/>
+          <w:i w:val="0"/>
+          <w:color w:val="000000"/>
+          <w:sz w:val="28"/>
+          <w:szCs w:val="28"/>
+          <w:u w:val="none"/>
+          <w:vertAlign w:val="baseline"/>
+        </w:rPr>
+        <w:t>Thuật toán:</w:t>
+      </w:r>
+    </w:p>
+    <w:p>
+      <w:pPr>
+        <w:pStyle w:val="8"/>
+        <w:keepNext w:val="0"/>
+        <w:keepLines w:val="0"/>
+        <w:widowControl/>
+        <w:suppressLineNumbers w:val="0"/>
+        <w:bidi w:val="0"/>
+        <w:spacing w:before="240" w:beforeAutospacing="0" w:after="240" w:afterAutospacing="0" w:line="17" w:lineRule="atLeast"/>
+        <w:rPr>
+          <w:rFonts w:hint="default" w:ascii="Arial" w:hAnsi="Arial" w:cs="Arial"/>
+          <w:sz w:val="28"/>
+          <w:szCs w:val="28"/>
+        </w:rPr>
+      </w:pPr>
+      <w:r>
+        <w:rPr>
+          <w:rFonts w:hint="default" w:ascii="Arial" w:hAnsi="Arial" w:cs="Arial"/>
+          <w:sz w:val="28"/>
+          <w:szCs w:val="28"/>
+        </w:rPr>
+        <w:t>Bước 01: Kết nối dữ liệu</w:t>
+      </w:r>
+    </w:p>
+    <w:p>
+      <w:pPr>
+        <w:pStyle w:val="8"/>
+        <w:keepNext w:val="0"/>
+        <w:keepLines w:val="0"/>
+        <w:widowControl/>
+        <w:suppressLineNumbers w:val="0"/>
+        <w:bidi w:val="0"/>
+        <w:spacing w:before="240" w:beforeAutospacing="0" w:after="240" w:afterAutospacing="0" w:line="17" w:lineRule="atLeast"/>
+        <w:rPr>
+          <w:rFonts w:hint="default" w:ascii="Arial" w:hAnsi="Arial" w:cs="Arial"/>
+          <w:sz w:val="28"/>
+          <w:szCs w:val="28"/>
+        </w:rPr>
+      </w:pPr>
+      <w:r>
+        <w:rPr>
+          <w:rFonts w:hint="default" w:ascii="Arial" w:hAnsi="Arial" w:cs="Arial"/>
+          <w:sz w:val="28"/>
+          <w:szCs w:val="28"/>
+        </w:rPr>
+        <w:t>Bước 02: Nhận thông tin thẻ xe từ máy quét</w:t>
+      </w:r>
+    </w:p>
+    <w:p>
+      <w:pPr>
+        <w:pStyle w:val="8"/>
+        <w:keepNext w:val="0"/>
+        <w:keepLines w:val="0"/>
+        <w:widowControl/>
+        <w:suppressLineNumbers w:val="0"/>
+        <w:bidi w:val="0"/>
+        <w:spacing w:before="240" w:beforeAutospacing="0" w:after="240" w:afterAutospacing="0" w:line="17" w:lineRule="atLeast"/>
+        <w:rPr>
+          <w:rFonts w:hint="default" w:ascii="Arial" w:hAnsi="Arial" w:cs="Arial"/>
+          <w:sz w:val="28"/>
+          <w:szCs w:val="28"/>
+        </w:rPr>
+      </w:pPr>
+      <w:r>
+        <w:rPr>
+          <w:rFonts w:hint="default" w:ascii="Arial" w:hAnsi="Arial" w:cs="Arial"/>
+          <w:sz w:val="28"/>
+          <w:szCs w:val="28"/>
+        </w:rPr>
+        <w:t>Bước 03: Nhận D1 từ người dùng</w:t>
+      </w:r>
+    </w:p>
+    <w:p>
+      <w:pPr>
+        <w:pStyle w:val="8"/>
+        <w:keepNext w:val="0"/>
+        <w:keepLines w:val="0"/>
+        <w:widowControl/>
+        <w:suppressLineNumbers w:val="0"/>
+        <w:bidi w:val="0"/>
+        <w:spacing w:before="240" w:beforeAutospacing="0" w:after="240" w:afterAutospacing="0" w:line="17" w:lineRule="atLeast"/>
+        <w:rPr>
+          <w:rFonts w:hint="default" w:ascii="Arial" w:hAnsi="Arial" w:cs="Arial"/>
+          <w:sz w:val="28"/>
+          <w:szCs w:val="28"/>
+        </w:rPr>
+      </w:pPr>
+      <w:r>
+        <w:rPr>
+          <w:rFonts w:hint="default" w:ascii="Arial" w:hAnsi="Arial" w:cs="Arial"/>
+          <w:sz w:val="28"/>
+          <w:szCs w:val="28"/>
+        </w:rPr>
+        <w:t>Bước 05: Lưu D4 của thẻ xuống bộ nhớ phụ</w:t>
+      </w:r>
+    </w:p>
+    <w:p>
+      <w:pPr>
+        <w:pStyle w:val="8"/>
+        <w:keepNext w:val="0"/>
+        <w:keepLines w:val="0"/>
+        <w:widowControl/>
+        <w:suppressLineNumbers w:val="0"/>
+        <w:bidi w:val="0"/>
+        <w:spacing w:before="240" w:beforeAutospacing="0" w:after="240" w:afterAutospacing="0" w:line="17" w:lineRule="atLeast"/>
+        <w:rPr>
+          <w:rFonts w:hint="default" w:ascii="Arial" w:hAnsi="Arial" w:cs="Arial"/>
+          <w:sz w:val="28"/>
+          <w:szCs w:val="28"/>
+        </w:rPr>
+      </w:pPr>
+      <w:r>
+        <w:rPr>
+          <w:rFonts w:hint="default" w:ascii="Arial" w:hAnsi="Arial" w:cs="Arial"/>
+          <w:sz w:val="28"/>
+          <w:szCs w:val="28"/>
+        </w:rPr>
+        <w:t>Bước 06: Xuất D6 ra máy quét</w:t>
+      </w:r>
+    </w:p>
+    <w:p>
+      <w:pPr>
+        <w:pStyle w:val="8"/>
+        <w:keepNext w:val="0"/>
+        <w:keepLines w:val="0"/>
+        <w:widowControl/>
+        <w:suppressLineNumbers w:val="0"/>
+        <w:bidi w:val="0"/>
+        <w:spacing w:before="240" w:beforeAutospacing="0" w:after="240" w:afterAutospacing="0" w:line="17" w:lineRule="atLeast"/>
+        <w:rPr>
+          <w:rFonts w:hint="default" w:ascii="Arial" w:hAnsi="Arial" w:cs="Arial"/>
+          <w:sz w:val="28"/>
+          <w:szCs w:val="28"/>
+        </w:rPr>
+      </w:pPr>
+      <w:r>
+        <w:rPr>
+          <w:rFonts w:hint="default" w:ascii="Arial" w:hAnsi="Arial" w:cs="Arial"/>
+          <w:sz w:val="28"/>
+          <w:szCs w:val="28"/>
+        </w:rPr>
+        <w:t>Bước 07: Hiển thị thông tin thẻ sau khi đã reset</w:t>
+      </w:r>
+    </w:p>
+    <w:p>
+      <w:pPr>
+        <w:pStyle w:val="8"/>
+        <w:keepNext w:val="0"/>
+        <w:keepLines w:val="0"/>
+        <w:widowControl/>
+        <w:suppressLineNumbers w:val="0"/>
+        <w:bidi w:val="0"/>
+        <w:spacing w:before="240" w:beforeAutospacing="0" w:after="240" w:afterAutospacing="0" w:line="17" w:lineRule="atLeast"/>
+        <w:rPr>
+          <w:rFonts w:hint="default" w:ascii="Arial" w:hAnsi="Arial" w:cs="Arial"/>
+          <w:sz w:val="28"/>
+          <w:szCs w:val="28"/>
+        </w:rPr>
+      </w:pPr>
+      <w:r>
+        <w:rPr>
+          <w:rFonts w:hint="default" w:ascii="Arial" w:hAnsi="Arial" w:cs="Arial"/>
+          <w:sz w:val="28"/>
+          <w:szCs w:val="28"/>
+        </w:rPr>
+        <w:t>Bước 08: Đóng kết nối cơ sở dữ liệu</w:t>
+      </w:r>
+    </w:p>
+    <w:p>
+      <w:pPr>
+        <w:pStyle w:val="8"/>
+        <w:keepNext w:val="0"/>
+        <w:keepLines w:val="0"/>
+        <w:widowControl/>
+        <w:suppressLineNumbers w:val="0"/>
+        <w:bidi w:val="0"/>
+        <w:spacing w:before="240" w:beforeAutospacing="0" w:after="240" w:afterAutospacing="0" w:line="17" w:lineRule="atLeast"/>
+        <w:rPr>
+          <w:rFonts w:hint="default" w:ascii="Arial" w:hAnsi="Arial" w:cs="Arial"/>
+          <w:sz w:val="28"/>
+          <w:szCs w:val="28"/>
+        </w:rPr>
+      </w:pPr>
+      <w:r>
+        <w:rPr>
+          <w:rFonts w:hint="default" w:ascii="Arial" w:hAnsi="Arial" w:cs="Arial"/>
+          <w:sz w:val="28"/>
+          <w:szCs w:val="28"/>
+        </w:rPr>
+        <w:t>Bước 09: Kết thúc.</w:t>
       </w:r>
     </w:p>
     <w:p>
@@ -495,7 +1231,7 @@
                     </pic:cNvPicPr>
                   </pic:nvPicPr>
                   <pic:blipFill>
-                    <a:blip r:embed="rId6"/>
+                    <a:blip r:embed="rId7"/>
                     <a:stretch>
                       <a:fillRect/>
                     </a:stretch>
@@ -519,8 +1255,6 @@
           </wp:inline>
         </w:drawing>
       </w:r>
-      <w:bookmarkStart w:id="0" w:name="_GoBack"/>
-      <w:bookmarkEnd w:id="0"/>
     </w:p>
     <w:p>
       <w:pPr>
@@ -531,34 +1265,90 @@
         <w:rPr>
           <w:sz w:val="28"/>
           <w:szCs w:val="28"/>
-        </w:rPr>
-      </w:pPr>
-      <w:r>
-        <w:rPr>
-          <w:sz w:val="28"/>
-          <w:szCs w:val="28"/>
           <w:rtl w:val="0"/>
         </w:rPr>
+      </w:pPr>
+      <w:r>
+        <w:rPr>
+          <w:sz w:val="28"/>
+          <w:szCs w:val="28"/>
+          <w:rtl w:val="0"/>
+        </w:rPr>
         <w:t xml:space="preserve">DFD Tổng quát </w:t>
       </w:r>
     </w:p>
     <w:p>
       <w:pPr>
-        <w:tabs>
-          <w:tab w:val="left" w:pos="2140"/>
-        </w:tabs>
-        <w:spacing w:after="160" w:line="259" w:lineRule="auto"/>
-        <w:rPr>
-          <w:sz w:val="28"/>
-          <w:szCs w:val="28"/>
-        </w:rPr>
-      </w:pPr>
-      <w:r>
+        <w:pStyle w:val="8"/>
+        <w:keepNext w:val="0"/>
+        <w:keepLines w:val="0"/>
+        <w:widowControl/>
+        <w:suppressLineNumbers w:val="0"/>
+        <w:bidi w:val="0"/>
+        <w:spacing w:before="240" w:beforeAutospacing="0" w:after="240" w:afterAutospacing="0" w:line="17" w:lineRule="atLeast"/>
+      </w:pPr>
+      <w:r>
+        <w:rPr>
+          <w:rFonts w:ascii="Arial" w:hAnsi="Arial" w:cs="Arial"/>
+          <w:i w:val="0"/>
+          <w:color w:val="000000"/>
+          <w:sz w:val="30"/>
+          <w:szCs w:val="30"/>
+          <w:u w:val="none"/>
+          <w:vertAlign w:val="baseline"/>
+        </w:rPr>
+        <w:t>15. Quản lý hóa đơn</w:t>
+      </w:r>
+    </w:p>
+    <w:p>
+      <w:pPr>
+        <w:pStyle w:val="8"/>
+        <w:keepNext w:val="0"/>
+        <w:keepLines w:val="0"/>
+        <w:widowControl/>
+        <w:suppressLineNumbers w:val="0"/>
+        <w:bidi w:val="0"/>
+        <w:spacing w:before="240" w:beforeAutospacing="0" w:after="240" w:afterAutospacing="0" w:line="17" w:lineRule="atLeast"/>
+      </w:pPr>
+      <w:r>
+        <w:rPr>
+          <w:rFonts w:hint="default" w:ascii="Arial" w:hAnsi="Arial" w:cs="Arial"/>
+          <w:i w:val="0"/>
+          <w:color w:val="000000"/>
+          <w:sz w:val="28"/>
+          <w:szCs w:val="28"/>
+          <w:u w:val="none"/>
+          <w:vertAlign w:val="baseline"/>
+        </w:rPr>
+        <w:t>15.1. Tạo hóa đơn</w:t>
+      </w:r>
+    </w:p>
+    <w:p>
+      <w:pPr>
+        <w:pStyle w:val="8"/>
+        <w:keepNext w:val="0"/>
+        <w:keepLines w:val="0"/>
+        <w:widowControl/>
+        <w:suppressLineNumbers w:val="0"/>
+        <w:bidi w:val="0"/>
+        <w:spacing w:before="240" w:beforeAutospacing="0" w:after="240" w:afterAutospacing="0" w:line="17" w:lineRule="atLeast"/>
+      </w:pPr>
+      <w:r>
+        <w:rPr>
+          <w:rFonts w:hint="default" w:ascii="Arial" w:hAnsi="Arial" w:cs="Arial"/>
+          <w:i w:val="0"/>
+          <w:color w:val="000000"/>
+          <w:sz w:val="30"/>
+          <w:szCs w:val="30"/>
+          <w:u w:val="none"/>
+          <w:bdr w:val="none" w:color="auto" w:sz="0" w:space="0"/>
+          <w:vertAlign w:val="baseline"/>
+        </w:rPr>
         <w:drawing>
           <wp:inline distT="0" distB="0" distL="114300" distR="114300">
-            <wp:extent cx="5728335" cy="2580640"/>
-            <wp:effectExtent l="0" t="0" r="1905" b="10160"/>
-            <wp:docPr id="3" name="Picture 1"/>
+            <wp:extent cx="5943600" cy="2638425"/>
+            <wp:effectExtent l="0" t="0" r="0" b="13335"/>
+            <wp:docPr id="7" name="Picture 3" descr="IMG_256"/>
             <wp:cNvGraphicFramePr>
               <a:graphicFrameLocks xmlns:a="http://schemas.openxmlformats.org/drawingml/2006/main" noChangeAspect="1"/>
             </wp:cNvGraphicFramePr>
@@ -566,13 +1356,13 @@
               <a:graphicData uri="http://schemas.openxmlformats.org/drawingml/2006/picture">
                 <pic:pic xmlns:pic="http://schemas.openxmlformats.org/drawingml/2006/picture">
                   <pic:nvPicPr>
-                    <pic:cNvPr id="3" name="Picture 1"/>
+                    <pic:cNvPr id="7" name="Picture 3" descr="IMG_256"/>
                     <pic:cNvPicPr>
                       <a:picLocks noChangeAspect="1"/>
                     </pic:cNvPicPr>
                   </pic:nvPicPr>
                   <pic:blipFill>
-                    <a:blip r:embed="rId7"/>
+                    <a:blip r:embed="rId8"/>
                     <a:stretch>
                       <a:fillRect/>
                     </a:stretch>
@@ -580,13 +1370,13 @@
                   <pic:spPr>
                     <a:xfrm>
                       <a:off x="0" y="0"/>
-                      <a:ext cx="5728335" cy="2580640"/>
+                      <a:ext cx="5943600" cy="2638425"/>
                     </a:xfrm>
                     <a:prstGeom prst="rect">
                       <a:avLst/>
                     </a:prstGeom>
                     <a:noFill/>
-                    <a:ln>
+                    <a:ln w="9525">
                       <a:noFill/>
                     </a:ln>
                   </pic:spPr>
@@ -599,22 +1389,237 @@
     </w:p>
     <w:p>
       <w:pPr>
+        <w:pStyle w:val="8"/>
+        <w:keepNext w:val="0"/>
+        <w:keepLines w:val="0"/>
+        <w:widowControl/>
+        <w:suppressLineNumbers w:val="0"/>
+        <w:bidi w:val="0"/>
+        <w:spacing w:before="0" w:beforeAutospacing="0" w:after="160" w:afterAutospacing="0" w:line="16" w:lineRule="atLeast"/>
+        <w:jc w:val="center"/>
+      </w:pPr>
+      <w:r>
+        <w:rPr>
+          <w:rFonts w:hint="default" w:ascii="Arial" w:hAnsi="Arial" w:cs="Arial"/>
+          <w:i/>
+          <w:color w:val="000000"/>
+          <w:sz w:val="24"/>
+          <w:szCs w:val="24"/>
+          <w:u w:val="none"/>
+          <w:vertAlign w:val="baseline"/>
+        </w:rPr>
+        <w:t>Hình  : Sơ đồ luồng dữ liệu tạo hóa đơn</w:t>
+      </w:r>
+    </w:p>
+    <w:p>
+      <w:pPr>
+        <w:pStyle w:val="8"/>
+        <w:keepNext w:val="0"/>
+        <w:keepLines w:val="0"/>
+        <w:widowControl/>
+        <w:suppressLineNumbers w:val="0"/>
+        <w:bidi w:val="0"/>
+        <w:spacing w:before="240" w:beforeAutospacing="0" w:after="240" w:afterAutospacing="0" w:line="17" w:lineRule="atLeast"/>
+      </w:pPr>
+      <w:r>
+        <w:rPr>
+          <w:rFonts w:hint="default" w:ascii="Arial" w:hAnsi="Arial" w:cs="Arial"/>
+          <w:i w:val="0"/>
+          <w:color w:val="000000"/>
+          <w:sz w:val="28"/>
+          <w:szCs w:val="28"/>
+          <w:u w:val="none"/>
+          <w:vertAlign w:val="baseline"/>
+        </w:rPr>
+        <w:t>D1: Thông tin hóa đơn (dựa vào biểu mẫu liên quan)</w:t>
+      </w:r>
+    </w:p>
+    <w:p>
+      <w:pPr>
+        <w:pStyle w:val="8"/>
+        <w:keepNext w:val="0"/>
+        <w:keepLines w:val="0"/>
+        <w:widowControl/>
+        <w:suppressLineNumbers w:val="0"/>
+        <w:bidi w:val="0"/>
+        <w:spacing w:before="240" w:beforeAutospacing="0" w:after="240" w:afterAutospacing="0" w:line="17" w:lineRule="atLeast"/>
+      </w:pPr>
+      <w:r>
+        <w:rPr>
+          <w:rFonts w:hint="default" w:ascii="Arial" w:hAnsi="Arial" w:cs="Arial"/>
+          <w:i w:val="0"/>
+          <w:color w:val="000000"/>
+          <w:sz w:val="28"/>
+          <w:szCs w:val="28"/>
+          <w:u w:val="none"/>
+          <w:vertAlign w:val="baseline"/>
+        </w:rPr>
+        <w:t>D2: Kết quả thành công/ thất bại</w:t>
+      </w:r>
+    </w:p>
+    <w:p>
+      <w:pPr>
+        <w:pStyle w:val="8"/>
+        <w:keepNext w:val="0"/>
+        <w:keepLines w:val="0"/>
+        <w:widowControl/>
+        <w:suppressLineNumbers w:val="0"/>
+        <w:bidi w:val="0"/>
+        <w:spacing w:before="240" w:beforeAutospacing="0" w:after="240" w:afterAutospacing="0" w:line="17" w:lineRule="atLeast"/>
+      </w:pPr>
+      <w:r>
+        <w:rPr>
+          <w:rFonts w:hint="default" w:ascii="Arial" w:hAnsi="Arial" w:cs="Arial"/>
+          <w:i w:val="0"/>
+          <w:color w:val="000000"/>
+          <w:sz w:val="28"/>
+          <w:szCs w:val="28"/>
+          <w:u w:val="none"/>
+          <w:vertAlign w:val="baseline"/>
+        </w:rPr>
+        <w:t>D3: Danh sách các sản phẩm, khách hàng, khuyến mãi</w:t>
+      </w:r>
+    </w:p>
+    <w:p>
+      <w:pPr>
+        <w:pStyle w:val="8"/>
+        <w:keepNext w:val="0"/>
+        <w:keepLines w:val="0"/>
+        <w:widowControl/>
+        <w:suppressLineNumbers w:val="0"/>
+        <w:bidi w:val="0"/>
+        <w:spacing w:before="240" w:beforeAutospacing="0" w:after="240" w:afterAutospacing="0" w:line="17" w:lineRule="atLeast"/>
+      </w:pPr>
+      <w:r>
+        <w:rPr>
+          <w:rFonts w:hint="default" w:ascii="Arial" w:hAnsi="Arial" w:cs="Arial"/>
+          <w:i w:val="0"/>
+          <w:color w:val="000000"/>
+          <w:sz w:val="28"/>
+          <w:szCs w:val="28"/>
+          <w:u w:val="none"/>
+          <w:vertAlign w:val="baseline"/>
+        </w:rPr>
+        <w:t>D4: D1</w:t>
+      </w:r>
+    </w:p>
+    <w:p>
+      <w:pPr>
+        <w:pStyle w:val="8"/>
+        <w:keepNext w:val="0"/>
+        <w:keepLines w:val="0"/>
+        <w:widowControl/>
+        <w:suppressLineNumbers w:val="0"/>
+        <w:bidi w:val="0"/>
+        <w:spacing w:before="240" w:beforeAutospacing="0" w:after="240" w:afterAutospacing="0" w:line="17" w:lineRule="atLeast"/>
+      </w:pPr>
+      <w:r>
+        <w:rPr>
+          <w:rFonts w:hint="default" w:ascii="Arial" w:hAnsi="Arial" w:cs="Arial"/>
+          <w:i w:val="0"/>
+          <w:color w:val="000000"/>
+          <w:sz w:val="28"/>
+          <w:szCs w:val="28"/>
+          <w:u w:val="none"/>
+          <w:vertAlign w:val="baseline"/>
+        </w:rPr>
+        <w:t>D5: Thông tin về hóa đơn (chỉ có trong một số yêu cầu đặc biệt).</w:t>
+      </w:r>
+    </w:p>
+    <w:p>
+      <w:pPr>
+        <w:pStyle w:val="8"/>
+        <w:keepNext w:val="0"/>
+        <w:keepLines w:val="0"/>
+        <w:widowControl/>
+        <w:suppressLineNumbers w:val="0"/>
+        <w:bidi w:val="0"/>
+        <w:spacing w:before="240" w:beforeAutospacing="0" w:after="240" w:afterAutospacing="0" w:line="17" w:lineRule="atLeast"/>
+        <w:rPr>
+          <w:rFonts w:hint="default" w:ascii="Arial" w:hAnsi="Arial" w:cs="Arial"/>
+          <w:i w:val="0"/>
+          <w:color w:val="000000"/>
+          <w:sz w:val="28"/>
+          <w:szCs w:val="28"/>
+          <w:u w:val="none"/>
+          <w:vertAlign w:val="baseline"/>
+        </w:rPr>
+      </w:pPr>
+      <w:r>
+        <w:rPr>
+          <w:rFonts w:hint="default" w:ascii="Arial" w:hAnsi="Arial" w:cs="Arial"/>
+          <w:i w:val="0"/>
+          <w:color w:val="000000"/>
+          <w:sz w:val="28"/>
+          <w:szCs w:val="28"/>
+          <w:u w:val="none"/>
+          <w:vertAlign w:val="baseline"/>
+        </w:rPr>
+        <w:t>D6: D4 </w:t>
+      </w:r>
+    </w:p>
+    <w:p>
+      <w:pPr>
+        <w:pStyle w:val="8"/>
+        <w:keepNext w:val="0"/>
+        <w:keepLines w:val="0"/>
+        <w:widowControl/>
+        <w:suppressLineNumbers w:val="0"/>
+        <w:bidi w:val="0"/>
+        <w:spacing w:before="240" w:beforeAutospacing="0" w:after="240" w:afterAutospacing="0" w:line="17" w:lineRule="atLeast"/>
+        <w:rPr>
+          <w:rFonts w:hint="default" w:ascii="Arial" w:hAnsi="Arial" w:cs="Arial"/>
+          <w:i w:val="0"/>
+          <w:color w:val="000000"/>
+          <w:sz w:val="28"/>
+          <w:szCs w:val="28"/>
+          <w:u w:val="none"/>
+          <w:vertAlign w:val="baseline"/>
+        </w:rPr>
+      </w:pPr>
+    </w:p>
+    <w:p>
+      <w:pPr>
+        <w:pStyle w:val="8"/>
+        <w:keepNext w:val="0"/>
+        <w:keepLines w:val="0"/>
+        <w:widowControl/>
+        <w:suppressLineNumbers w:val="0"/>
+        <w:bidi w:val="0"/>
+        <w:spacing w:before="240" w:beforeAutospacing="0" w:after="240" w:afterAutospacing="0" w:line="17" w:lineRule="atLeast"/>
+      </w:pPr>
+      <w:r>
+        <w:rPr>
+          <w:rFonts w:hint="default" w:ascii="Arial" w:hAnsi="Arial" w:cs="Arial"/>
+          <w:i w:val="0"/>
+          <w:color w:val="000000"/>
+          <w:sz w:val="28"/>
+          <w:szCs w:val="28"/>
+          <w:u w:val="none"/>
+          <w:vertAlign w:val="baseline"/>
+        </w:rPr>
+        <w:t>Thuật toán:</w:t>
+      </w:r>
+    </w:p>
+    <w:p>
+      <w:pPr>
         <w:tabs>
           <w:tab w:val="left" w:pos="2140"/>
         </w:tabs>
         <w:spacing w:after="160" w:line="259" w:lineRule="auto"/>
         <w:rPr>
-          <w:sz w:val="28"/>
-          <w:szCs w:val="28"/>
-        </w:rPr>
-      </w:pPr>
-      <w:r>
-        <w:rPr>
-          <w:sz w:val="28"/>
-          <w:szCs w:val="28"/>
-          <w:rtl w:val="0"/>
-        </w:rPr>
-        <w:t>D1: Thông tin hóa đơn (dựa vào biểu mẫu liên quan)</w:t>
+          <w:rFonts w:hint="default"/>
+          <w:sz w:val="28"/>
+          <w:szCs w:val="28"/>
+        </w:rPr>
+      </w:pPr>
+      <w:r>
+        <w:rPr>
+          <w:rFonts w:hint="default"/>
+          <w:sz w:val="28"/>
+          <w:szCs w:val="28"/>
+        </w:rPr>
+        <w:t>Bước 01: Kết nối dữ liệu</w:t>
       </w:r>
     </w:p>
     <w:p>
@@ -624,17 +1629,18 @@
         </w:tabs>
         <w:spacing w:after="160" w:line="259" w:lineRule="auto"/>
         <w:rPr>
-          <w:sz w:val="28"/>
-          <w:szCs w:val="28"/>
-        </w:rPr>
-      </w:pPr>
-      <w:r>
-        <w:rPr>
-          <w:sz w:val="28"/>
-          <w:szCs w:val="28"/>
-          <w:rtl w:val="0"/>
-        </w:rPr>
-        <w:t xml:space="preserve">D2: </w:t>
+          <w:rFonts w:hint="default"/>
+          <w:sz w:val="28"/>
+          <w:szCs w:val="28"/>
+        </w:rPr>
+      </w:pPr>
+      <w:r>
+        <w:rPr>
+          <w:rFonts w:hint="default"/>
+          <w:sz w:val="28"/>
+          <w:szCs w:val="28"/>
+        </w:rPr>
+        <w:t>Bước 02: Đọc D3 từ bộ nhớ phụ</w:t>
       </w:r>
     </w:p>
     <w:p>
@@ -644,17 +1650,18 @@
         </w:tabs>
         <w:spacing w:after="160" w:line="259" w:lineRule="auto"/>
         <w:rPr>
-          <w:sz w:val="28"/>
-          <w:szCs w:val="28"/>
-        </w:rPr>
-      </w:pPr>
-      <w:r>
-        <w:rPr>
-          <w:sz w:val="28"/>
-          <w:szCs w:val="28"/>
-          <w:rtl w:val="0"/>
-        </w:rPr>
-        <w:t>• Các danh mục để chọn lựa</w:t>
+          <w:rFonts w:hint="default"/>
+          <w:sz w:val="28"/>
+          <w:szCs w:val="28"/>
+        </w:rPr>
+      </w:pPr>
+      <w:r>
+        <w:rPr>
+          <w:rFonts w:hint="default"/>
+          <w:sz w:val="28"/>
+          <w:szCs w:val="28"/>
+        </w:rPr>
+        <w:t>Bước 03: Nhận D1 từ người dùng</w:t>
       </w:r>
     </w:p>
     <w:p>
@@ -664,17 +1671,18 @@
         </w:tabs>
         <w:spacing w:after="160" w:line="259" w:lineRule="auto"/>
         <w:rPr>
-          <w:sz w:val="28"/>
-          <w:szCs w:val="28"/>
-        </w:rPr>
-      </w:pPr>
-      <w:r>
-        <w:rPr>
-          <w:sz w:val="28"/>
-          <w:szCs w:val="28"/>
-          <w:rtl w:val="0"/>
-        </w:rPr>
-        <w:t>• Kết quả thành công/thất bại</w:t>
+          <w:rFonts w:hint="default"/>
+          <w:sz w:val="28"/>
+          <w:szCs w:val="28"/>
+        </w:rPr>
+      </w:pPr>
+      <w:r>
+        <w:rPr>
+          <w:rFonts w:hint="default"/>
+          <w:sz w:val="28"/>
+          <w:szCs w:val="28"/>
+        </w:rPr>
+        <w:t>Bước 04: Kiểm tra “Khách hàng” có thuộc “danh sách các khách hàng” và “Khuyến mãi” có thuộc “danh sách các khuyến mãi” hay không?</w:t>
       </w:r>
     </w:p>
     <w:p>
@@ -684,10 +1692,19 @@
         </w:tabs>
         <w:spacing w:after="160" w:line="259" w:lineRule="auto"/>
         <w:rPr>
-          <w:sz w:val="28"/>
-          <w:szCs w:val="28"/>
-        </w:rPr>
-      </w:pPr>
+          <w:rFonts w:hint="default"/>
+          <w:sz w:val="28"/>
+          <w:szCs w:val="28"/>
+        </w:rPr>
+      </w:pPr>
+      <w:r>
+        <w:rPr>
+          <w:rFonts w:hint="default"/>
+          <w:sz w:val="28"/>
+          <w:szCs w:val="28"/>
+        </w:rPr>
+        <w:t>Bước 05: Kiểm tra “Khuyến mãi” còn trong hạn sử dụng không?</w:t>
+      </w:r>
     </w:p>
     <w:p>
       <w:pPr>
@@ -696,17 +1713,18 @@
         </w:tabs>
         <w:spacing w:after="160" w:line="259" w:lineRule="auto"/>
         <w:rPr>
-          <w:sz w:val="28"/>
-          <w:szCs w:val="28"/>
-        </w:rPr>
-      </w:pPr>
-      <w:r>
-        <w:rPr>
-          <w:sz w:val="28"/>
-          <w:szCs w:val="28"/>
-          <w:rtl w:val="0"/>
-        </w:rPr>
-        <w:t>D3: Danh sách các hóa đơn.</w:t>
+          <w:rFonts w:hint="default"/>
+          <w:sz w:val="28"/>
+          <w:szCs w:val="28"/>
+        </w:rPr>
+      </w:pPr>
+      <w:r>
+        <w:rPr>
+          <w:rFonts w:hint="default"/>
+          <w:sz w:val="28"/>
+          <w:szCs w:val="28"/>
+        </w:rPr>
+        <w:t>Bước 06: Nếu không thỏa bước 5 thì tới bước 10</w:t>
       </w:r>
     </w:p>
     <w:p>
@@ -716,17 +1734,18 @@
         </w:tabs>
         <w:spacing w:after="160" w:line="259" w:lineRule="auto"/>
         <w:rPr>
-          <w:sz w:val="28"/>
-          <w:szCs w:val="28"/>
-        </w:rPr>
-      </w:pPr>
-      <w:r>
-        <w:rPr>
-          <w:sz w:val="28"/>
-          <w:szCs w:val="28"/>
-          <w:rtl w:val="0"/>
-        </w:rPr>
-        <w:t>D4: Dữ liệu hóa đơn được lưu trữ (dựa vào biểu mẫu).</w:t>
+          <w:rFonts w:hint="default"/>
+          <w:sz w:val="28"/>
+          <w:szCs w:val="28"/>
+        </w:rPr>
+      </w:pPr>
+      <w:r>
+        <w:rPr>
+          <w:rFonts w:hint="default"/>
+          <w:sz w:val="28"/>
+          <w:szCs w:val="28"/>
+        </w:rPr>
+        <w:t>Bước 07: Ghi nhận ngày tạo hóa đơn</w:t>
       </w:r>
     </w:p>
     <w:p>
@@ -736,17 +1755,18 @@
         </w:tabs>
         <w:spacing w:after="160" w:line="259" w:lineRule="auto"/>
         <w:rPr>
-          <w:sz w:val="28"/>
-          <w:szCs w:val="28"/>
-        </w:rPr>
-      </w:pPr>
-      <w:r>
-        <w:rPr>
-          <w:sz w:val="28"/>
-          <w:szCs w:val="28"/>
-          <w:rtl w:val="0"/>
-        </w:rPr>
-        <w:t>D5: Thông tin về hóa đơn (chỉ có trong một số yêu cầu đặc biệt).</w:t>
+          <w:rFonts w:hint="default"/>
+          <w:sz w:val="28"/>
+          <w:szCs w:val="28"/>
+        </w:rPr>
+      </w:pPr>
+      <w:r>
+        <w:rPr>
+          <w:rFonts w:hint="default"/>
+          <w:sz w:val="28"/>
+          <w:szCs w:val="28"/>
+        </w:rPr>
+        <w:t>Bước 08: Lưu D4 xuống bộ nhớ phụ</w:t>
       </w:r>
     </w:p>
     <w:p>
@@ -756,17 +1776,18 @@
         </w:tabs>
         <w:spacing w:after="160" w:line="259" w:lineRule="auto"/>
         <w:rPr>
-          <w:sz w:val="28"/>
-          <w:szCs w:val="28"/>
-        </w:rPr>
-      </w:pPr>
-      <w:r>
-        <w:rPr>
-          <w:sz w:val="28"/>
-          <w:szCs w:val="28"/>
-          <w:rtl w:val="0"/>
-        </w:rPr>
-        <w:t xml:space="preserve">D6: Hóa đơn được in </w:t>
+          <w:rFonts w:hint="default"/>
+          <w:sz w:val="28"/>
+          <w:szCs w:val="28"/>
+        </w:rPr>
+      </w:pPr>
+      <w:r>
+        <w:rPr>
+          <w:rFonts w:hint="default"/>
+          <w:sz w:val="28"/>
+          <w:szCs w:val="28"/>
+        </w:rPr>
+        <w:t>Bước 09: Xuất D6 ra máy in</w:t>
       </w:r>
     </w:p>
     <w:p>
@@ -776,10 +1797,19 @@
         </w:tabs>
         <w:spacing w:after="160" w:line="259" w:lineRule="auto"/>
         <w:rPr>
-          <w:sz w:val="28"/>
-          <w:szCs w:val="28"/>
-        </w:rPr>
-      </w:pPr>
+          <w:rFonts w:hint="default"/>
+          <w:sz w:val="28"/>
+          <w:szCs w:val="28"/>
+        </w:rPr>
+      </w:pPr>
+      <w:r>
+        <w:rPr>
+          <w:rFonts w:hint="default"/>
+          <w:sz w:val="28"/>
+          <w:szCs w:val="28"/>
+        </w:rPr>
+        <w:t>Bước 10: Đóng kết nối cơ sở dữ liệu</w:t>
+      </w:r>
     </w:p>
     <w:p>
       <w:pPr>
@@ -788,10 +1818,923 @@
         </w:tabs>
         <w:spacing w:after="160" w:line="259" w:lineRule="auto"/>
         <w:rPr>
-          <w:sz w:val="28"/>
-          <w:szCs w:val="28"/>
-        </w:rPr>
-      </w:pPr>
+          <w:rFonts w:hint="default"/>
+          <w:sz w:val="28"/>
+          <w:szCs w:val="28"/>
+        </w:rPr>
+      </w:pPr>
+      <w:r>
+        <w:rPr>
+          <w:rFonts w:hint="default"/>
+          <w:sz w:val="28"/>
+          <w:szCs w:val="28"/>
+        </w:rPr>
+        <w:t>Bước 11: Kết thúc</w:t>
+      </w:r>
+    </w:p>
+    <w:p>
+      <w:pPr>
+        <w:tabs>
+          <w:tab w:val="left" w:pos="2140"/>
+        </w:tabs>
+        <w:spacing w:after="160" w:line="259" w:lineRule="auto"/>
+        <w:rPr>
+          <w:sz w:val="28"/>
+          <w:szCs w:val="28"/>
+        </w:rPr>
+      </w:pPr>
+    </w:p>
+    <w:p>
+      <w:pPr>
+        <w:pStyle w:val="8"/>
+        <w:keepNext w:val="0"/>
+        <w:keepLines w:val="0"/>
+        <w:widowControl/>
+        <w:suppressLineNumbers w:val="0"/>
+        <w:bidi w:val="0"/>
+        <w:spacing w:before="240" w:beforeAutospacing="0" w:after="240" w:afterAutospacing="0" w:line="17" w:lineRule="atLeast"/>
+      </w:pPr>
+      <w:r>
+        <w:rPr>
+          <w:rFonts w:ascii="Arial" w:hAnsi="Arial" w:cs="Arial"/>
+          <w:i w:val="0"/>
+          <w:color w:val="000000"/>
+          <w:sz w:val="28"/>
+          <w:szCs w:val="28"/>
+          <w:u w:val="none"/>
+          <w:vertAlign w:val="baseline"/>
+        </w:rPr>
+        <w:t>15.2. Hủy hóa đơn</w:t>
+      </w:r>
+    </w:p>
+    <w:p>
+      <w:pPr>
+        <w:pStyle w:val="8"/>
+        <w:keepNext w:val="0"/>
+        <w:keepLines w:val="0"/>
+        <w:widowControl/>
+        <w:suppressLineNumbers w:val="0"/>
+        <w:bidi w:val="0"/>
+        <w:spacing w:before="240" w:beforeAutospacing="0" w:after="240" w:afterAutospacing="0" w:line="17" w:lineRule="atLeast"/>
+      </w:pPr>
+      <w:r>
+        <w:rPr>
+          <w:rFonts w:hint="default" w:ascii="Arial" w:hAnsi="Arial" w:cs="Arial"/>
+          <w:i w:val="0"/>
+          <w:color w:val="000000"/>
+          <w:sz w:val="30"/>
+          <w:szCs w:val="30"/>
+          <w:u w:val="none"/>
+          <w:bdr w:val="none" w:color="auto" w:sz="0" w:space="0"/>
+          <w:vertAlign w:val="baseline"/>
+        </w:rPr>
+        <w:drawing>
+          <wp:inline distT="0" distB="0" distL="114300" distR="114300">
+            <wp:extent cx="5943600" cy="2733675"/>
+            <wp:effectExtent l="0" t="0" r="0" b="9525"/>
+            <wp:docPr id="8" name="Picture 4" descr="IMG_256"/>
+            <wp:cNvGraphicFramePr>
+              <a:graphicFrameLocks xmlns:a="http://schemas.openxmlformats.org/drawingml/2006/main" noChangeAspect="1"/>
+            </wp:cNvGraphicFramePr>
+            <a:graphic xmlns:a="http://schemas.openxmlformats.org/drawingml/2006/main">
+              <a:graphicData uri="http://schemas.openxmlformats.org/drawingml/2006/picture">
+                <pic:pic xmlns:pic="http://schemas.openxmlformats.org/drawingml/2006/picture">
+                  <pic:nvPicPr>
+                    <pic:cNvPr id="8" name="Picture 4" descr="IMG_256"/>
+                    <pic:cNvPicPr>
+                      <a:picLocks noChangeAspect="1"/>
+                    </pic:cNvPicPr>
+                  </pic:nvPicPr>
+                  <pic:blipFill>
+                    <a:blip r:embed="rId9"/>
+                    <a:stretch>
+                      <a:fillRect/>
+                    </a:stretch>
+                  </pic:blipFill>
+                  <pic:spPr>
+                    <a:xfrm>
+                      <a:off x="0" y="0"/>
+                      <a:ext cx="5943600" cy="2733675"/>
+                    </a:xfrm>
+                    <a:prstGeom prst="rect">
+                      <a:avLst/>
+                    </a:prstGeom>
+                    <a:noFill/>
+                    <a:ln w="9525">
+                      <a:noFill/>
+                    </a:ln>
+                  </pic:spPr>
+                </pic:pic>
+              </a:graphicData>
+            </a:graphic>
+          </wp:inline>
+        </w:drawing>
+      </w:r>
+    </w:p>
+    <w:p>
+      <w:pPr>
+        <w:pStyle w:val="8"/>
+        <w:keepNext w:val="0"/>
+        <w:keepLines w:val="0"/>
+        <w:widowControl/>
+        <w:suppressLineNumbers w:val="0"/>
+        <w:bidi w:val="0"/>
+        <w:spacing w:before="0" w:beforeAutospacing="0" w:after="160" w:afterAutospacing="0" w:line="16" w:lineRule="atLeast"/>
+        <w:jc w:val="center"/>
+      </w:pPr>
+      <w:r>
+        <w:rPr>
+          <w:rFonts w:hint="default" w:ascii="Arial" w:hAnsi="Arial" w:cs="Arial"/>
+          <w:i/>
+          <w:color w:val="000000"/>
+          <w:sz w:val="24"/>
+          <w:szCs w:val="24"/>
+          <w:u w:val="none"/>
+          <w:vertAlign w:val="baseline"/>
+        </w:rPr>
+        <w:t>Hình  : Sơ đồ luồng dữ liệu hủy hóa đơn</w:t>
+      </w:r>
+    </w:p>
+    <w:p>
+      <w:pPr>
+        <w:pStyle w:val="8"/>
+        <w:keepNext w:val="0"/>
+        <w:keepLines w:val="0"/>
+        <w:widowControl/>
+        <w:suppressLineNumbers w:val="0"/>
+        <w:bidi w:val="0"/>
+        <w:spacing w:before="240" w:beforeAutospacing="0" w:after="240" w:afterAutospacing="0" w:line="17" w:lineRule="atLeast"/>
+      </w:pPr>
+      <w:r>
+        <w:rPr>
+          <w:rFonts w:hint="default" w:ascii="Arial" w:hAnsi="Arial" w:cs="Arial"/>
+          <w:i w:val="0"/>
+          <w:color w:val="000000"/>
+          <w:sz w:val="28"/>
+          <w:szCs w:val="28"/>
+          <w:u w:val="none"/>
+          <w:vertAlign w:val="baseline"/>
+        </w:rPr>
+        <w:t>D1: Xác nhận hủy hóa đơn</w:t>
+      </w:r>
+    </w:p>
+    <w:p>
+      <w:pPr>
+        <w:pStyle w:val="8"/>
+        <w:keepNext w:val="0"/>
+        <w:keepLines w:val="0"/>
+        <w:widowControl/>
+        <w:suppressLineNumbers w:val="0"/>
+        <w:bidi w:val="0"/>
+        <w:spacing w:before="240" w:beforeAutospacing="0" w:after="240" w:afterAutospacing="0" w:line="17" w:lineRule="atLeast"/>
+      </w:pPr>
+      <w:r>
+        <w:rPr>
+          <w:rFonts w:hint="default" w:ascii="Arial" w:hAnsi="Arial" w:cs="Arial"/>
+          <w:i w:val="0"/>
+          <w:color w:val="000000"/>
+          <w:sz w:val="28"/>
+          <w:szCs w:val="28"/>
+          <w:u w:val="none"/>
+          <w:vertAlign w:val="baseline"/>
+        </w:rPr>
+        <w:t>D2: Kết quả thành công</w:t>
+      </w:r>
+    </w:p>
+    <w:p>
+      <w:pPr>
+        <w:pStyle w:val="8"/>
+        <w:keepNext w:val="0"/>
+        <w:keepLines w:val="0"/>
+        <w:widowControl/>
+        <w:suppressLineNumbers w:val="0"/>
+        <w:bidi w:val="0"/>
+        <w:spacing w:before="240" w:beforeAutospacing="0" w:after="240" w:afterAutospacing="0" w:line="17" w:lineRule="atLeast"/>
+      </w:pPr>
+      <w:r>
+        <w:rPr>
+          <w:rFonts w:hint="default" w:ascii="Arial" w:hAnsi="Arial" w:cs="Arial"/>
+          <w:i w:val="0"/>
+          <w:color w:val="000000"/>
+          <w:sz w:val="28"/>
+          <w:szCs w:val="28"/>
+          <w:u w:val="none"/>
+          <w:vertAlign w:val="baseline"/>
+        </w:rPr>
+        <w:t>D3: Không có</w:t>
+      </w:r>
+    </w:p>
+    <w:p>
+      <w:pPr>
+        <w:pStyle w:val="8"/>
+        <w:keepNext w:val="0"/>
+        <w:keepLines w:val="0"/>
+        <w:widowControl/>
+        <w:suppressLineNumbers w:val="0"/>
+        <w:bidi w:val="0"/>
+        <w:spacing w:before="240" w:beforeAutospacing="0" w:after="240" w:afterAutospacing="0" w:line="17" w:lineRule="atLeast"/>
+      </w:pPr>
+      <w:r>
+        <w:rPr>
+          <w:rFonts w:hint="default" w:ascii="Arial" w:hAnsi="Arial" w:cs="Arial"/>
+          <w:i w:val="0"/>
+          <w:color w:val="000000"/>
+          <w:sz w:val="28"/>
+          <w:szCs w:val="28"/>
+          <w:u w:val="none"/>
+          <w:vertAlign w:val="baseline"/>
+        </w:rPr>
+        <w:t>D4: Hóa đơn có trạng thái ẩn</w:t>
+      </w:r>
+    </w:p>
+    <w:p>
+      <w:pPr>
+        <w:pStyle w:val="8"/>
+        <w:keepNext w:val="0"/>
+        <w:keepLines w:val="0"/>
+        <w:widowControl/>
+        <w:suppressLineNumbers w:val="0"/>
+        <w:bidi w:val="0"/>
+        <w:spacing w:before="240" w:beforeAutospacing="0" w:after="240" w:afterAutospacing="0" w:line="17" w:lineRule="atLeast"/>
+      </w:pPr>
+      <w:r>
+        <w:rPr>
+          <w:rFonts w:hint="default" w:ascii="Arial" w:hAnsi="Arial" w:cs="Arial"/>
+          <w:i w:val="0"/>
+          <w:color w:val="000000"/>
+          <w:sz w:val="28"/>
+          <w:szCs w:val="28"/>
+          <w:u w:val="none"/>
+          <w:vertAlign w:val="baseline"/>
+        </w:rPr>
+        <w:t>D5: Không có</w:t>
+      </w:r>
+    </w:p>
+    <w:p>
+      <w:pPr>
+        <w:pStyle w:val="8"/>
+        <w:keepNext w:val="0"/>
+        <w:keepLines w:val="0"/>
+        <w:widowControl/>
+        <w:suppressLineNumbers w:val="0"/>
+        <w:bidi w:val="0"/>
+        <w:spacing w:before="240" w:beforeAutospacing="0" w:after="240" w:afterAutospacing="0" w:line="17" w:lineRule="atLeast"/>
+        <w:rPr>
+          <w:rFonts w:hint="default" w:ascii="Arial" w:hAnsi="Arial" w:cs="Arial"/>
+          <w:i w:val="0"/>
+          <w:color w:val="000000"/>
+          <w:sz w:val="28"/>
+          <w:szCs w:val="28"/>
+          <w:u w:val="none"/>
+          <w:vertAlign w:val="baseline"/>
+        </w:rPr>
+      </w:pPr>
+      <w:r>
+        <w:rPr>
+          <w:rFonts w:hint="default" w:ascii="Arial" w:hAnsi="Arial" w:cs="Arial"/>
+          <w:i w:val="0"/>
+          <w:color w:val="000000"/>
+          <w:sz w:val="28"/>
+          <w:szCs w:val="28"/>
+          <w:u w:val="none"/>
+          <w:vertAlign w:val="baseline"/>
+        </w:rPr>
+        <w:t>D6: Không có</w:t>
+      </w:r>
+    </w:p>
+    <w:p>
+      <w:pPr>
+        <w:pStyle w:val="8"/>
+        <w:keepNext w:val="0"/>
+        <w:keepLines w:val="0"/>
+        <w:widowControl/>
+        <w:suppressLineNumbers w:val="0"/>
+        <w:bidi w:val="0"/>
+        <w:spacing w:before="240" w:beforeAutospacing="0" w:after="240" w:afterAutospacing="0" w:line="17" w:lineRule="atLeast"/>
+        <w:rPr>
+          <w:rFonts w:hint="default" w:ascii="Arial" w:hAnsi="Arial" w:cs="Arial"/>
+          <w:i w:val="0"/>
+          <w:color w:val="000000"/>
+          <w:sz w:val="28"/>
+          <w:szCs w:val="28"/>
+          <w:u w:val="none"/>
+          <w:vertAlign w:val="baseline"/>
+        </w:rPr>
+      </w:pPr>
+    </w:p>
+    <w:p>
+      <w:pPr>
+        <w:pStyle w:val="8"/>
+        <w:keepNext w:val="0"/>
+        <w:keepLines w:val="0"/>
+        <w:widowControl/>
+        <w:suppressLineNumbers w:val="0"/>
+        <w:bidi w:val="0"/>
+        <w:spacing w:before="240" w:beforeAutospacing="0" w:after="240" w:afterAutospacing="0" w:line="17" w:lineRule="atLeast"/>
+      </w:pPr>
+      <w:r>
+        <w:rPr>
+          <w:rFonts w:hint="default" w:ascii="Arial" w:hAnsi="Arial" w:cs="Arial"/>
+          <w:i w:val="0"/>
+          <w:color w:val="000000"/>
+          <w:sz w:val="28"/>
+          <w:szCs w:val="28"/>
+          <w:u w:val="none"/>
+          <w:vertAlign w:val="baseline"/>
+        </w:rPr>
+        <w:t>Thuật toán:</w:t>
+      </w:r>
+    </w:p>
+    <w:p>
+      <w:pPr>
+        <w:tabs>
+          <w:tab w:val="left" w:pos="2140"/>
+        </w:tabs>
+        <w:spacing w:after="160" w:line="259" w:lineRule="auto"/>
+        <w:rPr>
+          <w:rFonts w:hint="default"/>
+          <w:sz w:val="28"/>
+          <w:szCs w:val="28"/>
+        </w:rPr>
+      </w:pPr>
+      <w:r>
+        <w:rPr>
+          <w:rFonts w:hint="default"/>
+          <w:sz w:val="28"/>
+          <w:szCs w:val="28"/>
+        </w:rPr>
+        <w:t>Bước 01: Kết nối dữ liệu</w:t>
+      </w:r>
+    </w:p>
+    <w:p>
+      <w:pPr>
+        <w:tabs>
+          <w:tab w:val="left" w:pos="2140"/>
+        </w:tabs>
+        <w:spacing w:after="160" w:line="259" w:lineRule="auto"/>
+        <w:rPr>
+          <w:rFonts w:hint="default"/>
+          <w:sz w:val="28"/>
+          <w:szCs w:val="28"/>
+        </w:rPr>
+      </w:pPr>
+      <w:r>
+        <w:rPr>
+          <w:rFonts w:hint="default"/>
+          <w:sz w:val="28"/>
+          <w:szCs w:val="28"/>
+        </w:rPr>
+        <w:t>Bước 02: Đọc D3 từ bộ nhớ phụ</w:t>
+      </w:r>
+    </w:p>
+    <w:p>
+      <w:pPr>
+        <w:tabs>
+          <w:tab w:val="left" w:pos="2140"/>
+        </w:tabs>
+        <w:spacing w:after="160" w:line="259" w:lineRule="auto"/>
+        <w:rPr>
+          <w:rFonts w:hint="default"/>
+          <w:sz w:val="28"/>
+          <w:szCs w:val="28"/>
+        </w:rPr>
+      </w:pPr>
+      <w:r>
+        <w:rPr>
+          <w:rFonts w:hint="default"/>
+          <w:sz w:val="28"/>
+          <w:szCs w:val="28"/>
+        </w:rPr>
+        <w:t>Bước 03: Hiển thị danh sách các hóa đơn</w:t>
+      </w:r>
+    </w:p>
+    <w:p>
+      <w:pPr>
+        <w:tabs>
+          <w:tab w:val="left" w:pos="2140"/>
+        </w:tabs>
+        <w:spacing w:after="160" w:line="259" w:lineRule="auto"/>
+        <w:rPr>
+          <w:rFonts w:hint="default"/>
+          <w:sz w:val="28"/>
+          <w:szCs w:val="28"/>
+        </w:rPr>
+      </w:pPr>
+      <w:r>
+        <w:rPr>
+          <w:rFonts w:hint="default"/>
+          <w:sz w:val="28"/>
+          <w:szCs w:val="28"/>
+        </w:rPr>
+        <w:t>Bước 04: Xác nhận hủy hóa đơn</w:t>
+      </w:r>
+    </w:p>
+    <w:p>
+      <w:pPr>
+        <w:tabs>
+          <w:tab w:val="left" w:pos="2140"/>
+        </w:tabs>
+        <w:spacing w:after="160" w:line="259" w:lineRule="auto"/>
+        <w:rPr>
+          <w:rFonts w:hint="default"/>
+          <w:sz w:val="28"/>
+          <w:szCs w:val="28"/>
+        </w:rPr>
+      </w:pPr>
+      <w:r>
+        <w:rPr>
+          <w:rFonts w:hint="default"/>
+          <w:sz w:val="28"/>
+          <w:szCs w:val="28"/>
+        </w:rPr>
+        <w:t>Bước 05: Lưu D4 xuống bộ nhớ phụ</w:t>
+      </w:r>
+    </w:p>
+    <w:p>
+      <w:pPr>
+        <w:tabs>
+          <w:tab w:val="left" w:pos="2140"/>
+        </w:tabs>
+        <w:spacing w:after="160" w:line="259" w:lineRule="auto"/>
+        <w:rPr>
+          <w:rFonts w:hint="default"/>
+          <w:sz w:val="28"/>
+          <w:szCs w:val="28"/>
+        </w:rPr>
+      </w:pPr>
+      <w:r>
+        <w:rPr>
+          <w:rFonts w:hint="default"/>
+          <w:sz w:val="28"/>
+          <w:szCs w:val="28"/>
+        </w:rPr>
+        <w:t>Bước 06: Đóng kết nối cơ sở dữ liệu</w:t>
+      </w:r>
+    </w:p>
+    <w:p>
+      <w:pPr>
+        <w:tabs>
+          <w:tab w:val="left" w:pos="2140"/>
+        </w:tabs>
+        <w:spacing w:after="160" w:line="259" w:lineRule="auto"/>
+        <w:rPr>
+          <w:rFonts w:hint="default"/>
+          <w:sz w:val="28"/>
+          <w:szCs w:val="28"/>
+        </w:rPr>
+      </w:pPr>
+      <w:r>
+        <w:rPr>
+          <w:rFonts w:hint="default"/>
+          <w:sz w:val="28"/>
+          <w:szCs w:val="28"/>
+        </w:rPr>
+        <w:t>Bước 07: Kết thúc</w:t>
+      </w:r>
+    </w:p>
+    <w:p>
+      <w:pPr>
+        <w:tabs>
+          <w:tab w:val="left" w:pos="2140"/>
+        </w:tabs>
+        <w:spacing w:after="160" w:line="259" w:lineRule="auto"/>
+        <w:rPr>
+          <w:sz w:val="28"/>
+          <w:szCs w:val="28"/>
+        </w:rPr>
+      </w:pPr>
+    </w:p>
+    <w:p>
+      <w:pPr>
+        <w:pStyle w:val="8"/>
+        <w:keepNext w:val="0"/>
+        <w:keepLines w:val="0"/>
+        <w:widowControl/>
+        <w:suppressLineNumbers w:val="0"/>
+        <w:bidi w:val="0"/>
+        <w:spacing w:before="240" w:beforeAutospacing="0" w:after="240" w:afterAutospacing="0" w:line="17" w:lineRule="atLeast"/>
+      </w:pPr>
+      <w:r>
+        <w:rPr>
+          <w:rFonts w:ascii="Arial" w:hAnsi="Arial" w:cs="Arial"/>
+          <w:i w:val="0"/>
+          <w:color w:val="000000"/>
+          <w:sz w:val="28"/>
+          <w:szCs w:val="28"/>
+          <w:u w:val="none"/>
+          <w:vertAlign w:val="baseline"/>
+        </w:rPr>
+        <w:t>15.3. Xem chi tiết hóa đơn</w:t>
+      </w:r>
+    </w:p>
+    <w:p>
+      <w:pPr>
+        <w:pStyle w:val="8"/>
+        <w:keepNext w:val="0"/>
+        <w:keepLines w:val="0"/>
+        <w:widowControl/>
+        <w:suppressLineNumbers w:val="0"/>
+        <w:bidi w:val="0"/>
+        <w:spacing w:before="240" w:beforeAutospacing="0" w:after="240" w:afterAutospacing="0" w:line="17" w:lineRule="atLeast"/>
+      </w:pPr>
+      <w:r>
+        <w:rPr>
+          <w:rFonts w:hint="default" w:ascii="Arial" w:hAnsi="Arial" w:cs="Arial"/>
+          <w:i w:val="0"/>
+          <w:color w:val="000000"/>
+          <w:sz w:val="28"/>
+          <w:szCs w:val="28"/>
+          <w:u w:val="none"/>
+          <w:vertAlign w:val="baseline"/>
+        </w:rPr>
+        <w:t> </w:t>
+      </w:r>
+      <w:r>
+        <w:rPr>
+          <w:rFonts w:hint="default" w:ascii="Arial" w:hAnsi="Arial" w:cs="Arial"/>
+          <w:i w:val="0"/>
+          <w:color w:val="000000"/>
+          <w:sz w:val="28"/>
+          <w:szCs w:val="28"/>
+          <w:u w:val="none"/>
+          <w:bdr w:val="none" w:color="auto" w:sz="0" w:space="0"/>
+          <w:vertAlign w:val="baseline"/>
+        </w:rPr>
+        <w:drawing>
+          <wp:inline distT="0" distB="0" distL="114300" distR="114300">
+            <wp:extent cx="5943600" cy="2733675"/>
+            <wp:effectExtent l="0" t="0" r="0" b="9525"/>
+            <wp:docPr id="9" name="Picture 5" descr="IMG_256"/>
+            <wp:cNvGraphicFramePr>
+              <a:graphicFrameLocks xmlns:a="http://schemas.openxmlformats.org/drawingml/2006/main" noChangeAspect="1"/>
+            </wp:cNvGraphicFramePr>
+            <a:graphic xmlns:a="http://schemas.openxmlformats.org/drawingml/2006/main">
+              <a:graphicData uri="http://schemas.openxmlformats.org/drawingml/2006/picture">
+                <pic:pic xmlns:pic="http://schemas.openxmlformats.org/drawingml/2006/picture">
+                  <pic:nvPicPr>
+                    <pic:cNvPr id="9" name="Picture 5" descr="IMG_256"/>
+                    <pic:cNvPicPr>
+                      <a:picLocks noChangeAspect="1"/>
+                    </pic:cNvPicPr>
+                  </pic:nvPicPr>
+                  <pic:blipFill>
+                    <a:blip r:embed="rId10"/>
+                    <a:stretch>
+                      <a:fillRect/>
+                    </a:stretch>
+                  </pic:blipFill>
+                  <pic:spPr>
+                    <a:xfrm>
+                      <a:off x="0" y="0"/>
+                      <a:ext cx="5943600" cy="2733675"/>
+                    </a:xfrm>
+                    <a:prstGeom prst="rect">
+                      <a:avLst/>
+                    </a:prstGeom>
+                    <a:noFill/>
+                    <a:ln w="9525">
+                      <a:noFill/>
+                    </a:ln>
+                  </pic:spPr>
+                </pic:pic>
+              </a:graphicData>
+            </a:graphic>
+          </wp:inline>
+        </w:drawing>
+      </w:r>
+    </w:p>
+    <w:p>
+      <w:pPr>
+        <w:pStyle w:val="8"/>
+        <w:keepNext w:val="0"/>
+        <w:keepLines w:val="0"/>
+        <w:widowControl/>
+        <w:suppressLineNumbers w:val="0"/>
+        <w:bidi w:val="0"/>
+        <w:spacing w:before="0" w:beforeAutospacing="0" w:after="160" w:afterAutospacing="0" w:line="16" w:lineRule="atLeast"/>
+        <w:jc w:val="center"/>
+      </w:pPr>
+      <w:r>
+        <w:rPr>
+          <w:rFonts w:hint="default" w:ascii="Arial" w:hAnsi="Arial" w:cs="Arial"/>
+          <w:i/>
+          <w:color w:val="000000"/>
+          <w:sz w:val="24"/>
+          <w:szCs w:val="24"/>
+          <w:u w:val="none"/>
+          <w:vertAlign w:val="baseline"/>
+        </w:rPr>
+        <w:t>Hình  : Sơ đồ luồng dữ liệu xem chi tiết hóa đơn</w:t>
+      </w:r>
+    </w:p>
+    <w:p>
+      <w:pPr>
+        <w:pStyle w:val="8"/>
+        <w:keepNext w:val="0"/>
+        <w:keepLines w:val="0"/>
+        <w:widowControl/>
+        <w:suppressLineNumbers w:val="0"/>
+        <w:bidi w:val="0"/>
+        <w:spacing w:before="240" w:beforeAutospacing="0" w:after="240" w:afterAutospacing="0" w:line="17" w:lineRule="atLeast"/>
+      </w:pPr>
+      <w:r>
+        <w:rPr>
+          <w:rFonts w:hint="default" w:ascii="Arial" w:hAnsi="Arial" w:cs="Arial"/>
+          <w:i w:val="0"/>
+          <w:color w:val="000000"/>
+          <w:sz w:val="28"/>
+          <w:szCs w:val="28"/>
+          <w:u w:val="none"/>
+          <w:vertAlign w:val="baseline"/>
+        </w:rPr>
+        <w:t>D1: Không có</w:t>
+      </w:r>
+    </w:p>
+    <w:p>
+      <w:pPr>
+        <w:pStyle w:val="8"/>
+        <w:keepNext w:val="0"/>
+        <w:keepLines w:val="0"/>
+        <w:widowControl/>
+        <w:suppressLineNumbers w:val="0"/>
+        <w:bidi w:val="0"/>
+        <w:spacing w:before="240" w:beforeAutospacing="0" w:after="240" w:afterAutospacing="0" w:line="17" w:lineRule="atLeast"/>
+      </w:pPr>
+      <w:r>
+        <w:rPr>
+          <w:rFonts w:hint="default" w:ascii="Arial" w:hAnsi="Arial" w:cs="Arial"/>
+          <w:i w:val="0"/>
+          <w:color w:val="000000"/>
+          <w:sz w:val="28"/>
+          <w:szCs w:val="28"/>
+          <w:u w:val="none"/>
+          <w:vertAlign w:val="baseline"/>
+        </w:rPr>
+        <w:t>D2: Thông tin chi tiết của hóa đơn</w:t>
+      </w:r>
+    </w:p>
+    <w:p>
+      <w:pPr>
+        <w:pStyle w:val="8"/>
+        <w:keepNext w:val="0"/>
+        <w:keepLines w:val="0"/>
+        <w:widowControl/>
+        <w:suppressLineNumbers w:val="0"/>
+        <w:bidi w:val="0"/>
+        <w:spacing w:before="240" w:beforeAutospacing="0" w:after="240" w:afterAutospacing="0" w:line="17" w:lineRule="atLeast"/>
+      </w:pPr>
+      <w:r>
+        <w:rPr>
+          <w:rFonts w:hint="default" w:ascii="Arial" w:hAnsi="Arial" w:cs="Arial"/>
+          <w:i w:val="0"/>
+          <w:color w:val="000000"/>
+          <w:sz w:val="28"/>
+          <w:szCs w:val="28"/>
+          <w:u w:val="none"/>
+          <w:vertAlign w:val="baseline"/>
+        </w:rPr>
+        <w:t>D3: Thông tin chi tiết của hóa đơn</w:t>
+      </w:r>
+    </w:p>
+    <w:p>
+      <w:pPr>
+        <w:pStyle w:val="8"/>
+        <w:keepNext w:val="0"/>
+        <w:keepLines w:val="0"/>
+        <w:widowControl/>
+        <w:suppressLineNumbers w:val="0"/>
+        <w:bidi w:val="0"/>
+        <w:spacing w:before="240" w:beforeAutospacing="0" w:after="240" w:afterAutospacing="0" w:line="17" w:lineRule="atLeast"/>
+      </w:pPr>
+      <w:r>
+        <w:rPr>
+          <w:rFonts w:hint="default" w:ascii="Arial" w:hAnsi="Arial" w:cs="Arial"/>
+          <w:i w:val="0"/>
+          <w:color w:val="000000"/>
+          <w:sz w:val="28"/>
+          <w:szCs w:val="28"/>
+          <w:u w:val="none"/>
+          <w:vertAlign w:val="baseline"/>
+        </w:rPr>
+        <w:t>D4: Không có</w:t>
+      </w:r>
+    </w:p>
+    <w:p>
+      <w:pPr>
+        <w:pStyle w:val="8"/>
+        <w:keepNext w:val="0"/>
+        <w:keepLines w:val="0"/>
+        <w:widowControl/>
+        <w:suppressLineNumbers w:val="0"/>
+        <w:bidi w:val="0"/>
+        <w:spacing w:before="240" w:beforeAutospacing="0" w:after="240" w:afterAutospacing="0" w:line="17" w:lineRule="atLeast"/>
+      </w:pPr>
+      <w:r>
+        <w:rPr>
+          <w:rFonts w:hint="default" w:ascii="Arial" w:hAnsi="Arial" w:cs="Arial"/>
+          <w:i w:val="0"/>
+          <w:color w:val="000000"/>
+          <w:sz w:val="28"/>
+          <w:szCs w:val="28"/>
+          <w:u w:val="none"/>
+          <w:vertAlign w:val="baseline"/>
+        </w:rPr>
+        <w:t>D5: Không có</w:t>
+      </w:r>
+    </w:p>
+    <w:p>
+      <w:pPr>
+        <w:pStyle w:val="8"/>
+        <w:keepNext w:val="0"/>
+        <w:keepLines w:val="0"/>
+        <w:widowControl/>
+        <w:suppressLineNumbers w:val="0"/>
+        <w:bidi w:val="0"/>
+        <w:spacing w:before="240" w:beforeAutospacing="0" w:after="240" w:afterAutospacing="0" w:line="17" w:lineRule="atLeast"/>
+        <w:rPr>
+          <w:rFonts w:hint="default" w:ascii="Arial" w:hAnsi="Arial" w:cs="Arial"/>
+          <w:i w:val="0"/>
+          <w:color w:val="000000"/>
+          <w:sz w:val="28"/>
+          <w:szCs w:val="28"/>
+          <w:u w:val="none"/>
+          <w:vertAlign w:val="baseline"/>
+        </w:rPr>
+      </w:pPr>
+      <w:r>
+        <w:rPr>
+          <w:rFonts w:hint="default" w:ascii="Arial" w:hAnsi="Arial" w:cs="Arial"/>
+          <w:i w:val="0"/>
+          <w:color w:val="000000"/>
+          <w:sz w:val="28"/>
+          <w:szCs w:val="28"/>
+          <w:u w:val="none"/>
+          <w:vertAlign w:val="baseline"/>
+        </w:rPr>
+        <w:t>D6: Không có</w:t>
+      </w:r>
+    </w:p>
+    <w:p>
+      <w:pPr>
+        <w:pStyle w:val="8"/>
+        <w:keepNext w:val="0"/>
+        <w:keepLines w:val="0"/>
+        <w:widowControl/>
+        <w:suppressLineNumbers w:val="0"/>
+        <w:bidi w:val="0"/>
+        <w:spacing w:before="240" w:beforeAutospacing="0" w:after="240" w:afterAutospacing="0" w:line="17" w:lineRule="atLeast"/>
+        <w:rPr>
+          <w:rFonts w:hint="default" w:ascii="Arial" w:hAnsi="Arial" w:cs="Arial"/>
+          <w:i w:val="0"/>
+          <w:color w:val="000000"/>
+          <w:sz w:val="28"/>
+          <w:szCs w:val="28"/>
+          <w:u w:val="none"/>
+          <w:vertAlign w:val="baseline"/>
+        </w:rPr>
+      </w:pPr>
+    </w:p>
+    <w:p>
+      <w:pPr>
+        <w:pStyle w:val="8"/>
+        <w:keepNext w:val="0"/>
+        <w:keepLines w:val="0"/>
+        <w:widowControl/>
+        <w:suppressLineNumbers w:val="0"/>
+        <w:bidi w:val="0"/>
+        <w:spacing w:before="240" w:beforeAutospacing="0" w:after="240" w:afterAutospacing="0" w:line="17" w:lineRule="atLeast"/>
+      </w:pPr>
+      <w:r>
+        <w:rPr>
+          <w:rFonts w:hint="default" w:ascii="Arial" w:hAnsi="Arial" w:cs="Arial"/>
+          <w:i w:val="0"/>
+          <w:color w:val="000000"/>
+          <w:sz w:val="28"/>
+          <w:szCs w:val="28"/>
+          <w:u w:val="none"/>
+          <w:vertAlign w:val="baseline"/>
+        </w:rPr>
+        <w:t>Thuật toán:</w:t>
+      </w:r>
+    </w:p>
+    <w:p>
+      <w:pPr>
+        <w:tabs>
+          <w:tab w:val="left" w:pos="2140"/>
+        </w:tabs>
+        <w:spacing w:after="160" w:line="259" w:lineRule="auto"/>
+        <w:rPr>
+          <w:rFonts w:hint="default"/>
+          <w:sz w:val="28"/>
+          <w:szCs w:val="28"/>
+        </w:rPr>
+      </w:pPr>
+      <w:r>
+        <w:rPr>
+          <w:rFonts w:hint="default"/>
+          <w:sz w:val="28"/>
+          <w:szCs w:val="28"/>
+        </w:rPr>
+        <w:t>Bước 01: Kết nối dữ liệu</w:t>
+      </w:r>
+    </w:p>
+    <w:p>
+      <w:pPr>
+        <w:tabs>
+          <w:tab w:val="left" w:pos="2140"/>
+        </w:tabs>
+        <w:spacing w:after="160" w:line="259" w:lineRule="auto"/>
+        <w:rPr>
+          <w:rFonts w:hint="default"/>
+          <w:sz w:val="28"/>
+          <w:szCs w:val="28"/>
+        </w:rPr>
+      </w:pPr>
+      <w:r>
+        <w:rPr>
+          <w:rFonts w:hint="default"/>
+          <w:sz w:val="28"/>
+          <w:szCs w:val="28"/>
+        </w:rPr>
+        <w:t>Bước 02: Đọc D3 từ bộ nhớ phụ</w:t>
+      </w:r>
+    </w:p>
+    <w:p>
+      <w:pPr>
+        <w:tabs>
+          <w:tab w:val="left" w:pos="2140"/>
+        </w:tabs>
+        <w:spacing w:after="160" w:line="259" w:lineRule="auto"/>
+        <w:rPr>
+          <w:rFonts w:hint="default"/>
+          <w:sz w:val="28"/>
+          <w:szCs w:val="28"/>
+        </w:rPr>
+      </w:pPr>
+      <w:r>
+        <w:rPr>
+          <w:rFonts w:hint="default"/>
+          <w:sz w:val="28"/>
+          <w:szCs w:val="28"/>
+        </w:rPr>
+        <w:t>Bước 03: Hiển thị thông tin chi tiết của hóa đơn</w:t>
+      </w:r>
+    </w:p>
+    <w:p>
+      <w:pPr>
+        <w:tabs>
+          <w:tab w:val="left" w:pos="2140"/>
+        </w:tabs>
+        <w:spacing w:after="160" w:line="259" w:lineRule="auto"/>
+        <w:rPr>
+          <w:rFonts w:hint="default"/>
+          <w:sz w:val="28"/>
+          <w:szCs w:val="28"/>
+        </w:rPr>
+      </w:pPr>
+      <w:r>
+        <w:rPr>
+          <w:rFonts w:hint="default"/>
+          <w:sz w:val="28"/>
+          <w:szCs w:val="28"/>
+        </w:rPr>
+        <w:t>Bước 04: Đóng kết nối cơ sở dữ liệu</w:t>
+      </w:r>
+    </w:p>
+    <w:p>
+      <w:pPr>
+        <w:tabs>
+          <w:tab w:val="left" w:pos="2140"/>
+        </w:tabs>
+        <w:spacing w:after="160" w:line="259" w:lineRule="auto"/>
+        <w:rPr>
+          <w:rFonts w:hint="default"/>
+          <w:sz w:val="28"/>
+          <w:szCs w:val="28"/>
+        </w:rPr>
+      </w:pPr>
+      <w:r>
+        <w:rPr>
+          <w:rFonts w:hint="default"/>
+          <w:sz w:val="28"/>
+          <w:szCs w:val="28"/>
+        </w:rPr>
+        <w:t>Bước 05: Kết thúc</w:t>
+      </w:r>
+    </w:p>
+    <w:p>
+      <w:pPr>
+        <w:tabs>
+          <w:tab w:val="left" w:pos="2140"/>
+        </w:tabs>
+        <w:spacing w:after="160" w:line="259" w:lineRule="auto"/>
+        <w:rPr>
+          <w:sz w:val="28"/>
+          <w:szCs w:val="28"/>
+        </w:rPr>
+      </w:pPr>
+      <w:bookmarkStart w:id="0" w:name="_GoBack"/>
+      <w:bookmarkEnd w:id="0"/>
     </w:p>
     <w:sectPr>
       <w:pgSz w:w="11909" w:h="16834"/>
@@ -912,7 +2855,7 @@
     <w:lsdException w:unhideWhenUsed="0" w:uiPriority="0" w:semiHidden="0" w:name="Title"/>
     <w:lsdException w:unhideWhenUsed="0" w:uiPriority="0" w:semiHidden="0" w:name="Closing"/>
     <w:lsdException w:unhideWhenUsed="0" w:uiPriority="0" w:semiHidden="0" w:name="Signature"/>
-    <w:lsdException w:unhideWhenUsed="0" w:uiPriority="0" w:name="Default Paragraph Font"/>
+    <w:lsdException w:qFormat="1" w:unhideWhenUsed="0" w:uiPriority="0" w:name="Default Paragraph Font"/>
     <w:lsdException w:unhideWhenUsed="0" w:uiPriority="0" w:semiHidden="0" w:name="Body Text"/>
     <w:lsdException w:unhideWhenUsed="0" w:uiPriority="0" w:semiHidden="0" w:name="Body Text Indent"/>
     <w:lsdException w:unhideWhenUsed="0" w:uiPriority="0" w:semiHidden="0" w:name="List Continue"/>
@@ -939,7 +2882,7 @@
     <w:lsdException w:unhideWhenUsed="0" w:uiPriority="0" w:semiHidden="0" w:name="Document Map"/>
     <w:lsdException w:unhideWhenUsed="0" w:uiPriority="0" w:semiHidden="0" w:name="Plain Text"/>
     <w:lsdException w:unhideWhenUsed="0" w:uiPriority="0" w:semiHidden="0" w:name="E-mail Signature"/>
-    <w:lsdException w:unhideWhenUsed="0" w:uiPriority="0" w:semiHidden="0" w:name="Normal (Web)"/>
+    <w:lsdException w:qFormat="1" w:unhideWhenUsed="0" w:uiPriority="0" w:semiHidden="0" w:name="Normal (Web)"/>
     <w:lsdException w:unhideWhenUsed="0" w:uiPriority="0" w:semiHidden="0" w:name="HTML Acronym"/>
     <w:lsdException w:unhideWhenUsed="0" w:uiPriority="0" w:semiHidden="0" w:name="HTML Address"/>
     <w:lsdException w:unhideWhenUsed="0" w:uiPriority="0" w:semiHidden="0" w:name="HTML Cite"/>
@@ -950,7 +2893,7 @@
     <w:lsdException w:unhideWhenUsed="0" w:uiPriority="0" w:semiHidden="0" w:name="HTML Sample"/>
     <w:lsdException w:unhideWhenUsed="0" w:uiPriority="0" w:semiHidden="0" w:name="HTML Typewriter"/>
     <w:lsdException w:unhideWhenUsed="0" w:uiPriority="0" w:semiHidden="0" w:name="HTML Variable"/>
-    <w:lsdException w:unhideWhenUsed="0" w:uiPriority="0" w:name="Normal Table"/>
+    <w:lsdException w:qFormat="1" w:unhideWhenUsed="0" w:uiPriority="0" w:name="Normal Table"/>
     <w:lsdException w:unhideWhenUsed="0" w:uiPriority="0" w:semiHidden="0" w:name="annotation subject"/>
     <w:lsdException w:unhideWhenUsed="0" w:uiPriority="0" w:semiHidden="0" w:name="Table Simple 1"/>
     <w:lsdException w:unhideWhenUsed="0" w:uiPriority="0" w:semiHidden="0" w:name="Table Simple 2"/>
@@ -1214,11 +3157,13 @@
   <w:style w:type="character" w:default="1" w:styleId="11">
     <w:name w:val="Default Paragraph Font"/>
     <w:semiHidden/>
+    <w:qFormat/>
     <w:uiPriority w:val="0"/>
   </w:style>
   <w:style w:type="table" w:default="1" w:styleId="12">
     <w:name w:val="Normal Table"/>
     <w:semiHidden/>
+    <w:qFormat/>
     <w:uiPriority w:val="0"/>
     <w:tblPr>
       <w:tblCellMar>
@@ -1231,6 +3176,7 @@
   </w:style>
   <w:style w:type="paragraph" w:styleId="8">
     <w:name w:val="Normal (Web)"/>
+    <w:qFormat/>
     <w:uiPriority w:val="0"/>
     <w:pPr>
       <w:spacing w:before="0" w:beforeAutospacing="1" w:after="0" w:afterAutospacing="1"/>

</xml_diff>